<commit_message>
second commit before code
</commit_message>
<xml_diff>
--- a/CENG495_CCE_Final_Report_Antonio_Fawzy.docx
+++ b/CENG495_CCE_Final_Report_Antonio_Fawzy.docx
@@ -24,7 +24,15 @@
           <w:sz w:val="36"/>
           <w:szCs w:val="36"/>
         </w:rPr>
-        <w:t>Local shipment/delivery company</w:t>
+        <w:t>S</w:t>
+      </w:r>
+      <w:r>
+        <w:rPr>
+          <w:b/>
+          <w:sz w:val="36"/>
+          <w:szCs w:val="36"/>
+        </w:rPr>
+        <w:t>hipment/delivery company</w:t>
       </w:r>
     </w:p>
     <w:p>
@@ -152,9 +160,8 @@
         <w:rPr>
           <w:sz w:val="28"/>
           <w:szCs w:val="28"/>
-          <w:highlight w:val="yellow"/>
-        </w:rPr>
-        <w:t>Beirut</w:t>
+        </w:rPr>
+        <w:t>Tripoli</w:t>
       </w:r>
       <w:r>
         <w:rPr>
@@ -398,7 +405,7 @@
                         <pic:cNvPicPr preferRelativeResize="0"/>
                       </pic:nvPicPr>
                       <pic:blipFill>
-                        <a:blip r:embed="rId8"/>
+                        <a:blip r:embed="rId9"/>
                         <a:srcRect/>
                         <a:stretch>
                           <a:fillRect/>
@@ -527,7 +534,7 @@
                         <pic:cNvPicPr preferRelativeResize="0"/>
                       </pic:nvPicPr>
                       <pic:blipFill>
-                        <a:blip r:embed="rId9"/>
+                        <a:blip r:embed="rId10"/>
                         <a:srcRect/>
                         <a:stretch>
                           <a:fillRect/>
@@ -709,7 +716,7 @@
                         <pic:cNvPicPr preferRelativeResize="0"/>
                       </pic:nvPicPr>
                       <pic:blipFill>
-                        <a:blip r:embed="rId10"/>
+                        <a:blip r:embed="rId11"/>
                         <a:srcRect/>
                         <a:stretch>
                           <a:fillRect/>
@@ -760,37 +767,37 @@
       </w:pPr>
     </w:p>
     <w:p>
+      <w:r>
+        <w:br w:type="page"/>
+      </w:r>
+    </w:p>
+    <w:p>
       <w:pPr>
         <w:spacing w:line="240" w:lineRule="auto"/>
         <w:jc w:val="center"/>
-      </w:pPr>
-    </w:p>
-    <w:p>
-      <w:pPr>
-        <w:spacing w:line="240" w:lineRule="auto"/>
+        <w:rPr>
+          <w:b/>
+        </w:rPr>
+      </w:pPr>
+      <w:r>
+        <w:rPr>
+          <w:b/>
+        </w:rPr>
+        <w:lastRenderedPageBreak/>
+        <w:t>DEDICATION</w:t>
+      </w:r>
+    </w:p>
+    <w:p>
+      <w:pPr>
         <w:jc w:val="center"/>
         <w:rPr>
           <w:b/>
         </w:rPr>
       </w:pPr>
-      <w:r>
-        <w:rPr>
-          <w:b/>
-        </w:rPr>
-        <w:t>DEDICATION</w:t>
-      </w:r>
     </w:p>
     <w:p>
       <w:pPr>
         <w:jc w:val="center"/>
-        <w:rPr>
-          <w:b/>
-        </w:rPr>
-      </w:pPr>
-    </w:p>
-    <w:p>
-      <w:pPr>
-        <w:jc w:val="center"/>
       </w:pPr>
       <w:r>
         <w:t xml:space="preserve">First and </w:t>
@@ -803,41 +810,6 @@
       </w:r>
       <w:r>
         <w:t>ourselves, our past selves, to bring to light the progress we have made along the years starting from scratch till what we are today. Though this does not represent our endpoint in life as we are going to strive in order to achieve higher goals via further education and hard work through the many years to come.</w:t>
-      </w:r>
-    </w:p>
-    <w:p>
-      <w:pPr>
-        <w:ind w:right="1827"/>
-        <w:jc w:val="right"/>
-      </w:pPr>
-      <w:r>
-        <w:t>John J. Doe</w:t>
-      </w:r>
-    </w:p>
-    <w:p>
-      <w:pPr>
-        <w:ind w:right="1827"/>
-        <w:jc w:val="right"/>
-      </w:pPr>
-    </w:p>
-    <w:p>
-      <w:pPr>
-        <w:jc w:val="center"/>
-      </w:pPr>
-      <w:r>
-        <w:t>To someone I know and I care for</w:t>
-      </w:r>
-    </w:p>
-    <w:p>
-      <w:pPr>
-        <w:ind w:left="3600" w:right="27" w:firstLine="720"/>
-        <w:jc w:val="center"/>
-        <w:rPr>
-          <w:b/>
-        </w:rPr>
-      </w:pPr>
-      <w:r>
-        <w:t>Jane D. Doe</w:t>
       </w:r>
     </w:p>
     <w:p>
@@ -1387,12 +1359,14 @@
           </w:r>
           <w:r>
             <w:rPr>
+              <w:noProof/>
               <w:color w:val="000000"/>
             </w:rPr>
             <w:t>Background</w:t>
           </w:r>
           <w:r>
             <w:rPr>
+              <w:noProof/>
               <w:color w:val="000000"/>
             </w:rPr>
             <w:tab/>
@@ -1453,12 +1427,14 @@
           </w:r>
           <w:r>
             <w:rPr>
+              <w:noProof/>
               <w:color w:val="000000"/>
             </w:rPr>
             <w:t>Problem Statement</w:t>
           </w:r>
           <w:r>
             <w:rPr>
+              <w:noProof/>
               <w:color w:val="000000"/>
             </w:rPr>
             <w:tab/>
@@ -1519,12 +1495,14 @@
           </w:r>
           <w:r>
             <w:rPr>
+              <w:noProof/>
               <w:color w:val="000000"/>
             </w:rPr>
             <w:t>General overview of the project</w:t>
           </w:r>
           <w:r>
             <w:rPr>
+              <w:noProof/>
               <w:color w:val="000000"/>
             </w:rPr>
             <w:tab/>
@@ -1585,12 +1563,14 @@
           </w:r>
           <w:r>
             <w:rPr>
+              <w:noProof/>
               <w:color w:val="000000"/>
             </w:rPr>
             <w:t>Thesis Outline</w:t>
           </w:r>
           <w:r>
             <w:rPr>
+              <w:noProof/>
               <w:color w:val="000000"/>
             </w:rPr>
             <w:tab/>
@@ -1691,12 +1671,14 @@
           </w:r>
           <w:r>
             <w:rPr>
+              <w:noProof/>
               <w:color w:val="000000"/>
             </w:rPr>
             <w:t>Introduction</w:t>
           </w:r>
           <w:r>
             <w:rPr>
+              <w:noProof/>
               <w:color w:val="000000"/>
             </w:rPr>
             <w:tab/>
@@ -1757,12 +1739,14 @@
           </w:r>
           <w:r>
             <w:rPr>
+              <w:noProof/>
               <w:color w:val="000000"/>
             </w:rPr>
             <w:t>Method 1 / System 1</w:t>
           </w:r>
           <w:r>
             <w:rPr>
+              <w:noProof/>
               <w:color w:val="000000"/>
             </w:rPr>
             <w:tab/>
@@ -1823,12 +1807,14 @@
           </w:r>
           <w:r>
             <w:rPr>
+              <w:noProof/>
               <w:color w:val="000000"/>
             </w:rPr>
             <w:t>Method 2 / System 2</w:t>
           </w:r>
           <w:r>
             <w:rPr>
+              <w:noProof/>
               <w:color w:val="000000"/>
             </w:rPr>
             <w:tab/>
@@ -1889,12 +1875,14 @@
           </w:r>
           <w:r>
             <w:rPr>
+              <w:noProof/>
               <w:color w:val="000000"/>
             </w:rPr>
             <w:t>Method 3 / System 3</w:t>
           </w:r>
           <w:r>
             <w:rPr>
+              <w:noProof/>
               <w:color w:val="000000"/>
             </w:rPr>
             <w:tab/>
@@ -1955,12 +1943,14 @@
           </w:r>
           <w:r>
             <w:rPr>
+              <w:noProof/>
               <w:color w:val="000000"/>
             </w:rPr>
             <w:t>Methods/Systems Comparison</w:t>
           </w:r>
           <w:r>
             <w:rPr>
+              <w:noProof/>
               <w:color w:val="000000"/>
             </w:rPr>
             <w:tab/>
@@ -2021,12 +2011,14 @@
           </w:r>
           <w:r>
             <w:rPr>
+              <w:noProof/>
               <w:color w:val="000000"/>
             </w:rPr>
             <w:t>Conclusion and Motivation</w:t>
           </w:r>
           <w:r>
             <w:rPr>
+              <w:noProof/>
               <w:color w:val="000000"/>
             </w:rPr>
             <w:tab/>
@@ -2127,12 +2119,14 @@
           </w:r>
           <w:r>
             <w:rPr>
+              <w:noProof/>
               <w:color w:val="000000"/>
             </w:rPr>
             <w:t>Introduction</w:t>
           </w:r>
           <w:r>
             <w:rPr>
+              <w:noProof/>
               <w:color w:val="000000"/>
             </w:rPr>
             <w:tab/>
@@ -2193,12 +2187,14 @@
           </w:r>
           <w:r>
             <w:rPr>
+              <w:noProof/>
               <w:color w:val="000000"/>
             </w:rPr>
             <w:t>Requirements and Specification Analysis</w:t>
           </w:r>
           <w:r>
             <w:rPr>
+              <w:noProof/>
               <w:color w:val="000000"/>
             </w:rPr>
             <w:tab/>
@@ -2259,12 +2255,14 @@
           </w:r>
           <w:r>
             <w:rPr>
+              <w:noProof/>
               <w:color w:val="000000"/>
             </w:rPr>
             <w:t>Functional Requirements</w:t>
           </w:r>
           <w:r>
             <w:rPr>
+              <w:noProof/>
               <w:color w:val="000000"/>
             </w:rPr>
             <w:tab/>
@@ -2325,12 +2323,14 @@
           </w:r>
           <w:r>
             <w:rPr>
+              <w:noProof/>
               <w:color w:val="000000"/>
             </w:rPr>
             <w:t>Use Case Diagrams</w:t>
           </w:r>
           <w:r>
             <w:rPr>
+              <w:noProof/>
               <w:color w:val="000000"/>
             </w:rPr>
             <w:tab/>
@@ -2391,12 +2391,14 @@
           </w:r>
           <w:r>
             <w:rPr>
+              <w:noProof/>
               <w:color w:val="000000"/>
             </w:rPr>
             <w:t>System Architecture</w:t>
           </w:r>
           <w:r>
             <w:rPr>
+              <w:noProof/>
               <w:color w:val="000000"/>
             </w:rPr>
             <w:tab/>
@@ -2457,12 +2459,14 @@
           </w:r>
           <w:r>
             <w:rPr>
+              <w:noProof/>
               <w:color w:val="000000"/>
             </w:rPr>
             <w:t>Class Diagrams</w:t>
           </w:r>
           <w:r>
             <w:rPr>
+              <w:noProof/>
               <w:color w:val="000000"/>
             </w:rPr>
             <w:tab/>
@@ -2523,12 +2527,14 @@
           </w:r>
           <w:r>
             <w:rPr>
+              <w:noProof/>
               <w:color w:val="000000"/>
             </w:rPr>
             <w:t>Sequence Diagrams</w:t>
           </w:r>
           <w:r>
             <w:rPr>
+              <w:noProof/>
               <w:color w:val="000000"/>
             </w:rPr>
             <w:tab/>
@@ -2589,12 +2595,14 @@
           </w:r>
           <w:r>
             <w:rPr>
+              <w:noProof/>
               <w:color w:val="000000"/>
             </w:rPr>
             <w:t>Activity Diagrams</w:t>
           </w:r>
           <w:r>
             <w:rPr>
+              <w:noProof/>
               <w:color w:val="000000"/>
             </w:rPr>
             <w:tab/>
@@ -2655,12 +2663,14 @@
           </w:r>
           <w:r>
             <w:rPr>
+              <w:noProof/>
               <w:color w:val="000000"/>
             </w:rPr>
             <w:t>Entity-Relationship (ER) Diagrams</w:t>
           </w:r>
           <w:r>
             <w:rPr>
+              <w:noProof/>
               <w:color w:val="000000"/>
             </w:rPr>
             <w:tab/>
@@ -2721,12 +2731,14 @@
           </w:r>
           <w:r>
             <w:rPr>
+              <w:noProof/>
               <w:color w:val="000000"/>
             </w:rPr>
             <w:t>Non-Technical Aspects</w:t>
           </w:r>
           <w:r>
             <w:rPr>
+              <w:noProof/>
               <w:color w:val="000000"/>
             </w:rPr>
             <w:tab/>
@@ -2787,12 +2799,14 @@
           </w:r>
           <w:r>
             <w:rPr>
+              <w:noProof/>
               <w:color w:val="000000"/>
             </w:rPr>
             <w:t>Financial Viability</w:t>
           </w:r>
           <w:r>
             <w:rPr>
+              <w:noProof/>
               <w:color w:val="000000"/>
             </w:rPr>
             <w:tab/>
@@ -2853,12 +2867,14 @@
           </w:r>
           <w:r>
             <w:rPr>
+              <w:noProof/>
               <w:color w:val="000000"/>
             </w:rPr>
             <w:t>Stakeholders</w:t>
           </w:r>
           <w:r>
             <w:rPr>
+              <w:noProof/>
               <w:color w:val="000000"/>
             </w:rPr>
             <w:tab/>
@@ -2919,12 +2935,14 @@
           </w:r>
           <w:r>
             <w:rPr>
+              <w:noProof/>
               <w:color w:val="000000"/>
             </w:rPr>
             <w:t>Scope</w:t>
           </w:r>
           <w:r>
             <w:rPr>
+              <w:noProof/>
               <w:color w:val="000000"/>
             </w:rPr>
             <w:tab/>
@@ -2985,12 +3003,14 @@
           </w:r>
           <w:r>
             <w:rPr>
+              <w:noProof/>
               <w:color w:val="000000"/>
             </w:rPr>
             <w:t>Risks</w:t>
           </w:r>
           <w:r>
             <w:rPr>
+              <w:noProof/>
               <w:color w:val="000000"/>
             </w:rPr>
             <w:tab/>
@@ -3051,12 +3071,14 @@
           </w:r>
           <w:r>
             <w:rPr>
+              <w:noProof/>
               <w:color w:val="000000"/>
             </w:rPr>
             <w:t>Schedule and Milestones</w:t>
           </w:r>
           <w:r>
             <w:rPr>
+              <w:noProof/>
               <w:color w:val="000000"/>
             </w:rPr>
             <w:tab/>
@@ -3117,12 +3139,14 @@
           </w:r>
           <w:r>
             <w:rPr>
+              <w:noProof/>
               <w:color w:val="000000"/>
             </w:rPr>
             <w:t>Ethical and Social Considerations</w:t>
           </w:r>
           <w:r>
             <w:rPr>
+              <w:noProof/>
               <w:color w:val="000000"/>
             </w:rPr>
             <w:tab/>
@@ -3183,12 +3207,14 @@
           </w:r>
           <w:r>
             <w:rPr>
+              <w:noProof/>
               <w:color w:val="000000"/>
             </w:rPr>
             <w:t>Environmental and Sustainability Considerations</w:t>
           </w:r>
           <w:r>
             <w:rPr>
+              <w:noProof/>
               <w:color w:val="000000"/>
             </w:rPr>
             <w:tab/>
@@ -3249,12 +3275,14 @@
           </w:r>
           <w:r>
             <w:rPr>
+              <w:noProof/>
               <w:color w:val="000000"/>
             </w:rPr>
             <w:t>Relevant Standards</w:t>
           </w:r>
           <w:r>
             <w:rPr>
+              <w:noProof/>
               <w:color w:val="000000"/>
             </w:rPr>
             <w:tab/>
@@ -3315,12 +3343,14 @@
           </w:r>
           <w:r>
             <w:rPr>
+              <w:noProof/>
               <w:color w:val="000000"/>
             </w:rPr>
             <w:t>Conclusion</w:t>
           </w:r>
           <w:r>
             <w:rPr>
+              <w:noProof/>
               <w:color w:val="000000"/>
             </w:rPr>
             <w:tab/>
@@ -3421,12 +3451,14 @@
           </w:r>
           <w:r>
             <w:rPr>
+              <w:noProof/>
               <w:color w:val="000000"/>
             </w:rPr>
             <w:t>Introduction</w:t>
           </w:r>
           <w:r>
             <w:rPr>
+              <w:noProof/>
               <w:color w:val="000000"/>
             </w:rPr>
             <w:tab/>
@@ -3487,12 +3519,14 @@
           </w:r>
           <w:r>
             <w:rPr>
+              <w:noProof/>
               <w:color w:val="000000"/>
             </w:rPr>
             <w:t>Implementation Tools</w:t>
           </w:r>
           <w:r>
             <w:rPr>
+              <w:noProof/>
               <w:color w:val="000000"/>
             </w:rPr>
             <w:tab/>
@@ -3553,12 +3587,14 @@
           </w:r>
           <w:r>
             <w:rPr>
+              <w:noProof/>
               <w:color w:val="000000"/>
             </w:rPr>
             <w:t>Implementation Summary</w:t>
           </w:r>
           <w:r>
             <w:rPr>
+              <w:noProof/>
               <w:color w:val="000000"/>
             </w:rPr>
             <w:tab/>
@@ -3619,12 +3655,14 @@
           </w:r>
           <w:r>
             <w:rPr>
+              <w:noProof/>
               <w:color w:val="000000"/>
             </w:rPr>
             <w:t>Test Cases and Acceptance Criteria</w:t>
           </w:r>
           <w:r>
             <w:rPr>
+              <w:noProof/>
               <w:color w:val="000000"/>
             </w:rPr>
             <w:tab/>
@@ -3685,12 +3723,14 @@
           </w:r>
           <w:r>
             <w:rPr>
+              <w:noProof/>
               <w:color w:val="000000"/>
             </w:rPr>
             <w:t>Conclusion</w:t>
           </w:r>
           <w:r>
             <w:rPr>
+              <w:noProof/>
               <w:color w:val="000000"/>
             </w:rPr>
             <w:tab/>
@@ -3791,12 +3831,14 @@
           </w:r>
           <w:r>
             <w:rPr>
+              <w:noProof/>
               <w:color w:val="000000"/>
             </w:rPr>
             <w:t>Conclusion</w:t>
           </w:r>
           <w:r>
             <w:rPr>
+              <w:noProof/>
               <w:color w:val="000000"/>
             </w:rPr>
             <w:tab/>
@@ -3857,12 +3899,14 @@
           </w:r>
           <w:r>
             <w:rPr>
+              <w:noProof/>
               <w:color w:val="000000"/>
             </w:rPr>
             <w:t>Future Work</w:t>
           </w:r>
           <w:r>
             <w:rPr>
+              <w:noProof/>
               <w:color w:val="000000"/>
             </w:rPr>
             <w:tab/>
@@ -4092,262 +4136,219 @@
     </w:p>
     <w:p>
       <w:pPr>
+        <w:pStyle w:val="TableofFigures"/>
         <w:tabs>
-          <w:tab w:val="right" w:pos="9000"/>
+          <w:tab w:val="right" w:leader="dot" w:pos="9017"/>
         </w:tabs>
-        <w:ind w:left="720"/>
-        <w:jc w:val="both"/>
-        <w:rPr>
-          <w:b/>
-        </w:rPr>
-      </w:pPr>
-    </w:p>
-    <w:p>
-      <w:pPr>
-        <w:pBdr>
-          <w:top w:val="nil"/>
-          <w:left w:val="nil"/>
-          <w:bottom w:val="nil"/>
-          <w:right w:val="nil"/>
-          <w:between w:val="nil"/>
-        </w:pBdr>
-        <w:tabs>
-          <w:tab w:val="right" w:pos="9017"/>
-        </w:tabs>
-        <w:rPr>
-          <w:rFonts w:ascii="Calibri" w:eastAsia="Calibri" w:hAnsi="Calibri" w:cs="Calibri"/>
-          <w:color w:val="000000"/>
+        <w:rPr>
+          <w:rFonts w:asciiTheme="minorHAnsi" w:eastAsiaTheme="minorEastAsia" w:hAnsiTheme="minorHAnsi" w:cstheme="minorBidi"/>
+          <w:noProof/>
           <w:sz w:val="22"/>
           <w:szCs w:val="22"/>
+          <w:lang w:val="en-GB"/>
         </w:rPr>
       </w:pPr>
       <w:r>
         <w:fldChar w:fldCharType="begin"/>
       </w:r>
-    </w:p>
-    <w:sdt>
-      <w:sdtPr>
-        <w:id w:val="-429668956"/>
-        <w:docPartObj>
-          <w:docPartGallery w:val="Table of Contents"/>
-          <w:docPartUnique/>
-        </w:docPartObj>
-      </w:sdtPr>
-      <w:sdtContent>
-        <w:p>
-          <w:pPr>
-            <w:pBdr>
-              <w:top w:val="nil"/>
-              <w:left w:val="nil"/>
-              <w:bottom w:val="nil"/>
-              <w:right w:val="nil"/>
-              <w:between w:val="nil"/>
-            </w:pBdr>
-            <w:tabs>
-              <w:tab w:val="right" w:pos="9017"/>
-            </w:tabs>
-            <w:rPr>
-              <w:rFonts w:ascii="Calibri" w:eastAsia="Calibri" w:hAnsi="Calibri" w:cs="Calibri"/>
-              <w:color w:val="000000"/>
-              <w:sz w:val="22"/>
-              <w:szCs w:val="22"/>
-            </w:rPr>
-          </w:pPr>
-          <w:r>
-            <w:instrText xml:space="preserve"> TOC \h \u \z </w:instrText>
-          </w:r>
-          <w:r>
-            <w:fldChar w:fldCharType="separate"/>
-          </w:r>
-          <w:r>
-            <w:rPr>
-              <w:color w:val="000000"/>
-            </w:rPr>
-            <w:t xml:space="preserve">Figure </w:t>
-          </w:r>
-          <w:r>
-            <w:rPr>
-              <w:color w:val="000000"/>
-              <w:cs/>
-            </w:rPr>
-            <w:t>‎</w:t>
-          </w:r>
-          <w:r>
-            <w:rPr>
-              <w:color w:val="000000"/>
-              <w:rtl/>
-              <w:cs/>
-            </w:rPr>
-            <w:t>3-1- System Architecture</w:t>
-          </w:r>
-          <w:r>
-            <w:rPr>
-              <w:color w:val="000000"/>
-              <w:rtl/>
-              <w:cs/>
-            </w:rPr>
-            <w:tab/>
-          </w:r>
-          <w:r>
-            <w:fldChar w:fldCharType="begin"/>
-          </w:r>
-          <w:r>
-            <w:instrText xml:space="preserve"> PAGEREF _heading=h.3o7alnk \h </w:instrText>
-          </w:r>
-          <w:r>
-            <w:fldChar w:fldCharType="separate"/>
-          </w:r>
-          <w:r>
-            <w:rPr>
-              <w:color w:val="000000"/>
-            </w:rPr>
-            <w:t>6</w:t>
-          </w:r>
-          <w:hyperlink w:anchor="_heading=h.3o7alnk" w:history="1"/>
-        </w:p>
-        <w:p>
-          <w:pPr>
-            <w:pBdr>
-              <w:top w:val="nil"/>
-              <w:left w:val="nil"/>
-              <w:bottom w:val="nil"/>
-              <w:right w:val="nil"/>
-              <w:between w:val="nil"/>
-            </w:pBdr>
-            <w:tabs>
-              <w:tab w:val="right" w:pos="9017"/>
-            </w:tabs>
-            <w:rPr>
-              <w:rFonts w:ascii="Calibri" w:eastAsia="Calibri" w:hAnsi="Calibri" w:cs="Calibri"/>
-              <w:color w:val="000000"/>
-              <w:sz w:val="22"/>
-              <w:szCs w:val="22"/>
-            </w:rPr>
-          </w:pPr>
-          <w:r>
-            <w:fldChar w:fldCharType="end"/>
-          </w:r>
-          <w:r>
-            <w:rPr>
-              <w:color w:val="000000"/>
-            </w:rPr>
-            <w:t xml:space="preserve">Figure </w:t>
-          </w:r>
-          <w:r>
-            <w:rPr>
-              <w:color w:val="000000"/>
-              <w:cs/>
-            </w:rPr>
-            <w:t>‎</w:t>
-          </w:r>
-          <w:r>
-            <w:rPr>
-              <w:color w:val="000000"/>
-              <w:rtl/>
-              <w:cs/>
-            </w:rPr>
-            <w:t>3-2- Cost Benefit Analysis</w:t>
-          </w:r>
-          <w:r>
-            <w:rPr>
-              <w:color w:val="000000"/>
-              <w:rtl/>
-              <w:cs/>
-            </w:rPr>
-            <w:tab/>
-          </w:r>
-          <w:r>
-            <w:fldChar w:fldCharType="begin"/>
-          </w:r>
-          <w:r>
-            <w:instrText xml:space="preserve"> PAGEREF _heading=h.vx1227 \h </w:instrText>
-          </w:r>
-          <w:r>
-            <w:fldChar w:fldCharType="separate"/>
-          </w:r>
-          <w:r>
-            <w:rPr>
-              <w:color w:val="000000"/>
-            </w:rPr>
-            <w:t>8</w:t>
-          </w:r>
-          <w:hyperlink w:anchor="_heading=h.vx1227" w:history="1"/>
-        </w:p>
-        <w:p>
-          <w:pPr>
-            <w:pBdr>
-              <w:top w:val="nil"/>
-              <w:left w:val="nil"/>
-              <w:bottom w:val="nil"/>
-              <w:right w:val="nil"/>
-              <w:between w:val="nil"/>
-            </w:pBdr>
-            <w:tabs>
-              <w:tab w:val="right" w:pos="9017"/>
-            </w:tabs>
-            <w:rPr>
-              <w:rFonts w:ascii="Calibri" w:eastAsia="Calibri" w:hAnsi="Calibri" w:cs="Calibri"/>
-              <w:color w:val="000000"/>
-              <w:sz w:val="22"/>
-              <w:szCs w:val="22"/>
-            </w:rPr>
-          </w:pPr>
-          <w:r>
-            <w:fldChar w:fldCharType="end"/>
-          </w:r>
-          <w:r>
-            <w:rPr>
-              <w:color w:val="000000"/>
-            </w:rPr>
-            <w:t xml:space="preserve">Figure </w:t>
-          </w:r>
-          <w:r>
-            <w:rPr>
-              <w:color w:val="000000"/>
-              <w:cs/>
-            </w:rPr>
-            <w:t>‎</w:t>
-          </w:r>
-          <w:r>
-            <w:rPr>
-              <w:color w:val="000000"/>
-              <w:rtl/>
-              <w:cs/>
-            </w:rPr>
-            <w:t>3-3- Scheduling Tasks and Milestones</w:t>
-          </w:r>
-          <w:r>
-            <w:rPr>
-              <w:color w:val="000000"/>
-              <w:rtl/>
-              <w:cs/>
-            </w:rPr>
-            <w:tab/>
-          </w:r>
-          <w:r>
-            <w:fldChar w:fldCharType="begin"/>
-          </w:r>
-          <w:r>
-            <w:instrText xml:space="preserve"> PAGEREF _heading=h.19c6y18 \h </w:instrText>
-          </w:r>
-          <w:r>
-            <w:fldChar w:fldCharType="separate"/>
-          </w:r>
-          <w:r>
-            <w:rPr>
-              <w:color w:val="000000"/>
-            </w:rPr>
-            <w:t>9</w:t>
-          </w:r>
-          <w:hyperlink w:anchor="_heading=h.19c6y18" w:history="1"/>
-          <w:r>
-            <w:fldChar w:fldCharType="end"/>
-          </w:r>
-        </w:p>
-      </w:sdtContent>
-    </w:sdt>
-    <w:bookmarkStart w:id="9" w:name="_heading=h.2s8eyo1" w:colFirst="0" w:colLast="0"/>
-    <w:bookmarkEnd w:id="9"/>
+      <w:r>
+        <w:instrText xml:space="preserve"> TOC \h \z \c "Figure" </w:instrText>
+      </w:r>
+      <w:r>
+        <w:fldChar w:fldCharType="separate"/>
+      </w:r>
+      <w:hyperlink w:anchor="_Toc129106660" w:history="1">
+        <w:r>
+          <w:rPr>
+            <w:rStyle w:val="Hyperlink"/>
+            <w:noProof/>
+          </w:rPr>
+          <w:t xml:space="preserve">Figure </w:t>
+        </w:r>
+        <w:r>
+          <w:rPr>
+            <w:rStyle w:val="Hyperlink"/>
+            <w:noProof/>
+            <w:cs/>
+          </w:rPr>
+          <w:t>‎</w:t>
+        </w:r>
+        <w:r>
+          <w:rPr>
+            <w:rStyle w:val="Hyperlink"/>
+            <w:noProof/>
+          </w:rPr>
+          <w:t>1</w:t>
+        </w:r>
+        <w:r>
+          <w:rPr>
+            <w:rStyle w:val="Hyperlink"/>
+            <w:noProof/>
+          </w:rPr>
+          <w:noBreakHyphen/>
+          <w:t>1</w:t>
+        </w:r>
+        <w:r>
+          <w:rPr>
+            <w:rStyle w:val="Hyperlink"/>
+            <w:noProof/>
+            <w:lang w:val="en-GB"/>
+          </w:rPr>
+          <w:t>: web application preview [1]</w:t>
+        </w:r>
+        <w:r>
+          <w:rPr>
+            <w:noProof/>
+            <w:webHidden/>
+          </w:rPr>
+          <w:tab/>
+        </w:r>
+        <w:r>
+          <w:rPr>
+            <w:noProof/>
+            <w:webHidden/>
+          </w:rPr>
+          <w:fldChar w:fldCharType="begin"/>
+        </w:r>
+        <w:r>
+          <w:rPr>
+            <w:noProof/>
+            <w:webHidden/>
+          </w:rPr>
+          <w:instrText xml:space="preserve"> PAGEREF _Toc129106660 \h </w:instrText>
+        </w:r>
+        <w:r>
+          <w:rPr>
+            <w:noProof/>
+            <w:webHidden/>
+          </w:rPr>
+        </w:r>
+        <w:r>
+          <w:rPr>
+            <w:noProof/>
+            <w:webHidden/>
+          </w:rPr>
+          <w:fldChar w:fldCharType="separate"/>
+        </w:r>
+        <w:r>
+          <w:rPr>
+            <w:noProof/>
+            <w:webHidden/>
+          </w:rPr>
+          <w:t>3</w:t>
+        </w:r>
+        <w:r>
+          <w:rPr>
+            <w:noProof/>
+            <w:webHidden/>
+          </w:rPr>
+          <w:fldChar w:fldCharType="end"/>
+        </w:r>
+      </w:hyperlink>
+    </w:p>
+    <w:p>
+      <w:pPr>
+        <w:pStyle w:val="TableofFigures"/>
+        <w:tabs>
+          <w:tab w:val="right" w:leader="dot" w:pos="9017"/>
+        </w:tabs>
+        <w:rPr>
+          <w:rFonts w:asciiTheme="minorHAnsi" w:eastAsiaTheme="minorEastAsia" w:hAnsiTheme="minorHAnsi" w:cstheme="minorBidi"/>
+          <w:noProof/>
+          <w:sz w:val="22"/>
+          <w:szCs w:val="22"/>
+          <w:lang w:val="en-GB"/>
+        </w:rPr>
+      </w:pPr>
+      <w:hyperlink w:anchor="_Toc129106661" w:history="1">
+        <w:r>
+          <w:rPr>
+            <w:rStyle w:val="Hyperlink"/>
+            <w:noProof/>
+          </w:rPr>
+          <w:t xml:space="preserve">Figure </w:t>
+        </w:r>
+        <w:r>
+          <w:rPr>
+            <w:rStyle w:val="Hyperlink"/>
+            <w:noProof/>
+            <w:cs/>
+          </w:rPr>
+          <w:t>‎</w:t>
+        </w:r>
+        <w:r>
+          <w:rPr>
+            <w:rStyle w:val="Hyperlink"/>
+            <w:noProof/>
+          </w:rPr>
+          <w:t>1</w:t>
+        </w:r>
+        <w:r>
+          <w:rPr>
+            <w:rStyle w:val="Hyperlink"/>
+            <w:noProof/>
+          </w:rPr>
+          <w:noBreakHyphen/>
+          <w:t>2</w:t>
+        </w:r>
+        <w:r>
+          <w:rPr>
+            <w:rStyle w:val="Hyperlink"/>
+            <w:noProof/>
+            <w:lang w:val="en-GB"/>
+          </w:rPr>
+          <w:t>: paid delivery [1]</w:t>
+        </w:r>
+        <w:r>
+          <w:rPr>
+            <w:noProof/>
+            <w:webHidden/>
+          </w:rPr>
+          <w:tab/>
+        </w:r>
+        <w:r>
+          <w:rPr>
+            <w:noProof/>
+            <w:webHidden/>
+          </w:rPr>
+          <w:fldChar w:fldCharType="begin"/>
+        </w:r>
+        <w:r>
+          <w:rPr>
+            <w:noProof/>
+            <w:webHidden/>
+          </w:rPr>
+          <w:instrText xml:space="preserve"> PAGEREF _Toc129106661 \h </w:instrText>
+        </w:r>
+        <w:r>
+          <w:rPr>
+            <w:noProof/>
+            <w:webHidden/>
+          </w:rPr>
+        </w:r>
+        <w:r>
+          <w:rPr>
+            <w:noProof/>
+            <w:webHidden/>
+          </w:rPr>
+          <w:fldChar w:fldCharType="separate"/>
+        </w:r>
+        <w:r>
+          <w:rPr>
+            <w:noProof/>
+            <w:webHidden/>
+          </w:rPr>
+          <w:t>4</w:t>
+        </w:r>
+        <w:r>
+          <w:rPr>
+            <w:noProof/>
+            <w:webHidden/>
+          </w:rPr>
+          <w:fldChar w:fldCharType="end"/>
+        </w:r>
+      </w:hyperlink>
+    </w:p>
     <w:p>
       <w:pPr>
         <w:pBdr>
@@ -4419,6 +4420,7 @@
             </w:tabs>
             <w:rPr>
               <w:rFonts w:ascii="Calibri" w:eastAsia="Calibri" w:hAnsi="Calibri" w:cs="Calibri"/>
+              <w:noProof/>
               <w:color w:val="000000"/>
               <w:sz w:val="22"/>
               <w:szCs w:val="22"/>
@@ -4456,6 +4458,7 @@
           </w:r>
           <w:r>
             <w:rPr>
+              <w:noProof/>
               <w:color w:val="000000"/>
             </w:rPr>
             <w:t>3</w:t>
@@ -4476,6 +4479,7 @@
             </w:tabs>
             <w:rPr>
               <w:rFonts w:ascii="Calibri" w:eastAsia="Calibri" w:hAnsi="Calibri" w:cs="Calibri"/>
+              <w:noProof/>
               <w:color w:val="000000"/>
               <w:sz w:val="22"/>
               <w:szCs w:val="22"/>
@@ -4507,6 +4511,7 @@
           </w:r>
           <w:r>
             <w:rPr>
+              <w:noProof/>
               <w:color w:val="000000"/>
             </w:rPr>
             <w:t>3</w:t>
@@ -4527,6 +4532,7 @@
             </w:tabs>
             <w:rPr>
               <w:rFonts w:ascii="Calibri" w:eastAsia="Calibri" w:hAnsi="Calibri" w:cs="Calibri"/>
+              <w:noProof/>
               <w:color w:val="000000"/>
               <w:sz w:val="22"/>
               <w:szCs w:val="22"/>
@@ -4558,6 +4564,7 @@
           </w:r>
           <w:r>
             <w:rPr>
+              <w:noProof/>
               <w:color w:val="000000"/>
             </w:rPr>
             <w:t>3</w:t>
@@ -4598,8 +4605,8 @@
           <w:szCs w:val="28"/>
         </w:rPr>
       </w:pPr>
-      <w:bookmarkStart w:id="10" w:name="_heading=h.17dp8vu" w:colFirst="0" w:colLast="0"/>
-      <w:bookmarkEnd w:id="10"/>
+      <w:bookmarkStart w:id="9" w:name="_heading=h.17dp8vu" w:colFirst="0" w:colLast="0"/>
+      <w:bookmarkEnd w:id="9"/>
       <w:r>
         <w:br w:type="page"/>
       </w:r>
@@ -4824,7 +4831,7 @@
         </w:tabs>
         <w:jc w:val="both"/>
         <w:sectPr>
-          <w:footerReference w:type="default" r:id="rId11"/>
+          <w:footerReference w:type="default" r:id="rId12"/>
           <w:pgSz w:w="11907" w:h="16839"/>
           <w:pgMar w:top="1440" w:right="1440" w:bottom="1440" w:left="1440" w:header="720" w:footer="720" w:gutter="0"/>
           <w:pgNumType w:start="1"/>
@@ -4841,8 +4848,8 @@
           <w:numId w:val="3"/>
         </w:numPr>
       </w:pPr>
-      <w:bookmarkStart w:id="11" w:name="_heading=h.3rdcrjn" w:colFirst="0" w:colLast="0"/>
-      <w:bookmarkEnd w:id="11"/>
+      <w:bookmarkStart w:id="10" w:name="_heading=h.3rdcrjn" w:colFirst="0" w:colLast="0"/>
+      <w:bookmarkEnd w:id="10"/>
       <w:r>
         <w:lastRenderedPageBreak/>
         <w:br/>
@@ -4869,8 +4876,8 @@
         </w:numPr>
         <w:jc w:val="both"/>
       </w:pPr>
-      <w:bookmarkStart w:id="12" w:name="_heading=h.26in1rg" w:colFirst="0" w:colLast="0"/>
-      <w:bookmarkEnd w:id="12"/>
+      <w:bookmarkStart w:id="11" w:name="_heading=h.26in1rg" w:colFirst="0" w:colLast="0"/>
+      <w:bookmarkEnd w:id="11"/>
       <w:r>
         <w:t>Background</w:t>
       </w:r>
@@ -4881,7 +4888,13 @@
         <w:jc w:val="both"/>
       </w:pPr>
       <w:r>
-        <w:t xml:space="preserve">Our modern world is full of challenges. That’s we, as humans, try our best to invent new technologies in order to make our lives less tedious and easier to go by. </w:t>
+        <w:t xml:space="preserve">Our modern world is full of challenges. That’s </w:t>
+      </w:r>
+      <w:r>
+        <w:t xml:space="preserve">why </w:t>
+      </w:r>
+      <w:r>
+        <w:t xml:space="preserve">we, as humans, try our best to invent new technologies in order to make our lives less tedious and easier to go by. </w:t>
       </w:r>
     </w:p>
     <w:p>
@@ -4890,10 +4903,25 @@
         <w:jc w:val="both"/>
       </w:pPr>
       <w:r>
-        <w:t xml:space="preserve">We saw the problems that shipment companies face, such as loss of cargo either through piracy or corruption, absence of trust between customer and company due to lack of communication and </w:t>
-      </w:r>
-      <w:r>
-        <w:t xml:space="preserve">data insufficient intel on the </w:t>
+        <w:t>We saw the problems that shipment companies face, such as loss of cargo either through piracy or corruption, absence of trust between customer and company d</w:t>
+      </w:r>
+      <w:r>
+        <w:t>ue to lack of communication</w:t>
+      </w:r>
+      <w:r>
+        <w:t>,</w:t>
+      </w:r>
+      <w:r>
+        <w:t xml:space="preserve"> and </w:t>
+      </w:r>
+      <w:r>
+        <w:t xml:space="preserve">insufficient </w:t>
+      </w:r>
+      <w:r>
+        <w:t>data/</w:t>
+      </w:r>
+      <w:r>
+        <w:t xml:space="preserve">intel on the </w:t>
       </w:r>
       <w:r>
         <w:t>companies’</w:t>
@@ -4904,15 +4932,196 @@
     </w:p>
     <w:p>
       <w:pPr>
+        <w:keepNext/>
         <w:ind w:firstLine="839"/>
-        <w:jc w:val="both"/>
       </w:pPr>
       <w:r>
         <w:t>Hence our attempt at developing our app: a</w:t>
       </w:r>
       <w:r>
-        <w:t xml:space="preserve"> cargo/delivery application can address several challenges faced by logistics providers and customers, such as lack of visibility, inefficient processes, limited communication, security concerns, competition, and increasing demand. By providing real-time tracking, automating processes, improving communication and transparency, enhancing security, and offering a competitive advantage, a cargo/delivery application can improve customer satisfaction, reduce costs, optimize operations, and provide valuable data insights.</w:t>
-      </w:r>
+        <w:t xml:space="preserve"> cargo/delivery application </w:t>
+      </w:r>
+      <w:r>
+        <w:t xml:space="preserve">that </w:t>
+      </w:r>
+      <w:r>
+        <w:t xml:space="preserve">can address several challenges faced by logistics providers and customers, such as lack of visibility, inefficient processes, limited communication, security concerns, competition, and increasing demand. By providing real-time tracking, automating processes, improving communication and transparency, enhancing security, and offering a competitive advantage,  </w:t>
+      </w:r>
+      <w:r>
+        <w:t xml:space="preserve">a </w:t>
+      </w:r>
+      <w:r>
+        <w:t>cargo/delivery application can improve customer satisfaction, reduce costs, optimize</w:t>
+      </w:r>
+      <w:r>
+        <w:t xml:space="preserve"> o</w:t>
+      </w:r>
+      <w:r>
+        <w:t>perations, and provide valuable data insights.</w:t>
+      </w:r>
+      <w:r>
+        <w:br/>
+      </w:r>
+      <w:r>
+        <w:rPr>
+          <w:noProof/>
+          <w:lang w:val="en-GB"/>
+        </w:rPr>
+        <w:drawing>
+          <wp:inline distT="0" distB="0" distL="0" distR="0" wp14:anchorId="29666202" wp14:editId="57CAC210">
+            <wp:extent cx="4132520" cy="2752725"/>
+            <wp:effectExtent l="0" t="0" r="1905" b="0"/>
+            <wp:docPr id="1" name="Picture 1"/>
+            <wp:cNvGraphicFramePr>
+              <a:graphicFrameLocks xmlns:a="http://schemas.openxmlformats.org/drawingml/2006/main" noChangeAspect="1"/>
+            </wp:cNvGraphicFramePr>
+            <a:graphic xmlns:a="http://schemas.openxmlformats.org/drawingml/2006/main">
+              <a:graphicData uri="http://schemas.openxmlformats.org/drawingml/2006/picture">
+                <pic:pic xmlns:pic="http://schemas.openxmlformats.org/drawingml/2006/picture">
+                  <pic:nvPicPr>
+                    <pic:cNvPr id="1" name="container-gd18b5d799_1920.jpg"/>
+                    <pic:cNvPicPr/>
+                  </pic:nvPicPr>
+                  <pic:blipFill>
+                    <a:blip r:embed="rId13" cstate="print">
+                      <a:extLst>
+                        <a:ext uri="{28A0092B-C50C-407E-A947-70E740481C1C}">
+                          <a14:useLocalDpi xmlns:a14="http://schemas.microsoft.com/office/drawing/2010/main" val="0"/>
+                        </a:ext>
+                      </a:extLst>
+                    </a:blip>
+                    <a:stretch>
+                      <a:fillRect/>
+                    </a:stretch>
+                  </pic:blipFill>
+                  <pic:spPr>
+                    <a:xfrm>
+                      <a:off x="0" y="0"/>
+                      <a:ext cx="4132520" cy="2752725"/>
+                    </a:xfrm>
+                    <a:prstGeom prst="rect">
+                      <a:avLst/>
+                    </a:prstGeom>
+                  </pic:spPr>
+                </pic:pic>
+              </a:graphicData>
+            </a:graphic>
+          </wp:inline>
+        </w:drawing>
+      </w:r>
+    </w:p>
+    <w:p>
+      <w:pPr>
+        <w:pStyle w:val="Caption"/>
+        <w:jc w:val="left"/>
+        <w:rPr>
+          <w:lang w:val="en-GB"/>
+        </w:rPr>
+      </w:pPr>
+      <w:r>
+        <w:t xml:space="preserve">Figure </w:t>
+      </w:r>
+      <w:r>
+        <w:fldChar w:fldCharType="begin"/>
+      </w:r>
+      <w:r>
+        <w:instrText xml:space="preserve"> STYLEREF 1 \s </w:instrText>
+      </w:r>
+      <w:r>
+        <w:fldChar w:fldCharType="separate"/>
+      </w:r>
+      <w:r>
+        <w:rPr>
+          <w:noProof/>
+          <w:cs/>
+        </w:rPr>
+        <w:t>‎</w:t>
+      </w:r>
+      <w:r>
+        <w:rPr>
+          <w:noProof/>
+        </w:rPr>
+        <w:t>1</w:t>
+      </w:r>
+      <w:r>
+        <w:fldChar w:fldCharType="end"/>
+      </w:r>
+      <w:r>
+        <w:noBreakHyphen/>
+      </w:r>
+      <w:r>
+        <w:fldChar w:fldCharType="begin"/>
+      </w:r>
+      <w:r>
+        <w:instrText xml:space="preserve"> SEQ Figure \* ARABIC \s 1 </w:instrText>
+      </w:r>
+      <w:r>
+        <w:fldChar w:fldCharType="separate"/>
+      </w:r>
+      <w:r>
+        <w:rPr>
+          <w:noProof/>
+        </w:rPr>
+        <w:t>1</w:t>
+      </w:r>
+      <w:r>
+        <w:fldChar w:fldCharType="end"/>
+      </w:r>
+      <w:r>
+        <w:rPr>
+          <w:lang w:val="en-GB"/>
+        </w:rPr>
+        <w:t>:Shipyard full of cargo to be delivered</w:t>
+      </w:r>
+      <w:sdt>
+        <w:sdtPr>
+          <w:rPr>
+            <w:lang w:val="en-GB"/>
+          </w:rPr>
+          <w:id w:val="157584254"/>
+          <w:citation/>
+        </w:sdtPr>
+        <w:sdtContent>
+          <w:r>
+            <w:rPr>
+              <w:lang w:val="en-GB"/>
+            </w:rPr>
+            <w:fldChar w:fldCharType="begin"/>
+          </w:r>
+          <w:r>
+            <w:rPr>
+              <w:lang w:val="en-GB"/>
+            </w:rPr>
+            <w:instrText xml:space="preserve"> CITATION pix \l 2057 </w:instrText>
+          </w:r>
+          <w:r>
+            <w:rPr>
+              <w:lang w:val="en-GB"/>
+            </w:rPr>
+            <w:fldChar w:fldCharType="separate"/>
+          </w:r>
+          <w:r>
+            <w:rPr>
+              <w:noProof/>
+              <w:lang w:val="en-GB"/>
+            </w:rPr>
+            <w:t xml:space="preserve"> </w:t>
+          </w:r>
+          <w:r>
+            <w:rPr>
+              <w:noProof/>
+              <w:lang w:val="en-GB"/>
+            </w:rPr>
+            <w:t>[1]</w:t>
+          </w:r>
+          <w:r>
+            <w:rPr>
+              <w:lang w:val="en-GB"/>
+            </w:rPr>
+            <w:fldChar w:fldCharType="end"/>
+          </w:r>
+        </w:sdtContent>
+      </w:sdt>
     </w:p>
     <w:p>
       <w:pPr>
@@ -4922,9 +5131,10 @@
           <w:numId w:val="3"/>
         </w:numPr>
       </w:pPr>
-      <w:bookmarkStart w:id="13" w:name="_heading=h.lnxbz9" w:colFirst="0" w:colLast="0"/>
-      <w:bookmarkEnd w:id="13"/>
-      <w:r>
+      <w:bookmarkStart w:id="12" w:name="_heading=h.lnxbz9" w:colFirst="0" w:colLast="0"/>
+      <w:bookmarkEnd w:id="12"/>
+      <w:r>
+        <w:lastRenderedPageBreak/>
         <w:t xml:space="preserve">Problem Statement </w:t>
       </w:r>
     </w:p>
@@ -4941,6 +5151,52 @@
       </w:r>
       <w:r>
         <w:t>he logistics and transportation industry encounters various difficulties such as inadequate visibility, ineffective procedures, restricted communication, security threats, intense competition, and growing demand for prompt and dependable shipping services. These challenges can cause delivery delays, higher costs, and lower customer satisfaction, which may have negative effects on the profitability and expansion of logistics providers. To solve these challenges, a cargo/delivery application is necessary to deliver instant tracking, automate processes, enhance communication and transparency, boost security, and provide a competitive edge in the market.</w:t>
+      </w:r>
+    </w:p>
+    <w:p>
+      <w:pPr>
+        <w:pStyle w:val="ListParagraph"/>
+        <w:numPr>
+          <w:ilvl w:val="0"/>
+          <w:numId w:val="6"/>
+        </w:numPr>
+        <w:tabs>
+          <w:tab w:val="right" w:pos="9000"/>
+        </w:tabs>
+      </w:pPr>
+      <w:r>
+        <w:t>Optimize operations: The application should help logistics providers optimize their operations by reducing manual processes, increasing efficiency, and improving resource allocation.</w:t>
+      </w:r>
+    </w:p>
+    <w:p>
+      <w:pPr>
+        <w:pStyle w:val="ListParagraph"/>
+        <w:numPr>
+          <w:ilvl w:val="0"/>
+          <w:numId w:val="6"/>
+        </w:numPr>
+        <w:tabs>
+          <w:tab w:val="right" w:pos="9000"/>
+        </w:tabs>
+      </w:pPr>
+      <w:r>
+        <w:t>Reduce costs: By automating processes and improving efficiency, the application should help logistics providers reduce costs associated with labor, fuel, and other operational expenses.</w:t>
+      </w:r>
+    </w:p>
+    <w:p>
+      <w:pPr>
+        <w:pStyle w:val="ListParagraph"/>
+        <w:numPr>
+          <w:ilvl w:val="0"/>
+          <w:numId w:val="6"/>
+        </w:numPr>
+        <w:tabs>
+          <w:tab w:val="right" w:pos="9000"/>
+        </w:tabs>
+        <w:jc w:val="both"/>
+      </w:pPr>
+      <w:r>
+        <w:t>Increase revenue: By improving customer satisfaction and providing a competitive advantage, the application should help logistics providers attract new customers and increase revenue.</w:t>
       </w:r>
     </w:p>
     <w:p>
@@ -4960,33 +5216,195 @@
           <w:numId w:val="3"/>
         </w:numPr>
       </w:pPr>
-      <w:bookmarkStart w:id="14" w:name="_heading=h.35nkun2" w:colFirst="0" w:colLast="0"/>
+      <w:bookmarkStart w:id="13" w:name="_heading=h.35nkun2" w:colFirst="0" w:colLast="0"/>
+      <w:bookmarkEnd w:id="13"/>
+      <w:r>
+        <w:t>General overview of the project</w:t>
+      </w:r>
+    </w:p>
+    <w:p>
+      <w:pPr>
+        <w:keepNext/>
+        <w:ind w:firstLine="576"/>
+      </w:pPr>
+      <w:r>
+        <w:t>Our project aims</w:t>
+      </w:r>
+      <w:r>
+        <w:t xml:space="preserve"> to improve the efficiency, transparency, security, and customer satisfaction of logistics and transportation operations. This can be achieved through real-time tracking, process automation, improved communication, enhanced security measures, and a unique value proposition that sets the application apart from competitors. </w:t>
+      </w:r>
+      <w:r>
+        <w:br/>
+      </w:r>
+      <w:r>
+        <w:lastRenderedPageBreak/>
+        <w:t xml:space="preserve">The cargo/delivery application aims to provide logistics providers and customers with a comprehensive, user-friendly platform for managing shipments and deliveries, using modern technologies and tools. The application will feature real-time tracking, automated processes, communication tools, enhanced security measures, and data insights to optimize operations and improve customer satisfaction. The real-time tracking feature will </w:t>
+      </w:r>
+      <w:r>
+        <w:t>leverage GPS and other location-</w:t>
+      </w:r>
+      <w:r>
+        <w:t>tracking technologies to provide customers with real-time updates on the status and location of their shipments. The process automation feature will automate manual processes involved in managing shipments, such as generating labels, managing inventory, scheduling deliveries, and handling customs documentation. The communication tools feature will provide notifications, alerts, messaging capabilities, and a customer service portal for addressing any issues that may arise. The enhanced security measures feature will include secure login credentials, real-time tracking, and integrated security systems that monitor shipments throughout the delivery process. The data insights feature will provide valuable data on shipment performance, customer behavior, and other key metrics, which can be used to improve operations and make better business decisions.</w:t>
+      </w:r>
+      <w:r>
+        <w:rPr>
+          <w:noProof/>
+          <w:lang w:val="en-GB"/>
+        </w:rPr>
+        <w:drawing>
+          <wp:inline distT="0" distB="0" distL="0" distR="0" wp14:anchorId="323FC2F4" wp14:editId="5326E9A6">
+            <wp:extent cx="4110966" cy="2924175"/>
+            <wp:effectExtent l="0" t="0" r="4445" b="0"/>
+            <wp:docPr id="3" name="Picture 3"/>
+            <wp:cNvGraphicFramePr>
+              <a:graphicFrameLocks xmlns:a="http://schemas.openxmlformats.org/drawingml/2006/main" noChangeAspect="1"/>
+            </wp:cNvGraphicFramePr>
+            <a:graphic xmlns:a="http://schemas.openxmlformats.org/drawingml/2006/main">
+              <a:graphicData uri="http://schemas.openxmlformats.org/drawingml/2006/picture">
+                <pic:pic xmlns:pic="http://schemas.openxmlformats.org/drawingml/2006/picture">
+                  <pic:nvPicPr>
+                    <pic:cNvPr id="3" name="e-commerce.png"/>
+                    <pic:cNvPicPr/>
+                  </pic:nvPicPr>
+                  <pic:blipFill>
+                    <a:blip r:embed="rId14">
+                      <a:extLst>
+                        <a:ext uri="{28A0092B-C50C-407E-A947-70E740481C1C}">
+                          <a14:useLocalDpi xmlns:a14="http://schemas.microsoft.com/office/drawing/2010/main" val="0"/>
+                        </a:ext>
+                      </a:extLst>
+                    </a:blip>
+                    <a:stretch>
+                      <a:fillRect/>
+                    </a:stretch>
+                  </pic:blipFill>
+                  <pic:spPr>
+                    <a:xfrm>
+                      <a:off x="0" y="0"/>
+                      <a:ext cx="4157035" cy="2956944"/>
+                    </a:xfrm>
+                    <a:prstGeom prst="rect">
+                      <a:avLst/>
+                    </a:prstGeom>
+                  </pic:spPr>
+                </pic:pic>
+              </a:graphicData>
+            </a:graphic>
+          </wp:inline>
+        </w:drawing>
+      </w:r>
+    </w:p>
+    <w:p>
+      <w:pPr>
+        <w:pStyle w:val="Caption"/>
+        <w:jc w:val="left"/>
+      </w:pPr>
+      <w:bookmarkStart w:id="14" w:name="_Toc129106660"/>
+      <w:r>
+        <w:t xml:space="preserve">Figure </w:t>
+      </w:r>
+      <w:r>
+        <w:fldChar w:fldCharType="begin"/>
+      </w:r>
+      <w:r>
+        <w:instrText xml:space="preserve"> STYLEREF 1 \s </w:instrText>
+      </w:r>
+      <w:r>
+        <w:fldChar w:fldCharType="separate"/>
+      </w:r>
+      <w:r>
+        <w:rPr>
+          <w:noProof/>
+          <w:cs/>
+        </w:rPr>
+        <w:t>‎</w:t>
+      </w:r>
+      <w:r>
+        <w:rPr>
+          <w:noProof/>
+        </w:rPr>
+        <w:t>1</w:t>
+      </w:r>
+      <w:r>
+        <w:fldChar w:fldCharType="end"/>
+      </w:r>
+      <w:r>
+        <w:noBreakHyphen/>
+      </w:r>
+      <w:r>
+        <w:fldChar w:fldCharType="begin"/>
+      </w:r>
+      <w:r>
+        <w:instrText xml:space="preserve"> SEQ Figure \* ARABIC \s 1 </w:instrText>
+      </w:r>
+      <w:r>
+        <w:fldChar w:fldCharType="separate"/>
+      </w:r>
+      <w:r>
+        <w:rPr>
+          <w:noProof/>
+        </w:rPr>
+        <w:t>2</w:t>
+      </w:r>
+      <w:r>
+        <w:fldChar w:fldCharType="end"/>
+      </w:r>
+      <w:r>
+        <w:rPr>
+          <w:lang w:val="en-GB"/>
+        </w:rPr>
+        <w:t>: web application preview</w:t>
+      </w:r>
+      <w:sdt>
+        <w:sdtPr>
+          <w:rPr>
+            <w:lang w:val="en-GB"/>
+          </w:rPr>
+          <w:id w:val="-1085989772"/>
+          <w:citation/>
+        </w:sdtPr>
+        <w:sdtContent>
+          <w:r>
+            <w:rPr>
+              <w:lang w:val="en-GB"/>
+            </w:rPr>
+            <w:fldChar w:fldCharType="begin"/>
+          </w:r>
+          <w:r>
+            <w:rPr>
+              <w:lang w:val="en-GB"/>
+            </w:rPr>
+            <w:instrText xml:space="preserve"> CITATION pix \l 2057 </w:instrText>
+          </w:r>
+          <w:r>
+            <w:rPr>
+              <w:lang w:val="en-GB"/>
+            </w:rPr>
+            <w:fldChar w:fldCharType="separate"/>
+          </w:r>
+          <w:r>
+            <w:rPr>
+              <w:noProof/>
+              <w:lang w:val="en-GB"/>
+            </w:rPr>
+            <w:t xml:space="preserve"> </w:t>
+          </w:r>
+          <w:r>
+            <w:rPr>
+              <w:noProof/>
+              <w:lang w:val="en-GB"/>
+            </w:rPr>
+            <w:t>[1]</w:t>
+          </w:r>
+          <w:r>
+            <w:rPr>
+              <w:lang w:val="en-GB"/>
+            </w:rPr>
+            <w:fldChar w:fldCharType="end"/>
+          </w:r>
+        </w:sdtContent>
+      </w:sdt>
       <w:bookmarkEnd w:id="14"/>
-      <w:r>
-        <w:t>General overview of the project</w:t>
-      </w:r>
-    </w:p>
-    <w:p>
-      <w:pPr>
-        <w:ind w:firstLine="576"/>
-      </w:pPr>
-      <w:r>
-        <w:t>T</w:t>
-      </w:r>
-      <w:r>
-        <w:t xml:space="preserve">he aim of our project </w:t>
-      </w:r>
-      <w:r>
-        <w:t>is</w:t>
-      </w:r>
-      <w:r>
-        <w:t xml:space="preserve"> to improve the efficiency, transparency, security, and customer satisfaction of logistics and transportation operations. This can be achieved through real-time tracking, process automation, improved communication, enhanced security measures, and a unique value proposition that sets the application apart from competitors. Additionally, the application should provide valuable data insights on shipment performance and customer behavior, which can be used to make better business decisions</w:t>
-      </w:r>
-      <w:r>
-        <w:t>…</w:t>
-      </w:r>
-      <w:bookmarkStart w:id="15" w:name="_GoBack"/>
-      <w:bookmarkEnd w:id="15"/>
     </w:p>
     <w:p/>
     <w:p>
@@ -4998,14 +5416,18 @@
         </w:numPr>
         <w:jc w:val="both"/>
       </w:pPr>
-      <w:bookmarkStart w:id="16" w:name="_heading=h.1ksv4uv" w:colFirst="0" w:colLast="0"/>
-      <w:bookmarkEnd w:id="16"/>
-      <w:r>
-        <w:t>Thesis Outline</w:t>
-      </w:r>
-    </w:p>
-    <w:p>
-      <w:pPr>
+      <w:bookmarkStart w:id="15" w:name="_heading=h.1ksv4uv" w:colFirst="0" w:colLast="0"/>
+      <w:bookmarkEnd w:id="15"/>
+      <w:r>
+        <w:t>Project</w:t>
+      </w:r>
+      <w:r>
+        <w:t xml:space="preserve"> Outline</w:t>
+      </w:r>
+    </w:p>
+    <w:p>
+      <w:pPr>
+        <w:keepNext/>
         <w:tabs>
           <w:tab w:val="right" w:pos="9000"/>
         </w:tabs>
@@ -5013,29 +5435,196 @@
         <w:jc w:val="both"/>
       </w:pPr>
       <w:r>
-        <w:t>This section is a prelude of all the remaining chapters in the thesis. Note: before the final report, only the completed chapters (such as survey) are outlined here.</w:t>
-      </w:r>
-    </w:p>
-    <w:p>
-      <w:pPr>
-        <w:tabs>
-          <w:tab w:val="right" w:pos="9000"/>
-        </w:tabs>
-        <w:ind w:firstLine="810"/>
-        <w:jc w:val="both"/>
-      </w:pPr>
-      <w:r>
-        <w:t>Please respect indentation of each new paragraph.</w:t>
-      </w:r>
-    </w:p>
-    <w:p>
-      <w:pPr>
-        <w:tabs>
-          <w:tab w:val="right" w:pos="9000"/>
-        </w:tabs>
-        <w:ind w:firstLine="810"/>
-        <w:jc w:val="both"/>
-      </w:pPr>
+        <w:t>The project aims to develop a cargo/delivery application that will provide real-time tracking, automate processes, improve communication and transparency, enhance security, and offer a competitive advantage to logistics providers. The application will help logistics providers optimize their operations, reduce costs, increase revenue, and improve customer satisfaction.</w:t>
+      </w:r>
+      <w:r>
+        <w:t xml:space="preserve"> Please</w:t>
+      </w:r>
+      <w:r>
+        <w:t xml:space="preserve"> follow us throughout the steps of realizing the project, from research to development. </w:t>
+      </w:r>
+      <w:r>
+        <w:t>As first we are going to</w:t>
+      </w:r>
+      <w:r>
+        <w:t xml:space="preserve"> conduct a thorough analysis of the requirements and needs of logistics providers and customers to determine the key features and functionalities of the application.</w:t>
+      </w:r>
+      <w:r>
+        <w:t xml:space="preserve"> We will do this by</w:t>
+      </w:r>
+      <w:r>
+        <w:t xml:space="preserve"> survey</w:t>
+      </w:r>
+      <w:r>
+        <w:t>ing</w:t>
+      </w:r>
+      <w:r>
+        <w:t xml:space="preserve"> of existing methods and similar systems</w:t>
+      </w:r>
+      <w:r>
+        <w:t xml:space="preserve">.  </w:t>
+      </w:r>
+      <w:bookmarkStart w:id="16" w:name="_GoBack"/>
+      <w:r>
+        <w:rPr>
+          <w:noProof/>
+          <w:lang w:val="en-GB"/>
+        </w:rPr>
+        <w:drawing>
+          <wp:inline distT="0" distB="0" distL="0" distR="0" wp14:anchorId="16DE6B6F" wp14:editId="6DCC4AE7">
+            <wp:extent cx="5732145" cy="3698240"/>
+            <wp:effectExtent l="0" t="0" r="0" b="7620"/>
+            <wp:docPr id="2" name="Picture 2"/>
+            <wp:cNvGraphicFramePr>
+              <a:graphicFrameLocks xmlns:a="http://schemas.openxmlformats.org/drawingml/2006/main" noChangeAspect="1"/>
+            </wp:cNvGraphicFramePr>
+            <a:graphic xmlns:a="http://schemas.openxmlformats.org/drawingml/2006/main">
+              <a:graphicData uri="http://schemas.openxmlformats.org/drawingml/2006/picture">
+                <pic:pic xmlns:pic="http://schemas.openxmlformats.org/drawingml/2006/picture">
+                  <pic:nvPicPr>
+                    <pic:cNvPr id="2" name="delivery-4568738__340.png"/>
+                    <pic:cNvPicPr/>
+                  </pic:nvPicPr>
+                  <pic:blipFill>
+                    <a:blip r:embed="rId15">
+                      <a:extLst>
+                        <a:ext uri="{28A0092B-C50C-407E-A947-70E740481C1C}">
+                          <a14:useLocalDpi xmlns:a14="http://schemas.microsoft.com/office/drawing/2010/main" val="0"/>
+                        </a:ext>
+                      </a:extLst>
+                    </a:blip>
+                    <a:stretch>
+                      <a:fillRect/>
+                    </a:stretch>
+                  </pic:blipFill>
+                  <pic:spPr>
+                    <a:xfrm>
+                      <a:off x="0" y="0"/>
+                      <a:ext cx="5732145" cy="3698240"/>
+                    </a:xfrm>
+                    <a:prstGeom prst="rect">
+                      <a:avLst/>
+                    </a:prstGeom>
+                  </pic:spPr>
+                </pic:pic>
+              </a:graphicData>
+            </a:graphic>
+          </wp:inline>
+        </w:drawing>
+      </w:r>
+      <w:bookmarkEnd w:id="16"/>
+    </w:p>
+    <w:p>
+      <w:pPr>
+        <w:pStyle w:val="Caption"/>
+        <w:jc w:val="both"/>
+      </w:pPr>
+      <w:bookmarkStart w:id="17" w:name="_Toc129106661"/>
+      <w:r>
+        <w:t xml:space="preserve">Figure </w:t>
+      </w:r>
+      <w:r>
+        <w:fldChar w:fldCharType="begin"/>
+      </w:r>
+      <w:r>
+        <w:instrText xml:space="preserve"> STYLEREF 1 \s </w:instrText>
+      </w:r>
+      <w:r>
+        <w:fldChar w:fldCharType="separate"/>
+      </w:r>
+      <w:r>
+        <w:rPr>
+          <w:noProof/>
+          <w:cs/>
+        </w:rPr>
+        <w:t>‎</w:t>
+      </w:r>
+      <w:r>
+        <w:rPr>
+          <w:noProof/>
+        </w:rPr>
+        <w:t>1</w:t>
+      </w:r>
+      <w:r>
+        <w:fldChar w:fldCharType="end"/>
+      </w:r>
+      <w:r>
+        <w:noBreakHyphen/>
+      </w:r>
+      <w:r>
+        <w:fldChar w:fldCharType="begin"/>
+      </w:r>
+      <w:r>
+        <w:instrText xml:space="preserve"> SEQ Figure \* ARABIC \s 1 </w:instrText>
+      </w:r>
+      <w:r>
+        <w:fldChar w:fldCharType="separate"/>
+      </w:r>
+      <w:r>
+        <w:rPr>
+          <w:noProof/>
+        </w:rPr>
+        <w:t>3</w:t>
+      </w:r>
+      <w:r>
+        <w:fldChar w:fldCharType="end"/>
+      </w:r>
+      <w:r>
+        <w:rPr>
+          <w:lang w:val="en-GB"/>
+        </w:rPr>
+        <w:t>: paid delivery</w:t>
+      </w:r>
+      <w:sdt>
+        <w:sdtPr>
+          <w:rPr>
+            <w:lang w:val="en-GB"/>
+          </w:rPr>
+          <w:id w:val="-81375314"/>
+          <w:citation/>
+        </w:sdtPr>
+        <w:sdtContent>
+          <w:r>
+            <w:rPr>
+              <w:lang w:val="en-GB"/>
+            </w:rPr>
+            <w:fldChar w:fldCharType="begin"/>
+          </w:r>
+          <w:r>
+            <w:rPr>
+              <w:lang w:val="en-GB"/>
+            </w:rPr>
+            <w:instrText xml:space="preserve"> CITATION pix \l 2057 </w:instrText>
+          </w:r>
+          <w:r>
+            <w:rPr>
+              <w:lang w:val="en-GB"/>
+            </w:rPr>
+            <w:fldChar w:fldCharType="separate"/>
+          </w:r>
+          <w:r>
+            <w:rPr>
+              <w:noProof/>
+              <w:lang w:val="en-GB"/>
+            </w:rPr>
+            <w:t xml:space="preserve"> </w:t>
+          </w:r>
+          <w:r>
+            <w:rPr>
+              <w:noProof/>
+              <w:lang w:val="en-GB"/>
+            </w:rPr>
+            <w:t>[1]</w:t>
+          </w:r>
+          <w:r>
+            <w:rPr>
+              <w:lang w:val="en-GB"/>
+            </w:rPr>
+            <w:fldChar w:fldCharType="end"/>
+          </w:r>
+        </w:sdtContent>
+      </w:sdt>
+      <w:bookmarkEnd w:id="17"/>
     </w:p>
     <w:p>
       <w:pPr>
@@ -5056,8 +5645,8 @@
           <w:numId w:val="3"/>
         </w:numPr>
       </w:pPr>
-      <w:bookmarkStart w:id="17" w:name="_heading=h.44sinio" w:colFirst="0" w:colLast="0"/>
-      <w:bookmarkEnd w:id="17"/>
+      <w:bookmarkStart w:id="18" w:name="_heading=h.44sinio" w:colFirst="0" w:colLast="0"/>
+      <w:bookmarkEnd w:id="18"/>
       <w:r>
         <w:lastRenderedPageBreak/>
         <w:br/>
@@ -5081,8 +5670,8 @@
         </w:numPr>
         <w:jc w:val="both"/>
       </w:pPr>
-      <w:bookmarkStart w:id="18" w:name="_heading=h.2jxsxqh" w:colFirst="0" w:colLast="0"/>
-      <w:bookmarkEnd w:id="18"/>
+      <w:bookmarkStart w:id="19" w:name="_heading=h.2jxsxqh" w:colFirst="0" w:colLast="0"/>
+      <w:bookmarkEnd w:id="19"/>
       <w:r>
         <w:t>Introduction</w:t>
       </w:r>
@@ -5096,7 +5685,53 @@
         <w:jc w:val="both"/>
       </w:pPr>
       <w:r>
-        <w:t>This paragraph in meant to introduce the topics to be covered in this chapter.</w:t>
+        <w:t>The "Requirements gathering and analysis" phase is a critical step in the development of the cargo/delivery applicat</w:t>
+      </w:r>
+      <w:r>
+        <w:t xml:space="preserve">ion project. In this phase, we </w:t>
+      </w:r>
+      <w:r>
+        <w:t xml:space="preserve">will </w:t>
+      </w:r>
+      <w:r>
+        <w:t>research</w:t>
+      </w:r>
+      <w:r>
+        <w:t xml:space="preserve"> closely </w:t>
+      </w:r>
+      <w:r>
+        <w:t xml:space="preserve">already existing applications (like </w:t>
+      </w:r>
+      <w:proofErr w:type="spellStart"/>
+      <w:r>
+        <w:t>Wakilni</w:t>
+      </w:r>
+      <w:proofErr w:type="spellEnd"/>
+      <w:r>
+        <w:t xml:space="preserve">, </w:t>
+      </w:r>
+      <w:proofErr w:type="spellStart"/>
+      <w:r>
+        <w:t>A</w:t>
+      </w:r>
+      <w:r>
+        <w:t>ramex</w:t>
+      </w:r>
+      <w:proofErr w:type="spellEnd"/>
+      <w:r>
+        <w:t>…</w:t>
+      </w:r>
+      <w:r>
+        <w:t>) to understand the project’s</w:t>
+      </w:r>
+      <w:r>
+        <w:t xml:space="preserve"> requirements and needs, identify pain points, and define the scope and goals of </w:t>
+      </w:r>
+      <w:r>
+        <w:t>said</w:t>
+      </w:r>
+      <w:r>
+        <w:t xml:space="preserve"> project. This phase will involve conducting research, holding meetings, and gathering feedback from logistics providers and customers to develop a comprehensive set of requirements that will guide the development of the application. The project team will use this information to create use cases, user stories, and other documentation that will help ensure that the final product meets the needs of all stakeholders and delivers the desired outcomes. The requirements gathering and analysis phase will be followed by the design and development phases, where the project team will begin building the application based on the requirements identified in this phase.</w:t>
       </w:r>
     </w:p>
     <w:p>
@@ -5117,8 +5752,8 @@
         </w:numPr>
         <w:jc w:val="both"/>
       </w:pPr>
-      <w:bookmarkStart w:id="19" w:name="_heading=h.z337ya" w:colFirst="0" w:colLast="0"/>
-      <w:bookmarkEnd w:id="19"/>
+      <w:bookmarkStart w:id="20" w:name="_heading=h.z337ya" w:colFirst="0" w:colLast="0"/>
+      <w:bookmarkEnd w:id="20"/>
       <w:r>
         <w:t>Method 1 / System 1</w:t>
       </w:r>
@@ -5159,8 +5794,8 @@
         </w:numPr>
         <w:jc w:val="both"/>
       </w:pPr>
-      <w:bookmarkStart w:id="20" w:name="_heading=h.3j2qqm3" w:colFirst="0" w:colLast="0"/>
-      <w:bookmarkEnd w:id="20"/>
+      <w:bookmarkStart w:id="21" w:name="_heading=h.3j2qqm3" w:colFirst="0" w:colLast="0"/>
+      <w:bookmarkEnd w:id="21"/>
       <w:r>
         <w:t>Method 2 / System 2</w:t>
       </w:r>
@@ -5201,9 +5836,10 @@
         </w:numPr>
         <w:jc w:val="both"/>
       </w:pPr>
-      <w:bookmarkStart w:id="21" w:name="_heading=h.1y810tw" w:colFirst="0" w:colLast="0"/>
-      <w:bookmarkEnd w:id="21"/>
-      <w:r>
+      <w:bookmarkStart w:id="22" w:name="_heading=h.1y810tw" w:colFirst="0" w:colLast="0"/>
+      <w:bookmarkEnd w:id="22"/>
+      <w:r>
+        <w:lastRenderedPageBreak/>
         <w:t>Method 3 / System 3</w:t>
       </w:r>
     </w:p>
@@ -5236,8 +5872,8 @@
         </w:numPr>
         <w:jc w:val="both"/>
       </w:pPr>
-      <w:bookmarkStart w:id="22" w:name="_heading=h.4i7ojhp" w:colFirst="0" w:colLast="0"/>
-      <w:bookmarkEnd w:id="22"/>
+      <w:bookmarkStart w:id="23" w:name="_heading=h.4i7ojhp" w:colFirst="0" w:colLast="0"/>
+      <w:bookmarkEnd w:id="23"/>
       <w:r>
         <w:t>Methods/Systems Comparison</w:t>
       </w:r>
@@ -5282,14 +5918,13 @@
           <w:color w:val="000000"/>
         </w:rPr>
       </w:pPr>
-      <w:bookmarkStart w:id="23" w:name="_heading=h.2xcytpi" w:colFirst="0" w:colLast="0"/>
-      <w:bookmarkEnd w:id="23"/>
+      <w:bookmarkStart w:id="24" w:name="_heading=h.2xcytpi" w:colFirst="0" w:colLast="0"/>
+      <w:bookmarkEnd w:id="24"/>
       <w:r>
         <w:rPr>
           <w:b/>
           <w:color w:val="000000"/>
         </w:rPr>
-        <w:lastRenderedPageBreak/>
         <w:t>Table 2-1: Comparison Table Based on Graphical Interfaces</w:t>
       </w:r>
     </w:p>
@@ -5871,8 +6506,8 @@
           <w:color w:val="000000"/>
         </w:rPr>
       </w:pPr>
-      <w:bookmarkStart w:id="24" w:name="_heading=h.1ci93xb" w:colFirst="0" w:colLast="0"/>
-      <w:bookmarkEnd w:id="24"/>
+      <w:bookmarkStart w:id="25" w:name="_heading=h.1ci93xb" w:colFirst="0" w:colLast="0"/>
+      <w:bookmarkEnd w:id="25"/>
       <w:r>
         <w:rPr>
           <w:b/>
@@ -6459,8 +7094,8 @@
           <w:color w:val="000000"/>
         </w:rPr>
       </w:pPr>
-      <w:bookmarkStart w:id="25" w:name="_heading=h.3whwml4" w:colFirst="0" w:colLast="0"/>
-      <w:bookmarkEnd w:id="25"/>
+      <w:bookmarkStart w:id="26" w:name="_heading=h.3whwml4" w:colFirst="0" w:colLast="0"/>
+      <w:bookmarkEnd w:id="26"/>
       <w:r>
         <w:rPr>
           <w:b/>
@@ -6602,6 +7237,7 @@
               <w:rPr>
                 <w:b/>
               </w:rPr>
+              <w:lastRenderedPageBreak/>
               <w:t>Features</w:t>
             </w:r>
           </w:p>
@@ -6690,6 +7326,7 @@
               <w:spacing w:line="360" w:lineRule="auto"/>
             </w:pPr>
             <w:r>
+              <w:lastRenderedPageBreak/>
               <w:t>Security measures</w:t>
             </w:r>
           </w:p>
@@ -7040,8 +7677,8 @@
         </w:numPr>
         <w:jc w:val="both"/>
       </w:pPr>
-      <w:bookmarkStart w:id="26" w:name="_heading=h.2bn6wsx" w:colFirst="0" w:colLast="0"/>
-      <w:bookmarkEnd w:id="26"/>
+      <w:bookmarkStart w:id="27" w:name="_heading=h.2bn6wsx" w:colFirst="0" w:colLast="0"/>
+      <w:bookmarkEnd w:id="27"/>
       <w:r>
         <w:t>Conclusion and Motivation</w:t>
       </w:r>
@@ -7052,11 +7689,7 @@
         <w:jc w:val="both"/>
       </w:pPr>
       <w:r>
-        <w:t xml:space="preserve">This paragraph in meant to draw conclusions about the existing methods and the motivation behind your work.  Based on comparison results and the background in chapter 1, </w:t>
-      </w:r>
-      <w:r>
-        <w:lastRenderedPageBreak/>
-        <w:t xml:space="preserve">what should be the specifications of the newly proposed methodology? What are the problems that remain unsolved by existing methods and what are you planning to do? </w:t>
+        <w:t xml:space="preserve">This paragraph in meant to draw conclusions about the existing methods and the motivation behind your work.  Based on comparison results and the background in chapter 1, what should be the specifications of the newly proposed methodology? What are the problems that remain unsolved by existing methods and what are you planning to do? </w:t>
       </w:r>
     </w:p>
     <w:p>
@@ -7141,8 +7774,8 @@
           <w:numId w:val="3"/>
         </w:numPr>
       </w:pPr>
-      <w:bookmarkStart w:id="27" w:name="_heading=h.qsh70q" w:colFirst="0" w:colLast="0"/>
-      <w:bookmarkEnd w:id="27"/>
+      <w:bookmarkStart w:id="28" w:name="_heading=h.qsh70q" w:colFirst="0" w:colLast="0"/>
+      <w:bookmarkEnd w:id="28"/>
       <w:r>
         <w:lastRenderedPageBreak/>
         <w:br/>
@@ -7166,8 +7799,8 @@
         </w:numPr>
         <w:jc w:val="both"/>
       </w:pPr>
-      <w:bookmarkStart w:id="28" w:name="_heading=h.3as4poj" w:colFirst="0" w:colLast="0"/>
-      <w:bookmarkEnd w:id="28"/>
+      <w:bookmarkStart w:id="29" w:name="_heading=h.3as4poj" w:colFirst="0" w:colLast="0"/>
+      <w:bookmarkEnd w:id="29"/>
       <w:r>
         <w:t>Introduction</w:t>
       </w:r>
@@ -7196,8 +7829,8 @@
           <w:numId w:val="3"/>
         </w:numPr>
       </w:pPr>
-      <w:bookmarkStart w:id="29" w:name="_heading=h.1pxezwc" w:colFirst="0" w:colLast="0"/>
-      <w:bookmarkEnd w:id="29"/>
+      <w:bookmarkStart w:id="30" w:name="_heading=h.1pxezwc" w:colFirst="0" w:colLast="0"/>
+      <w:bookmarkEnd w:id="30"/>
       <w:r>
         <w:t>Requirements and Specification Analysis</w:t>
       </w:r>
@@ -7225,8 +7858,8 @@
           <w:numId w:val="3"/>
         </w:numPr>
       </w:pPr>
-      <w:bookmarkStart w:id="30" w:name="_heading=h.49x2ik5" w:colFirst="0" w:colLast="0"/>
-      <w:bookmarkEnd w:id="30"/>
+      <w:bookmarkStart w:id="31" w:name="_heading=h.49x2ik5" w:colFirst="0" w:colLast="0"/>
+      <w:bookmarkEnd w:id="31"/>
       <w:r>
         <w:t>Functional Requirements</w:t>
       </w:r>
@@ -7254,8 +7887,8 @@
           <w:numId w:val="3"/>
         </w:numPr>
       </w:pPr>
-      <w:bookmarkStart w:id="31" w:name="_heading=h.2p2csry" w:colFirst="0" w:colLast="0"/>
-      <w:bookmarkEnd w:id="31"/>
+      <w:bookmarkStart w:id="32" w:name="_heading=h.2p2csry" w:colFirst="0" w:colLast="0"/>
+      <w:bookmarkEnd w:id="32"/>
       <w:r>
         <w:t>Use Case Diagrams</w:t>
       </w:r>
@@ -7365,7 +7998,7 @@
         <w:ind w:firstLine="810"/>
         <w:jc w:val="both"/>
       </w:pPr>
-      <w:hyperlink r:id="rId12">
+      <w:hyperlink r:id="rId16">
         <w:r>
           <w:rPr>
             <w:color w:val="0000FF"/>
@@ -7393,8 +8026,8 @@
         </w:numPr>
         <w:jc w:val="both"/>
       </w:pPr>
-      <w:bookmarkStart w:id="32" w:name="_heading=h.147n2zr" w:colFirst="0" w:colLast="0"/>
-      <w:bookmarkEnd w:id="32"/>
+      <w:bookmarkStart w:id="33" w:name="_heading=h.147n2zr" w:colFirst="0" w:colLast="0"/>
+      <w:bookmarkEnd w:id="33"/>
       <w:r>
         <w:lastRenderedPageBreak/>
         <w:t>System Architecture</w:t>
@@ -7420,7 +8053,7 @@
           <w:lang w:val="en-GB"/>
         </w:rPr>
         <w:drawing>
-          <wp:inline distT="0" distB="0" distL="0" distR="0">
+          <wp:inline distT="0" distB="0" distL="0" distR="0" wp14:anchorId="27C63A7C" wp14:editId="7ABE61DD">
             <wp:extent cx="5727700" cy="3784600"/>
             <wp:effectExtent l="0" t="0" r="0" b="0"/>
             <wp:docPr id="7" name="image2.png"/>
@@ -7433,7 +8066,7 @@
                     <pic:cNvPicPr preferRelativeResize="0"/>
                   </pic:nvPicPr>
                   <pic:blipFill>
-                    <a:blip r:embed="rId13"/>
+                    <a:blip r:embed="rId17"/>
                     <a:srcRect/>
                     <a:stretch>
                       <a:fillRect/>
@@ -7472,8 +8105,8 @@
           <w:color w:val="000000"/>
         </w:rPr>
       </w:pPr>
-      <w:bookmarkStart w:id="33" w:name="_heading=h.3o7alnk" w:colFirst="0" w:colLast="0"/>
-      <w:bookmarkEnd w:id="33"/>
+      <w:bookmarkStart w:id="34" w:name="_heading=h.3o7alnk" w:colFirst="0" w:colLast="0"/>
+      <w:bookmarkEnd w:id="34"/>
       <w:r>
         <w:rPr>
           <w:b/>
@@ -7510,8 +8143,8 @@
         </w:numPr>
         <w:jc w:val="both"/>
       </w:pPr>
-      <w:bookmarkStart w:id="34" w:name="_heading=h.23ckvvd" w:colFirst="0" w:colLast="0"/>
-      <w:bookmarkEnd w:id="34"/>
+      <w:bookmarkStart w:id="35" w:name="_heading=h.23ckvvd" w:colFirst="0" w:colLast="0"/>
+      <w:bookmarkEnd w:id="35"/>
       <w:r>
         <w:t>Class Diagrams</w:t>
       </w:r>
@@ -7527,7 +8160,7 @@
       <w:r>
         <w:t xml:space="preserve">The static design view of the system. It includes all the underlying classes designed and their hierarchy. Check this tutorial: </w:t>
       </w:r>
-      <w:hyperlink r:id="rId14">
+      <w:hyperlink r:id="rId18">
         <w:r>
           <w:rPr>
             <w:color w:val="0000FF"/>
@@ -7555,8 +8188,8 @@
         </w:numPr>
         <w:jc w:val="both"/>
       </w:pPr>
-      <w:bookmarkStart w:id="35" w:name="_heading=h.ihv636" w:colFirst="0" w:colLast="0"/>
-      <w:bookmarkEnd w:id="35"/>
+      <w:bookmarkStart w:id="36" w:name="_heading=h.ihv636" w:colFirst="0" w:colLast="0"/>
+      <w:bookmarkEnd w:id="36"/>
       <w:r>
         <w:t>Sequence Diagrams</w:t>
       </w:r>
@@ -7582,7 +8215,7 @@
       <w:r>
         <w:t xml:space="preserve">Check this tutorial: </w:t>
       </w:r>
-      <w:hyperlink r:id="rId15">
+      <w:hyperlink r:id="rId19">
         <w:r>
           <w:rPr>
             <w:color w:val="0000FF"/>
@@ -7609,8 +8242,8 @@
         </w:numPr>
         <w:jc w:val="both"/>
       </w:pPr>
-      <w:bookmarkStart w:id="36" w:name="_heading=h.32hioqz" w:colFirst="0" w:colLast="0"/>
-      <w:bookmarkEnd w:id="36"/>
+      <w:bookmarkStart w:id="37" w:name="_heading=h.32hioqz" w:colFirst="0" w:colLast="0"/>
+      <w:bookmarkEnd w:id="37"/>
       <w:r>
         <w:t>Activity Diagrams</w:t>
       </w:r>
@@ -7632,7 +8265,7 @@
       <w:r>
         <w:t xml:space="preserve">Check this tutorial: </w:t>
       </w:r>
-      <w:hyperlink r:id="rId16">
+      <w:hyperlink r:id="rId20">
         <w:r>
           <w:rPr>
             <w:color w:val="0000FF"/>
@@ -7657,8 +8290,8 @@
         </w:numPr>
         <w:jc w:val="both"/>
       </w:pPr>
-      <w:bookmarkStart w:id="37" w:name="_heading=h.1hmsyys" w:colFirst="0" w:colLast="0"/>
-      <w:bookmarkEnd w:id="37"/>
+      <w:bookmarkStart w:id="38" w:name="_heading=h.1hmsyys" w:colFirst="0" w:colLast="0"/>
+      <w:bookmarkEnd w:id="38"/>
       <w:r>
         <w:t>Entity-Relationship (ER) Diagrams</w:t>
       </w:r>
@@ -7683,7 +8316,7 @@
       <w:r>
         <w:t xml:space="preserve">Tutorial 1: </w:t>
       </w:r>
-      <w:hyperlink r:id="rId17">
+      <w:hyperlink r:id="rId21">
         <w:r>
           <w:rPr>
             <w:color w:val="0000FF"/>
@@ -7704,7 +8337,7 @@
       <w:r>
         <w:t xml:space="preserve">Tutorial 2: </w:t>
       </w:r>
-      <w:hyperlink r:id="rId18">
+      <w:hyperlink r:id="rId22">
         <w:r>
           <w:rPr>
             <w:color w:val="0000FF"/>
@@ -7724,8 +8357,8 @@
         </w:numPr>
         <w:jc w:val="both"/>
       </w:pPr>
-      <w:bookmarkStart w:id="38" w:name="_heading=h.41mghml" w:colFirst="0" w:colLast="0"/>
-      <w:bookmarkEnd w:id="38"/>
+      <w:bookmarkStart w:id="39" w:name="_heading=h.41mghml" w:colFirst="0" w:colLast="0"/>
+      <w:bookmarkEnd w:id="39"/>
       <w:r>
         <w:t>Non-Technical Aspects</w:t>
       </w:r>
@@ -7738,8 +8371,8 @@
           <w:numId w:val="3"/>
         </w:numPr>
       </w:pPr>
-      <w:bookmarkStart w:id="39" w:name="_heading=h.2grqrue" w:colFirst="0" w:colLast="0"/>
-      <w:bookmarkEnd w:id="39"/>
+      <w:bookmarkStart w:id="40" w:name="_heading=h.2grqrue" w:colFirst="0" w:colLast="0"/>
+      <w:bookmarkEnd w:id="40"/>
       <w:r>
         <w:t>Financial Viability</w:t>
       </w:r>
@@ -7768,7 +8401,7 @@
         </w:rPr>
         <w:lastRenderedPageBreak/>
         <w:drawing>
-          <wp:inline distT="0" distB="0" distL="0" distR="0">
+          <wp:inline distT="0" distB="0" distL="0" distR="0" wp14:anchorId="74BD4BAD" wp14:editId="1D0D175F">
             <wp:extent cx="5505704" cy="3671689"/>
             <wp:effectExtent l="0" t="0" r="0" b="0"/>
             <wp:docPr id="9" name="image1.png" descr="How to Run a Cost-Benefit Analysis"/>
@@ -7781,7 +8414,7 @@
                     <pic:cNvPicPr preferRelativeResize="0"/>
                   </pic:nvPicPr>
                   <pic:blipFill>
-                    <a:blip r:embed="rId19"/>
+                    <a:blip r:embed="rId23"/>
                     <a:srcRect/>
                     <a:stretch>
                       <a:fillRect/>
@@ -7820,8 +8453,8 @@
           <w:color w:val="000000"/>
         </w:rPr>
       </w:pPr>
-      <w:bookmarkStart w:id="40" w:name="_heading=h.vx1227" w:colFirst="0" w:colLast="0"/>
-      <w:bookmarkEnd w:id="40"/>
+      <w:bookmarkStart w:id="41" w:name="_heading=h.vx1227" w:colFirst="0" w:colLast="0"/>
+      <w:bookmarkEnd w:id="41"/>
       <w:r>
         <w:rPr>
           <w:b/>
@@ -7857,8 +8490,8 @@
           <w:numId w:val="3"/>
         </w:numPr>
       </w:pPr>
-      <w:bookmarkStart w:id="41" w:name="_heading=h.3fwokq0" w:colFirst="0" w:colLast="0"/>
-      <w:bookmarkEnd w:id="41"/>
+      <w:bookmarkStart w:id="42" w:name="_heading=h.3fwokq0" w:colFirst="0" w:colLast="0"/>
+      <w:bookmarkEnd w:id="42"/>
       <w:r>
         <w:t>Stakeholders</w:t>
       </w:r>
@@ -7881,8 +8514,8 @@
           <w:numId w:val="3"/>
         </w:numPr>
       </w:pPr>
-      <w:bookmarkStart w:id="42" w:name="_heading=h.1v1yuxt" w:colFirst="0" w:colLast="0"/>
-      <w:bookmarkEnd w:id="42"/>
+      <w:bookmarkStart w:id="43" w:name="_heading=h.1v1yuxt" w:colFirst="0" w:colLast="0"/>
+      <w:bookmarkEnd w:id="43"/>
       <w:r>
         <w:t>Scope</w:t>
       </w:r>
@@ -7905,8 +8538,8 @@
           <w:numId w:val="3"/>
         </w:numPr>
       </w:pPr>
-      <w:bookmarkStart w:id="43" w:name="_heading=h.4f1mdlm" w:colFirst="0" w:colLast="0"/>
-      <w:bookmarkEnd w:id="43"/>
+      <w:bookmarkStart w:id="44" w:name="_heading=h.4f1mdlm" w:colFirst="0" w:colLast="0"/>
+      <w:bookmarkEnd w:id="44"/>
       <w:r>
         <w:t>Risks</w:t>
       </w:r>
@@ -7929,8 +8562,8 @@
           <w:numId w:val="3"/>
         </w:numPr>
       </w:pPr>
-      <w:bookmarkStart w:id="44" w:name="_heading=h.2u6wntf" w:colFirst="0" w:colLast="0"/>
-      <w:bookmarkEnd w:id="44"/>
+      <w:bookmarkStart w:id="45" w:name="_heading=h.2u6wntf" w:colFirst="0" w:colLast="0"/>
+      <w:bookmarkEnd w:id="45"/>
       <w:r>
         <w:lastRenderedPageBreak/>
         <w:t>Schedule and Milestones</w:t>
@@ -7958,7 +8591,7 @@
           <w:lang w:val="en-GB"/>
         </w:rPr>
         <w:drawing>
-          <wp:inline distT="0" distB="0" distL="0" distR="0">
+          <wp:inline distT="0" distB="0" distL="0" distR="0" wp14:anchorId="1A46642A" wp14:editId="197D7222">
             <wp:extent cx="5732145" cy="3050540"/>
             <wp:effectExtent l="0" t="0" r="0" b="0"/>
             <wp:docPr id="8" name="image3.jpg" descr="Plans and Chart « Chin@mpton"/>
@@ -7971,7 +8604,7 @@
                     <pic:cNvPicPr preferRelativeResize="0"/>
                   </pic:nvPicPr>
                   <pic:blipFill>
-                    <a:blip r:embed="rId20"/>
+                    <a:blip r:embed="rId24"/>
                     <a:srcRect/>
                     <a:stretch>
                       <a:fillRect/>
@@ -8010,8 +8643,8 @@
           <w:color w:val="000000"/>
         </w:rPr>
       </w:pPr>
-      <w:bookmarkStart w:id="45" w:name="_heading=h.19c6y18" w:colFirst="0" w:colLast="0"/>
-      <w:bookmarkEnd w:id="45"/>
+      <w:bookmarkStart w:id="46" w:name="_heading=h.19c6y18" w:colFirst="0" w:colLast="0"/>
+      <w:bookmarkEnd w:id="46"/>
       <w:r>
         <w:rPr>
           <w:b/>
@@ -8054,8 +8687,8 @@
           <w:numId w:val="3"/>
         </w:numPr>
       </w:pPr>
-      <w:bookmarkStart w:id="46" w:name="_heading=h.3tbugp1" w:colFirst="0" w:colLast="0"/>
-      <w:bookmarkEnd w:id="46"/>
+      <w:bookmarkStart w:id="47" w:name="_heading=h.3tbugp1" w:colFirst="0" w:colLast="0"/>
+      <w:bookmarkEnd w:id="47"/>
       <w:r>
         <w:t>Ethical and Social Considerations</w:t>
       </w:r>
@@ -8078,8 +8711,8 @@
           <w:numId w:val="3"/>
         </w:numPr>
       </w:pPr>
-      <w:bookmarkStart w:id="47" w:name="_heading=h.28h4qwu" w:colFirst="0" w:colLast="0"/>
-      <w:bookmarkEnd w:id="47"/>
+      <w:bookmarkStart w:id="48" w:name="_heading=h.28h4qwu" w:colFirst="0" w:colLast="0"/>
+      <w:bookmarkEnd w:id="48"/>
       <w:r>
         <w:t>Environmental and Sustainability Considerations</w:t>
       </w:r>
@@ -8109,8 +8742,8 @@
           <w:numId w:val="3"/>
         </w:numPr>
       </w:pPr>
-      <w:bookmarkStart w:id="48" w:name="_heading=h.nmf14n" w:colFirst="0" w:colLast="0"/>
-      <w:bookmarkEnd w:id="48"/>
+      <w:bookmarkStart w:id="49" w:name="_heading=h.nmf14n" w:colFirst="0" w:colLast="0"/>
+      <w:bookmarkEnd w:id="49"/>
       <w:r>
         <w:lastRenderedPageBreak/>
         <w:t>Relevant Standards</w:t>
@@ -8135,8 +8768,8 @@
         </w:numPr>
         <w:jc w:val="both"/>
       </w:pPr>
-      <w:bookmarkStart w:id="49" w:name="_heading=h.37m2jsg" w:colFirst="0" w:colLast="0"/>
-      <w:bookmarkEnd w:id="49"/>
+      <w:bookmarkStart w:id="50" w:name="_heading=h.37m2jsg" w:colFirst="0" w:colLast="0"/>
+      <w:bookmarkEnd w:id="50"/>
       <w:r>
         <w:t>Conclusion</w:t>
       </w:r>
@@ -8177,8 +8810,8 @@
           <w:numId w:val="3"/>
         </w:numPr>
       </w:pPr>
-      <w:bookmarkStart w:id="50" w:name="_heading=h.1mrcu09" w:colFirst="0" w:colLast="0"/>
-      <w:bookmarkEnd w:id="50"/>
+      <w:bookmarkStart w:id="51" w:name="_heading=h.1mrcu09" w:colFirst="0" w:colLast="0"/>
+      <w:bookmarkEnd w:id="51"/>
       <w:r>
         <w:lastRenderedPageBreak/>
         <w:br/>
@@ -8202,8 +8835,8 @@
         </w:numPr>
         <w:jc w:val="both"/>
       </w:pPr>
-      <w:bookmarkStart w:id="51" w:name="_heading=h.46r0co2" w:colFirst="0" w:colLast="0"/>
-      <w:bookmarkEnd w:id="51"/>
+      <w:bookmarkStart w:id="52" w:name="_heading=h.46r0co2" w:colFirst="0" w:colLast="0"/>
+      <w:bookmarkEnd w:id="52"/>
       <w:r>
         <w:t>Introduction</w:t>
       </w:r>
@@ -8234,8 +8867,8 @@
         </w:numPr>
         <w:jc w:val="both"/>
       </w:pPr>
-      <w:bookmarkStart w:id="52" w:name="_heading=h.2lwamvv" w:colFirst="0" w:colLast="0"/>
-      <w:bookmarkEnd w:id="52"/>
+      <w:bookmarkStart w:id="53" w:name="_heading=h.2lwamvv" w:colFirst="0" w:colLast="0"/>
+      <w:bookmarkEnd w:id="53"/>
       <w:r>
         <w:t>Implementation Tools</w:t>
       </w:r>
@@ -8266,8 +8899,8 @@
         </w:numPr>
         <w:jc w:val="both"/>
       </w:pPr>
-      <w:bookmarkStart w:id="53" w:name="_heading=h.111kx3o" w:colFirst="0" w:colLast="0"/>
-      <w:bookmarkEnd w:id="53"/>
+      <w:bookmarkStart w:id="54" w:name="_heading=h.111kx3o" w:colFirst="0" w:colLast="0"/>
+      <w:bookmarkEnd w:id="54"/>
       <w:r>
         <w:t>Implementation Summary</w:t>
       </w:r>
@@ -8297,8 +8930,8 @@
         </w:numPr>
         <w:jc w:val="both"/>
       </w:pPr>
-      <w:bookmarkStart w:id="54" w:name="_heading=h.3l18frh" w:colFirst="0" w:colLast="0"/>
-      <w:bookmarkEnd w:id="54"/>
+      <w:bookmarkStart w:id="55" w:name="_heading=h.3l18frh" w:colFirst="0" w:colLast="0"/>
+      <w:bookmarkEnd w:id="55"/>
       <w:r>
         <w:t>Test Cases and Acceptance Criteria</w:t>
       </w:r>
@@ -8331,8 +8964,8 @@
         </w:numPr>
         <w:jc w:val="both"/>
       </w:pPr>
-      <w:bookmarkStart w:id="55" w:name="_heading=h.206ipza" w:colFirst="0" w:colLast="0"/>
-      <w:bookmarkEnd w:id="55"/>
+      <w:bookmarkStart w:id="56" w:name="_heading=h.206ipza" w:colFirst="0" w:colLast="0"/>
+      <w:bookmarkEnd w:id="56"/>
       <w:r>
         <w:t>Conclusion</w:t>
       </w:r>
@@ -8398,8 +9031,8 @@
           <w:numId w:val="3"/>
         </w:numPr>
       </w:pPr>
-      <w:bookmarkStart w:id="56" w:name="_heading=h.4k668n3" w:colFirst="0" w:colLast="0"/>
-      <w:bookmarkEnd w:id="56"/>
+      <w:bookmarkStart w:id="57" w:name="_heading=h.4k668n3" w:colFirst="0" w:colLast="0"/>
+      <w:bookmarkEnd w:id="57"/>
       <w:r>
         <w:lastRenderedPageBreak/>
         <w:br/>
@@ -8423,22 +9056,20 @@
         </w:numPr>
         <w:jc w:val="both"/>
       </w:pPr>
-      <w:bookmarkStart w:id="57" w:name="_heading=h.2zbgiuw" w:colFirst="0" w:colLast="0"/>
-      <w:bookmarkEnd w:id="57"/>
+      <w:bookmarkStart w:id="58" w:name="_heading=h.2zbgiuw" w:colFirst="0" w:colLast="0"/>
+      <w:bookmarkEnd w:id="58"/>
       <w:r>
         <w:t>Conclusion</w:t>
       </w:r>
     </w:p>
     <w:p>
       <w:pPr>
-        <w:ind w:firstLine="576"/>
-        <w:jc w:val="both"/>
-      </w:pPr>
-      <w:r>
-        <w:t>Any concluding remarks, lesson learned, etc…</w:t>
-      </w:r>
-    </w:p>
-    <w:p/>
+        <w:ind w:left="576"/>
+      </w:pPr>
+      <w:r>
+        <w:t>The cargo/delivery application project aims to develop a solution that addresses the challenges faced by logistics providers and customers, such as lack of visibility, inefficient processes, limited communication, security concerns, competition, and increasing demand. By providing real-time tracking, process automation, improved communication, enhanced security measures, a unique value proposition, and valuable data insights, the cargo/delivery application will help logistics providers optimize their operations, reduce costs, increase revenue, and improve customer satisfaction.</w:t>
+      </w:r>
+    </w:p>
     <w:p>
       <w:pPr>
         <w:pStyle w:val="Heading2"/>
@@ -8448,8 +9079,8 @@
         </w:numPr>
         <w:jc w:val="both"/>
       </w:pPr>
-      <w:bookmarkStart w:id="58" w:name="_heading=h.1egqt2p" w:colFirst="0" w:colLast="0"/>
-      <w:bookmarkEnd w:id="58"/>
+      <w:bookmarkStart w:id="59" w:name="_heading=h.1egqt2p" w:colFirst="0" w:colLast="0"/>
+      <w:bookmarkEnd w:id="59"/>
       <w:r>
         <w:t>Future Work</w:t>
       </w:r>
@@ -8485,8 +9116,8 @@
           <w:szCs w:val="28"/>
         </w:rPr>
       </w:pPr>
-      <w:bookmarkStart w:id="59" w:name="_heading=h.3ygebqi" w:colFirst="0" w:colLast="0"/>
-      <w:bookmarkEnd w:id="59"/>
+      <w:bookmarkStart w:id="60" w:name="_heading=h.3ygebqi" w:colFirst="0" w:colLast="0"/>
+      <w:bookmarkEnd w:id="60"/>
       <w:r>
         <w:br w:type="page"/>
       </w:r>
@@ -8567,8 +9198,8 @@
           <w:szCs w:val="28"/>
         </w:rPr>
       </w:pPr>
-      <w:bookmarkStart w:id="60" w:name="_heading=h.2dlolyb" w:colFirst="0" w:colLast="0"/>
-      <w:bookmarkEnd w:id="60"/>
+      <w:bookmarkStart w:id="61" w:name="_heading=h.2dlolyb" w:colFirst="0" w:colLast="0"/>
+      <w:bookmarkEnd w:id="61"/>
       <w:r>
         <w:rPr>
           <w:b/>
@@ -8646,8 +9277,8 @@
           <w:szCs w:val="28"/>
         </w:rPr>
       </w:pPr>
-      <w:bookmarkStart w:id="61" w:name="_heading=h.sqyw64" w:colFirst="0" w:colLast="0"/>
-      <w:bookmarkEnd w:id="61"/>
+      <w:bookmarkStart w:id="62" w:name="_heading=h.sqyw64" w:colFirst="0" w:colLast="0"/>
+      <w:bookmarkEnd w:id="62"/>
       <w:r>
         <w:rPr>
           <w:b/>
@@ -8710,8 +9341,8 @@
           <w:szCs w:val="28"/>
         </w:rPr>
       </w:pPr>
-      <w:bookmarkStart w:id="62" w:name="_heading=h.3cqmetx" w:colFirst="0" w:colLast="0"/>
-      <w:bookmarkEnd w:id="62"/>
+      <w:bookmarkStart w:id="63" w:name="_heading=h.3cqmetx" w:colFirst="0" w:colLast="0"/>
+      <w:bookmarkEnd w:id="63"/>
       <w:r>
         <w:rPr>
           <w:b/>
@@ -8724,145 +9355,150 @@
         <w:t>REFERENCES</w:t>
       </w:r>
     </w:p>
-    <w:p/>
-    <w:p>
-      <w:pPr>
-        <w:rPr>
-          <w:sz w:val="20"/>
-          <w:szCs w:val="20"/>
-        </w:rPr>
-      </w:pPr>
-    </w:p>
-    <w:tbl>
-      <w:tblPr>
-        <w:tblStyle w:val="a2"/>
-        <w:tblW w:w="9117" w:type="dxa"/>
-        <w:tblInd w:w="-15" w:type="dxa"/>
-        <w:tblLayout w:type="fixed"/>
-        <w:tblLook w:val="0400" w:firstRow="0" w:lastRow="0" w:firstColumn="0" w:lastColumn="0" w:noHBand="0" w:noVBand="1"/>
-      </w:tblPr>
-      <w:tblGrid>
-        <w:gridCol w:w="355"/>
-        <w:gridCol w:w="8762"/>
-      </w:tblGrid>
-      <w:tr>
-        <w:tc>
-          <w:tcPr>
-            <w:tcW w:w="355" w:type="dxa"/>
-          </w:tcPr>
-          <w:p>
-            <w:pPr>
-              <w:pBdr>
-                <w:top w:val="nil"/>
-                <w:left w:val="nil"/>
-                <w:bottom w:val="nil"/>
-                <w:right w:val="nil"/>
-                <w:between w:val="nil"/>
-              </w:pBdr>
-              <w:rPr>
-                <w:color w:val="000000"/>
-              </w:rPr>
-            </w:pPr>
-            <w:r>
-              <w:rPr>
-                <w:color w:val="000000"/>
-              </w:rPr>
-              <w:t xml:space="preserve">[1] </w:t>
-            </w:r>
-          </w:p>
-        </w:tc>
-        <w:tc>
-          <w:tcPr>
-            <w:tcW w:w="8762" w:type="dxa"/>
-          </w:tcPr>
-          <w:p>
-            <w:pPr>
-              <w:pBdr>
-                <w:top w:val="nil"/>
-                <w:left w:val="nil"/>
-                <w:bottom w:val="nil"/>
-                <w:right w:val="nil"/>
-                <w:between w:val="nil"/>
-              </w:pBdr>
-              <w:rPr>
-                <w:color w:val="000000"/>
-              </w:rPr>
-            </w:pPr>
-            <w:r>
-              <w:rPr>
-                <w:color w:val="000000"/>
-              </w:rPr>
-              <w:t xml:space="preserve">John Smith and John Doe, "Wireless Sensor Networks," </w:t>
-            </w:r>
-            <w:r>
-              <w:rPr>
-                <w:i/>
-                <w:color w:val="000000"/>
-              </w:rPr>
-              <w:t xml:space="preserve">IEEE Transaction on Mobile Computing , </w:t>
-            </w:r>
-            <w:r>
-              <w:rPr>
-                <w:color w:val="000000"/>
-              </w:rPr>
-              <w:t xml:space="preserve">vol. 1, no. 2, p. 12, 05 2010. </w:t>
-            </w:r>
-          </w:p>
-        </w:tc>
-      </w:tr>
-      <w:tr>
-        <w:tc>
-          <w:tcPr>
-            <w:tcW w:w="355" w:type="dxa"/>
-          </w:tcPr>
-          <w:p>
-            <w:pPr>
-              <w:pBdr>
-                <w:top w:val="nil"/>
-                <w:left w:val="nil"/>
-                <w:bottom w:val="nil"/>
-                <w:right w:val="nil"/>
-                <w:between w:val="nil"/>
-              </w:pBdr>
-              <w:rPr>
-                <w:color w:val="000000"/>
-              </w:rPr>
-            </w:pPr>
-            <w:r>
-              <w:rPr>
-                <w:color w:val="000000"/>
-              </w:rPr>
-              <w:t xml:space="preserve">[2] </w:t>
-            </w:r>
-          </w:p>
-        </w:tc>
-        <w:tc>
-          <w:tcPr>
-            <w:tcW w:w="8762" w:type="dxa"/>
-          </w:tcPr>
-          <w:p>
-            <w:pPr>
-              <w:pBdr>
-                <w:top w:val="nil"/>
-                <w:left w:val="nil"/>
-                <w:bottom w:val="nil"/>
-                <w:right w:val="nil"/>
-                <w:between w:val="nil"/>
-              </w:pBdr>
-              <w:rPr>
-                <w:color w:val="000000"/>
-              </w:rPr>
-            </w:pPr>
-            <w:r>
-              <w:rPr>
-                <w:color w:val="000000"/>
-              </w:rPr>
-              <w:t xml:space="preserve">John Smith et al., How to add IEEE Reference style to Microsoft Word, Beirut, Lebanon: LIU, 2011. </w:t>
-            </w:r>
-          </w:p>
-        </w:tc>
-      </w:tr>
-    </w:tbl>
+    <w:sdt>
+      <w:sdtPr>
+        <w:rPr>
+          <w:b w:val="0"/>
+          <w:bCs w:val="0"/>
+          <w:caps w:val="0"/>
+          <w:sz w:val="24"/>
+          <w:szCs w:val="24"/>
+        </w:rPr>
+        <w:id w:val="-1307691112"/>
+        <w:docPartObj>
+          <w:docPartGallery w:val="Bibliographies"/>
+          <w:docPartUnique/>
+        </w:docPartObj>
+      </w:sdtPr>
+      <w:sdtContent>
+        <w:sdt>
+          <w:sdtPr>
+            <w:rPr>
+              <w:b w:val="0"/>
+              <w:bCs w:val="0"/>
+              <w:caps w:val="0"/>
+              <w:sz w:val="24"/>
+              <w:szCs w:val="24"/>
+            </w:rPr>
+            <w:id w:val="-573587230"/>
+            <w:bibliography/>
+          </w:sdtPr>
+          <w:sdtContent>
+            <w:p>
+              <w:pPr>
+                <w:pStyle w:val="Heading1"/>
+                <w:numPr>
+                  <w:ilvl w:val="0"/>
+                  <w:numId w:val="0"/>
+                </w:numPr>
+                <w:jc w:val="left"/>
+                <w:rPr>
+                  <w:noProof/>
+                </w:rPr>
+              </w:pPr>
+              <w:r>
+                <w:rPr>
+                  <w:b w:val="0"/>
+                  <w:bCs w:val="0"/>
+                </w:rPr>
+                <w:fldChar w:fldCharType="begin"/>
+              </w:r>
+              <w:r>
+                <w:instrText xml:space="preserve"> BIBLIOGRAPHY </w:instrText>
+              </w:r>
+              <w:r>
+                <w:rPr>
+                  <w:b w:val="0"/>
+                  <w:bCs w:val="0"/>
+                </w:rPr>
+                <w:fldChar w:fldCharType="separate"/>
+              </w:r>
+            </w:p>
+            <w:tbl>
+              <w:tblPr>
+                <w:tblW w:w="5000" w:type="pct"/>
+                <w:tblCellSpacing w:w="15" w:type="dxa"/>
+                <w:tblCellMar>
+                  <w:top w:w="15" w:type="dxa"/>
+                  <w:left w:w="15" w:type="dxa"/>
+                  <w:bottom w:w="15" w:type="dxa"/>
+                  <w:right w:w="15" w:type="dxa"/>
+                </w:tblCellMar>
+                <w:tblLook w:val="04A0" w:firstRow="1" w:lastRow="0" w:firstColumn="1" w:lastColumn="0" w:noHBand="0" w:noVBand="1"/>
+              </w:tblPr>
+              <w:tblGrid>
+                <w:gridCol w:w="355"/>
+                <w:gridCol w:w="8672"/>
+              </w:tblGrid>
+              <w:tr>
+                <w:trPr>
+                  <w:divId w:val="170722336"/>
+                  <w:tblCellSpacing w:w="15" w:type="dxa"/>
+                </w:trPr>
+                <w:tc>
+                  <w:tcPr>
+                    <w:tcW w:w="50" w:type="pct"/>
+                    <w:hideMark/>
+                  </w:tcPr>
+                  <w:p>
+                    <w:pPr>
+                      <w:pStyle w:val="Bibliography"/>
+                      <w:rPr>
+                        <w:noProof/>
+                      </w:rPr>
+                    </w:pPr>
+                    <w:r>
+                      <w:rPr>
+                        <w:noProof/>
+                      </w:rPr>
+                      <w:t xml:space="preserve">[1] </w:t>
+                    </w:r>
+                  </w:p>
+                </w:tc>
+                <w:tc>
+                  <w:tcPr>
+                    <w:tcW w:w="0" w:type="auto"/>
+                    <w:hideMark/>
+                  </w:tcPr>
+                  <w:p>
+                    <w:pPr>
+                      <w:pStyle w:val="Bibliography"/>
+                      <w:rPr>
+                        <w:noProof/>
+                      </w:rPr>
+                    </w:pPr>
+                    <w:r>
+                      <w:rPr>
+                        <w:noProof/>
+                      </w:rPr>
+                      <w:t>[Online]. Available: https://pixabay.com/images/search/shipment/.</w:t>
+                    </w:r>
+                  </w:p>
+                </w:tc>
+              </w:tr>
+            </w:tbl>
+            <w:p>
+              <w:pPr>
+                <w:divId w:val="170722336"/>
+                <w:rPr>
+                  <w:noProof/>
+                </w:rPr>
+              </w:pPr>
+            </w:p>
+            <w:p>
+              <w:r>
+                <w:rPr>
+                  <w:b/>
+                  <w:bCs/>
+                  <w:noProof/>
+                </w:rPr>
+                <w:fldChar w:fldCharType="end"/>
+              </w:r>
+            </w:p>
+          </w:sdtContent>
+        </w:sdt>
+      </w:sdtContent>
+    </w:sdt>
     <w:p/>
     <w:p/>
     <w:p>
@@ -8959,7 +9595,7 @@
         <w:noProof/>
         <w:color w:val="000000"/>
       </w:rPr>
-      <w:t>2</w:t>
+      <w:t>13</w:t>
     </w:r>
     <w:r>
       <w:rPr>
@@ -9572,6 +10208,119 @@
       </w:pPr>
     </w:lvl>
   </w:abstractNum>
+  <w:abstractNum w:abstractNumId="5" w15:restartNumberingAfterBreak="0">
+    <w:nsid w:val="68A0154E"/>
+    <w:multiLevelType w:val="hybridMultilevel"/>
+    <w:tmpl w:val="1EE243C4"/>
+    <w:lvl w:ilvl="0" w:tplc="08090001">
+      <w:start w:val="1"/>
+      <w:numFmt w:val="bullet"/>
+      <w:lvlText w:val=""/>
+      <w:lvlJc w:val="left"/>
+      <w:pPr>
+        <w:ind w:left="720" w:hanging="360"/>
+      </w:pPr>
+      <w:rPr>
+        <w:rFonts w:ascii="Symbol" w:hAnsi="Symbol" w:hint="default"/>
+      </w:rPr>
+    </w:lvl>
+    <w:lvl w:ilvl="1" w:tplc="08090003" w:tentative="1">
+      <w:start w:val="1"/>
+      <w:numFmt w:val="bullet"/>
+      <w:lvlText w:val="o"/>
+      <w:lvlJc w:val="left"/>
+      <w:pPr>
+        <w:ind w:left="1440" w:hanging="360"/>
+      </w:pPr>
+      <w:rPr>
+        <w:rFonts w:ascii="Courier New" w:hAnsi="Courier New" w:cs="Courier New" w:hint="default"/>
+      </w:rPr>
+    </w:lvl>
+    <w:lvl w:ilvl="2" w:tplc="08090005" w:tentative="1">
+      <w:start w:val="1"/>
+      <w:numFmt w:val="bullet"/>
+      <w:lvlText w:val=""/>
+      <w:lvlJc w:val="left"/>
+      <w:pPr>
+        <w:ind w:left="2160" w:hanging="360"/>
+      </w:pPr>
+      <w:rPr>
+        <w:rFonts w:ascii="Wingdings" w:hAnsi="Wingdings" w:hint="default"/>
+      </w:rPr>
+    </w:lvl>
+    <w:lvl w:ilvl="3" w:tplc="08090001" w:tentative="1">
+      <w:start w:val="1"/>
+      <w:numFmt w:val="bullet"/>
+      <w:lvlText w:val=""/>
+      <w:lvlJc w:val="left"/>
+      <w:pPr>
+        <w:ind w:left="2880" w:hanging="360"/>
+      </w:pPr>
+      <w:rPr>
+        <w:rFonts w:ascii="Symbol" w:hAnsi="Symbol" w:hint="default"/>
+      </w:rPr>
+    </w:lvl>
+    <w:lvl w:ilvl="4" w:tplc="08090003" w:tentative="1">
+      <w:start w:val="1"/>
+      <w:numFmt w:val="bullet"/>
+      <w:lvlText w:val="o"/>
+      <w:lvlJc w:val="left"/>
+      <w:pPr>
+        <w:ind w:left="3600" w:hanging="360"/>
+      </w:pPr>
+      <w:rPr>
+        <w:rFonts w:ascii="Courier New" w:hAnsi="Courier New" w:cs="Courier New" w:hint="default"/>
+      </w:rPr>
+    </w:lvl>
+    <w:lvl w:ilvl="5" w:tplc="08090005" w:tentative="1">
+      <w:start w:val="1"/>
+      <w:numFmt w:val="bullet"/>
+      <w:lvlText w:val=""/>
+      <w:lvlJc w:val="left"/>
+      <w:pPr>
+        <w:ind w:left="4320" w:hanging="360"/>
+      </w:pPr>
+      <w:rPr>
+        <w:rFonts w:ascii="Wingdings" w:hAnsi="Wingdings" w:hint="default"/>
+      </w:rPr>
+    </w:lvl>
+    <w:lvl w:ilvl="6" w:tplc="08090001" w:tentative="1">
+      <w:start w:val="1"/>
+      <w:numFmt w:val="bullet"/>
+      <w:lvlText w:val=""/>
+      <w:lvlJc w:val="left"/>
+      <w:pPr>
+        <w:ind w:left="5040" w:hanging="360"/>
+      </w:pPr>
+      <w:rPr>
+        <w:rFonts w:ascii="Symbol" w:hAnsi="Symbol" w:hint="default"/>
+      </w:rPr>
+    </w:lvl>
+    <w:lvl w:ilvl="7" w:tplc="08090003" w:tentative="1">
+      <w:start w:val="1"/>
+      <w:numFmt w:val="bullet"/>
+      <w:lvlText w:val="o"/>
+      <w:lvlJc w:val="left"/>
+      <w:pPr>
+        <w:ind w:left="5760" w:hanging="360"/>
+      </w:pPr>
+      <w:rPr>
+        <w:rFonts w:ascii="Courier New" w:hAnsi="Courier New" w:cs="Courier New" w:hint="default"/>
+      </w:rPr>
+    </w:lvl>
+    <w:lvl w:ilvl="8" w:tplc="08090005" w:tentative="1">
+      <w:start w:val="1"/>
+      <w:numFmt w:val="bullet"/>
+      <w:lvlText w:val=""/>
+      <w:lvlJc w:val="left"/>
+      <w:pPr>
+        <w:ind w:left="6480" w:hanging="360"/>
+      </w:pPr>
+      <w:rPr>
+        <w:rFonts w:ascii="Wingdings" w:hAnsi="Wingdings" w:hint="default"/>
+      </w:rPr>
+    </w:lvl>
+  </w:abstractNum>
   <w:num w:numId="1">
     <w:abstractNumId w:val="2"/>
   </w:num>
@@ -9586,6 +10335,9 @@
   </w:num>
   <w:num w:numId="5">
     <w:abstractNumId w:val="4"/>
+  </w:num>
+  <w:num w:numId="6">
+    <w:abstractNumId w:val="5"/>
   </w:num>
 </w:numbering>
 </file>
@@ -11165,6 +11917,19 @@
 </go:gDocsCustomXmlDataStorage>
 </file>
 
+<file path=customXml/item2.xml><?xml version="1.0" encoding="utf-8"?>
+<b:Sources xmlns:b="http://schemas.openxmlformats.org/officeDocument/2006/bibliography" xmlns="http://schemas.openxmlformats.org/officeDocument/2006/bibliography" SelectedStyle="\IEEE2006OfficeOnline.xsl" StyleName="IEEE" Version="2006">
+  <b:Source>
+    <b:Tag>pix</b:Tag>
+    <b:SourceType>InternetSite</b:SourceType>
+    <b:Guid>{9BCA7FFA-37F4-478D-8C27-5DA0B44602A2}</b:Guid>
+    <b:InternetSiteTitle>pixabay</b:InternetSiteTitle>
+    <b:URL>https://pixabay.com/images/search/shipment/</b:URL>
+    <b:RefOrder>1</b:RefOrder>
+  </b:Source>
+</b:Sources>
+</file>
+
 <file path=customXml/itemProps1.xml><?xml version="1.0" encoding="utf-8"?>
 <ds:datastoreItem xmlns:ds="http://schemas.openxmlformats.org/officeDocument/2006/customXml" ds:itemID="{11111111-1234-1234-1234-123412341234}">
   <ds:schemaRefs>
@@ -11172,4 +11937,12 @@
     <ds:schemaRef ds:uri="http://schemas.openxmlformats.org/officeDocument/2006/relationships"/>
   </ds:schemaRefs>
 </ds:datastoreItem>
+</file>
+
+<file path=customXml/itemProps2.xml><?xml version="1.0" encoding="utf-8"?>
+<ds:datastoreItem xmlns:ds="http://schemas.openxmlformats.org/officeDocument/2006/customXml" ds:itemID="{F6A36057-9811-4831-A82F-AF71DE384D09}">
+  <ds:schemaRefs>
+    <ds:schemaRef ds:uri="http://schemas.openxmlformats.org/officeDocument/2006/bibliography"/>
+  </ds:schemaRefs>
+</ds:datastoreItem>
 </file>
</xml_diff>

<commit_message>
3rd commit before code
</commit_message>
<xml_diff>
--- a/CENG495_CCE_Final_Report_Antonio_Fawzy.docx
+++ b/CENG495_CCE_Final_Report_Antonio_Fawzy.docx
@@ -338,7 +338,7 @@
         <mc:AlternateContent>
           <mc:Choice Requires="wpg">
             <w:drawing>
-              <wp:anchor distT="0" distB="0" distL="114300" distR="114300" simplePos="0" relativeHeight="251658240" behindDoc="0" locked="0" layoutInCell="1" hidden="0" allowOverlap="1">
+              <wp:anchor distT="0" distB="0" distL="114300" distR="114300" simplePos="0" relativeHeight="251658240" behindDoc="0" locked="0" layoutInCell="1" hidden="0" allowOverlap="1" wp14:anchorId="2D364646" wp14:editId="1632A786">
                 <wp:simplePos x="0" y="0"/>
                 <wp:positionH relativeFrom="column">
                   <wp:posOffset>114300</wp:posOffset>
@@ -383,7 +383,7 @@
               </wp:anchor>
             </w:drawing>
           </mc:Choice>
-          <mc:Fallback xmlns:dgm="http://schemas.openxmlformats.org/drawingml/2006/diagram" xmlns:lc="http://schemas.openxmlformats.org/drawingml/2006/lockedCanvas" xmlns:c="http://schemas.openxmlformats.org/drawingml/2006/chart" xmlns:pic="http://schemas.openxmlformats.org/drawingml/2006/picture" xmlns:a="http://schemas.openxmlformats.org/drawingml/2006/main" xmlns:sl="http://schemas.openxmlformats.org/schemaLibrary/2006/main">
+          <mc:Fallback xmlns:dgm="http://schemas.openxmlformats.org/drawingml/2006/diagram" xmlns:lc="http://schemas.openxmlformats.org/drawingml/2006/lockedCanvas" xmlns:c="http://schemas.openxmlformats.org/drawingml/2006/chart" xmlns:pic="http://schemas.openxmlformats.org/drawingml/2006/picture" xmlns:a="http://schemas.openxmlformats.org/drawingml/2006/main" xmlns:sl="http://schemas.openxmlformats.org/schemaLibrary/2006/main" xmlns:w16sdtdh="http://schemas.microsoft.com/office/word/2020/wordml/sdtdatahash" xmlns:w16="http://schemas.microsoft.com/office/word/2018/wordml" xmlns:w16cid="http://schemas.microsoft.com/office/word/2016/wordml/cid" xmlns:w16cex="http://schemas.microsoft.com/office/word/2018/wordml/cex" xmlns:oel="http://schemas.microsoft.com/office/2019/extlst" xmlns:am3d="http://schemas.microsoft.com/office/drawing/2017/model3d" xmlns:aink="http://schemas.microsoft.com/office/drawing/2016/ink" xmlns:cx8="http://schemas.microsoft.com/office/drawing/2016/5/14/chartex" xmlns:cx7="http://schemas.microsoft.com/office/drawing/2016/5/13/chartex" xmlns:cx6="http://schemas.microsoft.com/office/drawing/2016/5/12/chartex" xmlns:cx5="http://schemas.microsoft.com/office/drawing/2016/5/11/chartex" xmlns:cx4="http://schemas.microsoft.com/office/drawing/2016/5/10/chartex" xmlns:cx3="http://schemas.microsoft.com/office/drawing/2016/5/9/chartex" xmlns:cx2="http://schemas.microsoft.com/office/drawing/2015/10/21/chartex" xmlns:cx1="http://schemas.microsoft.com/office/drawing/2015/9/8/chartex">
             <w:drawing>
               <wp:anchor allowOverlap="1" behindDoc="0" distB="0" distT="0" distL="114300" distR="114300" hidden="0" layoutInCell="1" locked="0" relativeHeight="0" simplePos="0">
                 <wp:simplePos x="0" y="0"/>
@@ -467,7 +467,7 @@
         <mc:AlternateContent>
           <mc:Choice Requires="wpg">
             <w:drawing>
-              <wp:anchor distT="0" distB="0" distL="114300" distR="114300" simplePos="0" relativeHeight="251659264" behindDoc="0" locked="0" layoutInCell="1" hidden="0" allowOverlap="1">
+              <wp:anchor distT="0" distB="0" distL="114300" distR="114300" simplePos="0" relativeHeight="251659264" behindDoc="0" locked="0" layoutInCell="1" hidden="0" allowOverlap="1" wp14:anchorId="30518D15" wp14:editId="439E2A75">
                 <wp:simplePos x="0" y="0"/>
                 <wp:positionH relativeFrom="column">
                   <wp:posOffset>114300</wp:posOffset>
@@ -512,7 +512,7 @@
               </wp:anchor>
             </w:drawing>
           </mc:Choice>
-          <mc:Fallback xmlns:dgm="http://schemas.openxmlformats.org/drawingml/2006/diagram" xmlns:lc="http://schemas.openxmlformats.org/drawingml/2006/lockedCanvas" xmlns:c="http://schemas.openxmlformats.org/drawingml/2006/chart" xmlns:pic="http://schemas.openxmlformats.org/drawingml/2006/picture" xmlns:a="http://schemas.openxmlformats.org/drawingml/2006/main" xmlns:sl="http://schemas.openxmlformats.org/schemaLibrary/2006/main">
+          <mc:Fallback xmlns:dgm="http://schemas.openxmlformats.org/drawingml/2006/diagram" xmlns:lc="http://schemas.openxmlformats.org/drawingml/2006/lockedCanvas" xmlns:c="http://schemas.openxmlformats.org/drawingml/2006/chart" xmlns:pic="http://schemas.openxmlformats.org/drawingml/2006/picture" xmlns:a="http://schemas.openxmlformats.org/drawingml/2006/main" xmlns:sl="http://schemas.openxmlformats.org/schemaLibrary/2006/main" xmlns:w16sdtdh="http://schemas.microsoft.com/office/word/2020/wordml/sdtdatahash" xmlns:w16="http://schemas.microsoft.com/office/word/2018/wordml" xmlns:w16cid="http://schemas.microsoft.com/office/word/2016/wordml/cid" xmlns:w16cex="http://schemas.microsoft.com/office/word/2018/wordml/cex" xmlns:oel="http://schemas.microsoft.com/office/2019/extlst" xmlns:am3d="http://schemas.microsoft.com/office/drawing/2017/model3d" xmlns:aink="http://schemas.microsoft.com/office/drawing/2016/ink" xmlns:cx8="http://schemas.microsoft.com/office/drawing/2016/5/14/chartex" xmlns:cx7="http://schemas.microsoft.com/office/drawing/2016/5/13/chartex" xmlns:cx6="http://schemas.microsoft.com/office/drawing/2016/5/12/chartex" xmlns:cx5="http://schemas.microsoft.com/office/drawing/2016/5/11/chartex" xmlns:cx4="http://schemas.microsoft.com/office/drawing/2016/5/10/chartex" xmlns:cx3="http://schemas.microsoft.com/office/drawing/2016/5/9/chartex" xmlns:cx2="http://schemas.microsoft.com/office/drawing/2015/10/21/chartex" xmlns:cx1="http://schemas.microsoft.com/office/drawing/2015/9/8/chartex">
             <w:drawing>
               <wp:anchor allowOverlap="1" behindDoc="0" distB="0" distT="0" distL="114300" distR="114300" hidden="0" layoutInCell="1" locked="0" relativeHeight="0" simplePos="0">
                 <wp:simplePos x="0" y="0"/>
@@ -649,7 +649,7 @@
         <mc:AlternateContent>
           <mc:Choice Requires="wpg">
             <w:drawing>
-              <wp:anchor distT="0" distB="0" distL="114300" distR="114300" simplePos="0" relativeHeight="251660288" behindDoc="0" locked="0" layoutInCell="1" hidden="0" allowOverlap="1">
+              <wp:anchor distT="0" distB="0" distL="114300" distR="114300" simplePos="0" relativeHeight="251660288" behindDoc="0" locked="0" layoutInCell="1" hidden="0" allowOverlap="1" wp14:anchorId="25CF9D74" wp14:editId="28D8218A">
                 <wp:simplePos x="0" y="0"/>
                 <wp:positionH relativeFrom="column">
                   <wp:posOffset>114300</wp:posOffset>
@@ -694,7 +694,7 @@
               </wp:anchor>
             </w:drawing>
           </mc:Choice>
-          <mc:Fallback xmlns:dgm="http://schemas.openxmlformats.org/drawingml/2006/diagram" xmlns:lc="http://schemas.openxmlformats.org/drawingml/2006/lockedCanvas" xmlns:c="http://schemas.openxmlformats.org/drawingml/2006/chart" xmlns:pic="http://schemas.openxmlformats.org/drawingml/2006/picture" xmlns:a="http://schemas.openxmlformats.org/drawingml/2006/main" xmlns:sl="http://schemas.openxmlformats.org/schemaLibrary/2006/main">
+          <mc:Fallback xmlns:dgm="http://schemas.openxmlformats.org/drawingml/2006/diagram" xmlns:lc="http://schemas.openxmlformats.org/drawingml/2006/lockedCanvas" xmlns:c="http://schemas.openxmlformats.org/drawingml/2006/chart" xmlns:pic="http://schemas.openxmlformats.org/drawingml/2006/picture" xmlns:a="http://schemas.openxmlformats.org/drawingml/2006/main" xmlns:sl="http://schemas.openxmlformats.org/schemaLibrary/2006/main" xmlns:w16sdtdh="http://schemas.microsoft.com/office/word/2020/wordml/sdtdatahash" xmlns:w16="http://schemas.microsoft.com/office/word/2018/wordml" xmlns:w16cid="http://schemas.microsoft.com/office/word/2016/wordml/cid" xmlns:w16cex="http://schemas.microsoft.com/office/word/2018/wordml/cex" xmlns:oel="http://schemas.microsoft.com/office/2019/extlst" xmlns:am3d="http://schemas.microsoft.com/office/drawing/2017/model3d" xmlns:aink="http://schemas.microsoft.com/office/drawing/2016/ink" xmlns:cx8="http://schemas.microsoft.com/office/drawing/2016/5/14/chartex" xmlns:cx7="http://schemas.microsoft.com/office/drawing/2016/5/13/chartex" xmlns:cx6="http://schemas.microsoft.com/office/drawing/2016/5/12/chartex" xmlns:cx5="http://schemas.microsoft.com/office/drawing/2016/5/11/chartex" xmlns:cx4="http://schemas.microsoft.com/office/drawing/2016/5/10/chartex" xmlns:cx3="http://schemas.microsoft.com/office/drawing/2016/5/9/chartex" xmlns:cx2="http://schemas.microsoft.com/office/drawing/2015/10/21/chartex" xmlns:cx1="http://schemas.microsoft.com/office/drawing/2015/9/8/chartex">
             <w:drawing>
               <wp:anchor allowOverlap="1" behindDoc="0" distB="0" distT="0" distL="114300" distR="114300" hidden="0" layoutInCell="1" locked="0" relativeHeight="0" simplePos="0">
                 <wp:simplePos x="0" y="0"/>
@@ -1018,6 +1018,7 @@
           <w:docPartUnique/>
         </w:docPartObj>
       </w:sdtPr>
+      <w:sdtEndPr/>
       <w:sdtContent>
         <w:p>
           <w:pPr>
@@ -1878,8 +1879,17 @@
               <w:noProof/>
               <w:color w:val="000000"/>
             </w:rPr>
-            <w:t>Method 3 / System 3</w:t>
-          </w:r>
+            <w:t xml:space="preserve">Method 3 / </w:t>
+          </w:r>
+          <w:bookmarkStart w:id="8" w:name="_GoBack"/>
+          <w:r>
+            <w:rPr>
+              <w:noProof/>
+              <w:color w:val="000000"/>
+            </w:rPr>
+            <w:t>System 3</w:t>
+          </w:r>
+          <w:bookmarkEnd w:id="8"/>
           <w:r>
             <w:rPr>
               <w:noProof/>
@@ -4120,8 +4130,8 @@
           <w:szCs w:val="28"/>
         </w:rPr>
       </w:pPr>
-      <w:bookmarkStart w:id="8" w:name="_heading=h.4d34og8" w:colFirst="0" w:colLast="0"/>
-      <w:bookmarkEnd w:id="8"/>
+      <w:bookmarkStart w:id="9" w:name="_heading=h.4d34og8" w:colFirst="0" w:colLast="0"/>
+      <w:bookmarkEnd w:id="9"/>
       <w:r>
         <w:rPr>
           <w:b/>
@@ -4405,6 +4415,7 @@
           <w:docPartUnique/>
         </w:docPartObj>
       </w:sdtPr>
+      <w:sdtEndPr/>
       <w:sdtContent>
         <w:p>
           <w:pPr>
@@ -4605,8 +4616,8 @@
           <w:szCs w:val="28"/>
         </w:rPr>
       </w:pPr>
-      <w:bookmarkStart w:id="9" w:name="_heading=h.17dp8vu" w:colFirst="0" w:colLast="0"/>
-      <w:bookmarkEnd w:id="9"/>
+      <w:bookmarkStart w:id="10" w:name="_heading=h.17dp8vu" w:colFirst="0" w:colLast="0"/>
+      <w:bookmarkEnd w:id="10"/>
       <w:r>
         <w:br w:type="page"/>
       </w:r>
@@ -4848,8 +4859,8 @@
           <w:numId w:val="3"/>
         </w:numPr>
       </w:pPr>
-      <w:bookmarkStart w:id="10" w:name="_heading=h.3rdcrjn" w:colFirst="0" w:colLast="0"/>
-      <w:bookmarkEnd w:id="10"/>
+      <w:bookmarkStart w:id="11" w:name="_heading=h.3rdcrjn" w:colFirst="0" w:colLast="0"/>
+      <w:bookmarkEnd w:id="11"/>
       <w:r>
         <w:lastRenderedPageBreak/>
         <w:br/>
@@ -4876,8 +4887,8 @@
         </w:numPr>
         <w:jc w:val="both"/>
       </w:pPr>
-      <w:bookmarkStart w:id="11" w:name="_heading=h.26in1rg" w:colFirst="0" w:colLast="0"/>
-      <w:bookmarkEnd w:id="11"/>
+      <w:bookmarkStart w:id="12" w:name="_heading=h.26in1rg" w:colFirst="0" w:colLast="0"/>
+      <w:bookmarkEnd w:id="12"/>
       <w:r>
         <w:t>Background</w:t>
       </w:r>
@@ -4934,6 +4945,7 @@
       <w:pPr>
         <w:keepNext/>
         <w:ind w:firstLine="839"/>
+        <w:jc w:val="both"/>
       </w:pPr>
       <w:r>
         <w:t>Hence our attempt at developing our app: a</w:t>
@@ -4945,10 +4957,13 @@
         <w:t xml:space="preserve">that </w:t>
       </w:r>
       <w:r>
-        <w:t xml:space="preserve">can address several challenges faced by logistics providers and customers, such as lack of visibility, inefficient processes, limited communication, security concerns, competition, and increasing demand. By providing real-time tracking, automating processes, improving communication and transparency, enhancing security, and offering a competitive advantage,  </w:t>
-      </w:r>
-      <w:r>
-        <w:t xml:space="preserve">a </w:t>
+        <w:t xml:space="preserve">can address several challenges faced by logistics providers and customers, such as lack of visibility, inefficient processes, limited communication, security concerns, competition, and increasing demand. By providing real-time tracking, automating processes, improving communication and transparency, enhancing security, and offering a competitive </w:t>
+      </w:r>
+      <w:r>
+        <w:t>advantage, a</w:t>
+      </w:r>
+      <w:r>
+        <w:t xml:space="preserve"> </w:t>
       </w:r>
       <w:r>
         <w:t>cargo/delivery application can improve customer satisfaction, reduce costs, optimize</w:t>
@@ -4959,6 +4974,13 @@
       <w:r>
         <w:t>perations, and provide valuable data insights.</w:t>
       </w:r>
+    </w:p>
+    <w:p>
+      <w:pPr>
+        <w:keepNext/>
+        <w:ind w:firstLine="839"/>
+        <w:jc w:val="center"/>
+      </w:pPr>
       <w:r>
         <w:br/>
       </w:r>
@@ -4968,9 +4990,9 @@
           <w:lang w:val="en-GB"/>
         </w:rPr>
         <w:drawing>
-          <wp:inline distT="0" distB="0" distL="0" distR="0" wp14:anchorId="29666202" wp14:editId="57CAC210">
-            <wp:extent cx="4132520" cy="2752725"/>
-            <wp:effectExtent l="0" t="0" r="1905" b="0"/>
+          <wp:inline distT="0" distB="0" distL="0" distR="0" wp14:anchorId="068B8008" wp14:editId="3CCEB217">
+            <wp:extent cx="3571875" cy="2379272"/>
+            <wp:effectExtent l="0" t="0" r="0" b="2540"/>
             <wp:docPr id="1" name="Picture 1"/>
             <wp:cNvGraphicFramePr>
               <a:graphicFrameLocks xmlns:a="http://schemas.openxmlformats.org/drawingml/2006/main" noChangeAspect="1"/>
@@ -4997,7 +5019,7 @@
                   <pic:spPr>
                     <a:xfrm>
                       <a:off x="0" y="0"/>
-                      <a:ext cx="4132520" cy="2752725"/>
+                      <a:ext cx="3580559" cy="2385056"/>
                     </a:xfrm>
                     <a:prstGeom prst="rect">
                       <a:avLst/>
@@ -5013,7 +5035,6 @@
     <w:p>
       <w:pPr>
         <w:pStyle w:val="Caption"/>
-        <w:jc w:val="left"/>
         <w:rPr>
           <w:lang w:val="en-GB"/>
         </w:rPr>
@@ -5044,6 +5065,9 @@
         <w:t>1</w:t>
       </w:r>
       <w:r>
+        <w:rPr>
+          <w:noProof/>
+        </w:rPr>
         <w:fldChar w:fldCharType="end"/>
       </w:r>
       <w:r>
@@ -5065,6 +5089,9 @@
         <w:t>1</w:t>
       </w:r>
       <w:r>
+        <w:rPr>
+          <w:noProof/>
+        </w:rPr>
         <w:fldChar w:fldCharType="end"/>
       </w:r>
       <w:r>
@@ -5081,6 +5108,7 @@
           <w:id w:val="157584254"/>
           <w:citation/>
         </w:sdtPr>
+        <w:sdtEndPr/>
         <w:sdtContent>
           <w:r>
             <w:rPr>
@@ -5131,8 +5159,8 @@
           <w:numId w:val="3"/>
         </w:numPr>
       </w:pPr>
-      <w:bookmarkStart w:id="12" w:name="_heading=h.lnxbz9" w:colFirst="0" w:colLast="0"/>
-      <w:bookmarkEnd w:id="12"/>
+      <w:bookmarkStart w:id="13" w:name="_heading=h.lnxbz9" w:colFirst="0" w:colLast="0"/>
+      <w:bookmarkEnd w:id="13"/>
       <w:r>
         <w:lastRenderedPageBreak/>
         <w:t xml:space="preserve">Problem Statement </w:t>
@@ -5150,7 +5178,13 @@
         <w:t>Since its foundation, t</w:t>
       </w:r>
       <w:r>
-        <w:t>he logistics and transportation industry encounters various difficulties such as inadequate visibility, ineffective procedures, restricted communication, security threats, intense competition, and growing demand for prompt and dependable shipping services. These challenges can cause delivery delays, higher costs, and lower customer satisfaction, which may have negative effects on the profitability and expansion of logistics providers. To solve these challenges, a cargo/delivery application is necessary to deliver instant tracking, automate processes, enhance communication and transparency, boost security, and provide a competitive edge in the market.</w:t>
+        <w:t xml:space="preserve">he logistics and transportation industry </w:t>
+      </w:r>
+      <w:r>
+        <w:t>encounter</w:t>
+      </w:r>
+      <w:r>
+        <w:t xml:space="preserve"> various difficulties such as inadequate visibility, ineffective procedures, restricted communication, security threats, intense competition, and growing demand for prompt and dependable shipping services. These challenges can cause delivery delays, higher costs, and lower customer satisfaction, which may have negative effects on the profitability and expansion of logistics providers. To solve these challenges, a cargo/delivery application is necessary to deliver instant tracking, automate processes, enhance communication and transparency, boost security, and provide a competitive edge in the market.</w:t>
       </w:r>
     </w:p>
     <w:p>
@@ -5216,8 +5250,8 @@
           <w:numId w:val="3"/>
         </w:numPr>
       </w:pPr>
-      <w:bookmarkStart w:id="13" w:name="_heading=h.35nkun2" w:colFirst="0" w:colLast="0"/>
-      <w:bookmarkEnd w:id="13"/>
+      <w:bookmarkStart w:id="14" w:name="_heading=h.35nkun2" w:colFirst="0" w:colLast="0"/>
+      <w:bookmarkEnd w:id="14"/>
       <w:r>
         <w:t>General overview of the project</w:t>
       </w:r>
@@ -5226,6 +5260,7 @@
       <w:pPr>
         <w:keepNext/>
         <w:ind w:firstLine="576"/>
+        <w:jc w:val="center"/>
       </w:pPr>
       <w:r>
         <w:t>Our project aims</w:t>
@@ -5252,7 +5287,7 @@
           <w:lang w:val="en-GB"/>
         </w:rPr>
         <w:drawing>
-          <wp:inline distT="0" distB="0" distL="0" distR="0" wp14:anchorId="323FC2F4" wp14:editId="5326E9A6">
+          <wp:inline distT="0" distB="0" distL="0" distR="0" wp14:anchorId="1F2B7C99" wp14:editId="6257AF14">
             <wp:extent cx="4110966" cy="2924175"/>
             <wp:effectExtent l="0" t="0" r="4445" b="0"/>
             <wp:docPr id="3" name="Picture 3"/>
@@ -5297,9 +5332,8 @@
     <w:p>
       <w:pPr>
         <w:pStyle w:val="Caption"/>
-        <w:jc w:val="left"/>
-      </w:pPr>
-      <w:bookmarkStart w:id="14" w:name="_Toc129106660"/>
+      </w:pPr>
+      <w:bookmarkStart w:id="15" w:name="_Toc129106660"/>
       <w:r>
         <w:t xml:space="preserve">Figure </w:t>
       </w:r>
@@ -5326,6 +5360,9 @@
         <w:t>1</w:t>
       </w:r>
       <w:r>
+        <w:rPr>
+          <w:noProof/>
+        </w:rPr>
         <w:fldChar w:fldCharType="end"/>
       </w:r>
       <w:r>
@@ -5347,6 +5384,9 @@
         <w:t>2</w:t>
       </w:r>
       <w:r>
+        <w:rPr>
+          <w:noProof/>
+        </w:rPr>
         <w:fldChar w:fldCharType="end"/>
       </w:r>
       <w:r>
@@ -5363,6 +5403,7 @@
           <w:id w:val="-1085989772"/>
           <w:citation/>
         </w:sdtPr>
+        <w:sdtEndPr/>
         <w:sdtContent>
           <w:r>
             <w:rPr>
@@ -5404,7 +5445,7 @@
           </w:r>
         </w:sdtContent>
       </w:sdt>
-      <w:bookmarkEnd w:id="14"/>
+      <w:bookmarkEnd w:id="15"/>
     </w:p>
     <w:p/>
     <w:p>
@@ -5416,8 +5457,8 @@
         </w:numPr>
         <w:jc w:val="both"/>
       </w:pPr>
-      <w:bookmarkStart w:id="15" w:name="_heading=h.1ksv4uv" w:colFirst="0" w:colLast="0"/>
-      <w:bookmarkEnd w:id="15"/>
+      <w:bookmarkStart w:id="16" w:name="_heading=h.1ksv4uv" w:colFirst="0" w:colLast="0"/>
+      <w:bookmarkEnd w:id="16"/>
       <w:r>
         <w:t>Project</w:t>
       </w:r>
@@ -5432,7 +5473,7 @@
           <w:tab w:val="right" w:pos="9000"/>
         </w:tabs>
         <w:ind w:firstLine="810"/>
-        <w:jc w:val="both"/>
+        <w:jc w:val="center"/>
       </w:pPr>
       <w:r>
         <w:t>The project aims to develop a cargo/delivery application that will provide real-time tracking, automate processes, improve communication and transparency, enhance security, and offer a competitive advantage to logistics providers. The application will help logistics providers optimize their operations, reduce costs, increase revenue, and improve customer satisfaction.</w:t>
@@ -5462,18 +5503,41 @@
         <w:t xml:space="preserve"> of existing methods and similar systems</w:t>
       </w:r>
       <w:r>
+        <w:t xml:space="preserve"> in </w:t>
+      </w:r>
+      <w:r>
+        <w:fldChar w:fldCharType="begin"/>
+      </w:r>
+      <w:r>
+        <w:instrText xml:space="preserve"> REF _Ref129590421 \w \h </w:instrText>
+      </w:r>
+      <w:r>
+        <w:fldChar w:fldCharType="separate"/>
+      </w:r>
+      <w:r>
+        <w:rPr>
+          <w:cs/>
+        </w:rPr>
+        <w:t>‎</w:t>
+      </w:r>
+      <w:r>
+        <w:t>CHAPTER 2</w:t>
+      </w:r>
+      <w:r>
+        <w:fldChar w:fldCharType="end"/>
+      </w:r>
+      <w:r>
         <w:t xml:space="preserve">.  </w:t>
       </w:r>
-      <w:bookmarkStart w:id="16" w:name="_GoBack"/>
       <w:r>
         <w:rPr>
           <w:noProof/>
           <w:lang w:val="en-GB"/>
         </w:rPr>
         <w:drawing>
-          <wp:inline distT="0" distB="0" distL="0" distR="0" wp14:anchorId="16DE6B6F" wp14:editId="6DCC4AE7">
-            <wp:extent cx="5732145" cy="3698240"/>
-            <wp:effectExtent l="0" t="0" r="0" b="7620"/>
+          <wp:inline distT="0" distB="0" distL="0" distR="0" wp14:anchorId="58E486A1" wp14:editId="6D63C9F7">
+            <wp:extent cx="4838700" cy="3121811"/>
+            <wp:effectExtent l="0" t="0" r="0" b="2540"/>
             <wp:docPr id="2" name="Picture 2"/>
             <wp:cNvGraphicFramePr>
               <a:graphicFrameLocks xmlns:a="http://schemas.openxmlformats.org/drawingml/2006/main" noChangeAspect="1"/>
@@ -5500,7 +5564,7 @@
                   <pic:spPr>
                     <a:xfrm>
                       <a:off x="0" y="0"/>
-                      <a:ext cx="5732145" cy="3698240"/>
+                      <a:ext cx="4840579" cy="3123023"/>
                     </a:xfrm>
                     <a:prstGeom prst="rect">
                       <a:avLst/>
@@ -5512,12 +5576,10 @@
           </wp:inline>
         </w:drawing>
       </w:r>
-      <w:bookmarkEnd w:id="16"/>
     </w:p>
     <w:p>
       <w:pPr>
         <w:pStyle w:val="Caption"/>
-        <w:jc w:val="both"/>
       </w:pPr>
       <w:bookmarkStart w:id="17" w:name="_Toc129106661"/>
       <w:r>
@@ -5546,6 +5608,9 @@
         <w:t>1</w:t>
       </w:r>
       <w:r>
+        <w:rPr>
+          <w:noProof/>
+        </w:rPr>
         <w:fldChar w:fldCharType="end"/>
       </w:r>
       <w:r>
@@ -5567,6 +5632,9 @@
         <w:t>3</w:t>
       </w:r>
       <w:r>
+        <w:rPr>
+          <w:noProof/>
+        </w:rPr>
         <w:fldChar w:fldCharType="end"/>
       </w:r>
       <w:r>
@@ -5583,6 +5651,7 @@
           <w:id w:val="-81375314"/>
           <w:citation/>
         </w:sdtPr>
+        <w:sdtEndPr/>
         <w:sdtContent>
           <w:r>
             <w:rPr>
@@ -5650,8 +5719,12 @@
       <w:r>
         <w:lastRenderedPageBreak/>
         <w:br/>
+      </w:r>
+      <w:bookmarkStart w:id="19" w:name="_Ref129590421"/>
+      <w:r>
         <w:t>Survey of Existing Methods and Similar Systems</w:t>
       </w:r>
+      <w:bookmarkEnd w:id="19"/>
     </w:p>
     <w:p>
       <w:pPr>
@@ -5670,8 +5743,8 @@
         </w:numPr>
         <w:jc w:val="both"/>
       </w:pPr>
-      <w:bookmarkStart w:id="19" w:name="_heading=h.2jxsxqh" w:colFirst="0" w:colLast="0"/>
-      <w:bookmarkEnd w:id="19"/>
+      <w:bookmarkStart w:id="20" w:name="_heading=h.2jxsxqh" w:colFirst="0" w:colLast="0"/>
+      <w:bookmarkEnd w:id="20"/>
       <w:r>
         <w:t>Introduction</w:t>
       </w:r>
@@ -5700,29 +5773,13 @@
         <w:t xml:space="preserve"> closely </w:t>
       </w:r>
       <w:r>
-        <w:t xml:space="preserve">already existing applications (like </w:t>
-      </w:r>
-      <w:proofErr w:type="spellStart"/>
-      <w:r>
-        <w:t>Wakilni</w:t>
-      </w:r>
-      <w:proofErr w:type="spellEnd"/>
-      <w:r>
-        <w:t xml:space="preserve">, </w:t>
-      </w:r>
-      <w:proofErr w:type="spellStart"/>
-      <w:r>
-        <w:t>A</w:t>
-      </w:r>
-      <w:r>
-        <w:t>ramex</w:t>
-      </w:r>
-      <w:proofErr w:type="spellEnd"/>
-      <w:r>
-        <w:t>…</w:t>
-      </w:r>
-      <w:r>
-        <w:t>) to understand the project’s</w:t>
+        <w:t>already existing applications (like Wakilni, Aramex</w:t>
+      </w:r>
+      <w:r>
+        <w:t xml:space="preserve"> and GoShare)</w:t>
+      </w:r>
+      <w:r>
+        <w:t xml:space="preserve"> to understand the project’s</w:t>
       </w:r>
       <w:r>
         <w:t xml:space="preserve"> requirements and needs, identify pain points, and define the scope and goals of </w:t>
@@ -5752,10 +5809,13 @@
         </w:numPr>
         <w:jc w:val="both"/>
       </w:pPr>
-      <w:bookmarkStart w:id="20" w:name="_heading=h.z337ya" w:colFirst="0" w:colLast="0"/>
-      <w:bookmarkEnd w:id="20"/>
-      <w:r>
-        <w:t>Method 1 / System 1</w:t>
+      <w:bookmarkStart w:id="21" w:name="_heading=h.z337ya" w:colFirst="0" w:colLast="0"/>
+      <w:bookmarkEnd w:id="21"/>
+      <w:r>
+        <w:t>System 1</w:t>
+      </w:r>
+      <w:r>
+        <w:t>: Aramex</w:t>
       </w:r>
     </w:p>
     <w:p>
@@ -5766,15 +5826,14 @@
         <w:ind w:firstLine="810"/>
         <w:jc w:val="both"/>
       </w:pPr>
-      <w:r>
-        <w:t>Describe Method 1, System 1 or common features from related work in the literature. Please respect indentation of each new paragraph</w:t>
-      </w:r>
-      <w:r>
-        <w:rPr>
-          <w:b/>
-        </w:rPr>
-        <w:t>. Use a reference to system 1.</w:t>
-      </w:r>
+      <w:hyperlink r:id="rId16" w:history="1">
+        <w:r>
+          <w:rPr>
+            <w:rStyle w:val="Hyperlink"/>
+          </w:rPr>
+          <w:t>https://www.aramex.com/lb/en/aramex-home?utm_source=google&amp;utm_medium=cpc&amp;utm_campaign=AMX-CONV-WW-SC-IP-20210506&amp;utm_term=general&amp;gclid=CjwKCAiA3pugBhAwEiwAWFzwdTlc3N3GRcFIX8FkntH0epGAOly105NUqFkEGTn-Opi57y01-2TpjRoC5mIQAvD_BwE</w:t>
+        </w:r>
+      </w:hyperlink>
     </w:p>
     <w:p>
       <w:pPr>
@@ -5784,6 +5843,424 @@
         <w:ind w:firstLine="810"/>
         <w:jc w:val="both"/>
       </w:pPr>
+      <w:r>
+        <w:t xml:space="preserve">Aramex is a </w:t>
+      </w:r>
+      <w:r>
+        <w:t>well-known</w:t>
+      </w:r>
+      <w:r>
+        <w:t xml:space="preserve"> delivery company with their own website that offers:</w:t>
+      </w:r>
+    </w:p>
+    <w:p>
+      <w:pPr>
+        <w:pStyle w:val="ListParagraph"/>
+        <w:numPr>
+          <w:ilvl w:val="0"/>
+          <w:numId w:val="7"/>
+        </w:numPr>
+        <w:tabs>
+          <w:tab w:val="right" w:pos="9000"/>
+        </w:tabs>
+        <w:jc w:val="both"/>
+      </w:pPr>
+      <w:r>
+        <w:t>e-commerce solutions that assist start-ups and established businesses in supply chain management, technical support, and more</w:t>
+      </w:r>
+      <w:sdt>
+        <w:sdtPr>
+          <w:id w:val="412202961"/>
+          <w:citation/>
+        </w:sdtPr>
+        <w:sdtEndPr/>
+        <w:sdtContent>
+          <w:r>
+            <w:fldChar w:fldCharType="begin"/>
+          </w:r>
+          <w:r>
+            <w:rPr>
+              <w:lang w:val="en-GB"/>
+            </w:rPr>
+            <w:instrText xml:space="preserve"> CITATION ara23 \l 2057 </w:instrText>
+          </w:r>
+          <w:r>
+            <w:fldChar w:fldCharType="separate"/>
+          </w:r>
+          <w:r>
+            <w:rPr>
+              <w:noProof/>
+              <w:lang w:val="en-GB"/>
+            </w:rPr>
+            <w:t xml:space="preserve"> [2]</w:t>
+          </w:r>
+          <w:r>
+            <w:fldChar w:fldCharType="end"/>
+          </w:r>
+        </w:sdtContent>
+      </w:sdt>
+    </w:p>
+    <w:p>
+      <w:pPr>
+        <w:pStyle w:val="ListParagraph"/>
+        <w:numPr>
+          <w:ilvl w:val="0"/>
+          <w:numId w:val="7"/>
+        </w:numPr>
+        <w:tabs>
+          <w:tab w:val="right" w:pos="9000"/>
+        </w:tabs>
+        <w:jc w:val="both"/>
+      </w:pPr>
+      <w:r>
+        <w:lastRenderedPageBreak/>
+        <w:t>Logistics Services</w:t>
+      </w:r>
+    </w:p>
+    <w:p>
+      <w:pPr>
+        <w:pStyle w:val="ListParagraph"/>
+        <w:numPr>
+          <w:ilvl w:val="0"/>
+          <w:numId w:val="7"/>
+        </w:numPr>
+        <w:tabs>
+          <w:tab w:val="right" w:pos="9000"/>
+        </w:tabs>
+        <w:jc w:val="both"/>
+      </w:pPr>
+      <w:r>
+        <w:t>Bundlin</w:t>
+      </w:r>
+      <w:r>
+        <w:t>g</w:t>
+      </w:r>
+      <w:r>
+        <w:t>, Packaging and co-pack</w:t>
+      </w:r>
+      <w:r>
+        <w:t>i</w:t>
+      </w:r>
+      <w:r>
+        <w:t>ng</w:t>
+      </w:r>
+    </w:p>
+    <w:p>
+      <w:pPr>
+        <w:pStyle w:val="ListParagraph"/>
+        <w:numPr>
+          <w:ilvl w:val="0"/>
+          <w:numId w:val="7"/>
+        </w:numPr>
+        <w:tabs>
+          <w:tab w:val="right" w:pos="9000"/>
+        </w:tabs>
+        <w:jc w:val="both"/>
+      </w:pPr>
+      <w:r>
+        <w:t>Aramex Application Programming Interface (APIs)</w:t>
+      </w:r>
+    </w:p>
+    <w:p>
+      <w:pPr>
+        <w:pStyle w:val="ListParagraph"/>
+        <w:numPr>
+          <w:ilvl w:val="0"/>
+          <w:numId w:val="7"/>
+        </w:numPr>
+        <w:tabs>
+          <w:tab w:val="right" w:pos="9000"/>
+        </w:tabs>
+        <w:jc w:val="both"/>
+      </w:pPr>
+      <w:r>
+        <w:t>Import address book</w:t>
+      </w:r>
+    </w:p>
+    <w:p>
+      <w:pPr>
+        <w:pStyle w:val="ListParagraph"/>
+        <w:numPr>
+          <w:ilvl w:val="0"/>
+          <w:numId w:val="7"/>
+        </w:numPr>
+        <w:tabs>
+          <w:tab w:val="right" w:pos="9000"/>
+        </w:tabs>
+        <w:jc w:val="both"/>
+      </w:pPr>
+      <w:r>
+        <w:t>Track shipments</w:t>
+      </w:r>
+    </w:p>
+    <w:p>
+      <w:pPr>
+        <w:pStyle w:val="ListParagraph"/>
+        <w:numPr>
+          <w:ilvl w:val="0"/>
+          <w:numId w:val="7"/>
+        </w:numPr>
+        <w:tabs>
+          <w:tab w:val="right" w:pos="9000"/>
+        </w:tabs>
+        <w:jc w:val="both"/>
+      </w:pPr>
+      <w:r>
+        <w:t>Calculate rates</w:t>
+      </w:r>
+    </w:p>
+    <w:p>
+      <w:pPr>
+        <w:pStyle w:val="ListParagraph"/>
+        <w:numPr>
+          <w:ilvl w:val="0"/>
+          <w:numId w:val="7"/>
+        </w:numPr>
+        <w:tabs>
+          <w:tab w:val="right" w:pos="9000"/>
+        </w:tabs>
+        <w:jc w:val="both"/>
+      </w:pPr>
+      <w:r>
+        <w:t>Receive shipment updates</w:t>
+      </w:r>
+    </w:p>
+    <w:p>
+      <w:pPr>
+        <w:pStyle w:val="ListParagraph"/>
+        <w:numPr>
+          <w:ilvl w:val="0"/>
+          <w:numId w:val="7"/>
+        </w:numPr>
+        <w:tabs>
+          <w:tab w:val="right" w:pos="9000"/>
+        </w:tabs>
+        <w:jc w:val="both"/>
+      </w:pPr>
+      <w:r>
+        <w:t>ClickToShip: a separate desktop application without constant link to the internet</w:t>
+      </w:r>
+    </w:p>
+    <w:p>
+      <w:pPr>
+        <w:pStyle w:val="ListParagraph"/>
+        <w:numPr>
+          <w:ilvl w:val="0"/>
+          <w:numId w:val="7"/>
+        </w:numPr>
+        <w:tabs>
+          <w:tab w:val="right" w:pos="9000"/>
+        </w:tabs>
+        <w:jc w:val="both"/>
+      </w:pPr>
+      <w:r>
+        <w:t>Aramex app</w:t>
+      </w:r>
+      <w:r>
+        <w:t>:</w:t>
+      </w:r>
+      <w:r>
+        <w:t xml:space="preserve"> a mobile application that enables Aramex customers worldwide to perform a range of tasks, including tracking deliveries, monitoring shipment progress, managing their accounts, calculating the costs and transit times of upcoming shipments, scheduling pickups and deliveries at preferred locations, dates, and times, making secure payments, and receiving a clear breakdown of delivery dates and custom charges</w:t>
+      </w:r>
+      <w:r>
+        <w:t>…</w:t>
+      </w:r>
+      <w:sdt>
+        <w:sdtPr>
+          <w:id w:val="-1239013587"/>
+          <w:citation/>
+        </w:sdtPr>
+        <w:sdtEndPr/>
+        <w:sdtContent>
+          <w:r>
+            <w:fldChar w:fldCharType="begin"/>
+          </w:r>
+          <w:r>
+            <w:rPr>
+              <w:lang w:val="en-GB"/>
+            </w:rPr>
+            <w:instrText xml:space="preserve"> CITATION ara23 \l 2057 </w:instrText>
+          </w:r>
+          <w:r>
+            <w:fldChar w:fldCharType="separate"/>
+          </w:r>
+          <w:r>
+            <w:rPr>
+              <w:noProof/>
+              <w:lang w:val="en-GB"/>
+            </w:rPr>
+            <w:t xml:space="preserve"> </w:t>
+          </w:r>
+          <w:r>
+            <w:rPr>
+              <w:noProof/>
+              <w:lang w:val="en-GB"/>
+            </w:rPr>
+            <w:t>[2]</w:t>
+          </w:r>
+          <w:r>
+            <w:fldChar w:fldCharType="end"/>
+          </w:r>
+        </w:sdtContent>
+      </w:sdt>
+    </w:p>
+    <w:p>
+      <w:pPr>
+        <w:tabs>
+          <w:tab w:val="right" w:pos="9000"/>
+        </w:tabs>
+        <w:jc w:val="both"/>
+        <w:rPr>
+          <w:noProof/>
+        </w:rPr>
+      </w:pPr>
+    </w:p>
+    <w:p>
+      <w:pPr>
+        <w:keepNext/>
+        <w:tabs>
+          <w:tab w:val="right" w:pos="9000"/>
+        </w:tabs>
+        <w:jc w:val="center"/>
+      </w:pPr>
+      <w:r>
+        <w:rPr>
+          <w:noProof/>
+          <w:lang w:val="en-GB"/>
+        </w:rPr>
+        <w:drawing>
+          <wp:inline distT="0" distB="0" distL="0" distR="0" wp14:anchorId="0EF66F68" wp14:editId="21B1F3C3">
+            <wp:extent cx="4865895" cy="2466975"/>
+            <wp:effectExtent l="0" t="0" r="0" b="0"/>
+            <wp:docPr id="12" name="Picture 12"/>
+            <wp:cNvGraphicFramePr>
+              <a:graphicFrameLocks xmlns:a="http://schemas.openxmlformats.org/drawingml/2006/main" noChangeAspect="1"/>
+            </wp:cNvGraphicFramePr>
+            <a:graphic xmlns:a="http://schemas.openxmlformats.org/drawingml/2006/main">
+              <a:graphicData uri="http://schemas.openxmlformats.org/drawingml/2006/picture">
+                <pic:pic xmlns:pic="http://schemas.openxmlformats.org/drawingml/2006/picture">
+                  <pic:nvPicPr>
+                    <pic:cNvPr id="1" name=""/>
+                    <pic:cNvPicPr/>
+                  </pic:nvPicPr>
+                  <pic:blipFill rotWithShape="1">
+                    <a:blip r:embed="rId17"/>
+                    <a:srcRect t="9458" r="4952" b="4828"/>
+                    <a:stretch/>
+                  </pic:blipFill>
+                  <pic:spPr bwMode="auto">
+                    <a:xfrm>
+                      <a:off x="0" y="0"/>
+                      <a:ext cx="4883156" cy="2475726"/>
+                    </a:xfrm>
+                    <a:prstGeom prst="rect">
+                      <a:avLst/>
+                    </a:prstGeom>
+                    <a:ln>
+                      <a:noFill/>
+                    </a:ln>
+                    <a:extLst>
+                      <a:ext uri="{53640926-AAD7-44D8-BBD7-CCE9431645EC}">
+                        <a14:shadowObscured xmlns:a14="http://schemas.microsoft.com/office/drawing/2010/main"/>
+                      </a:ext>
+                    </a:extLst>
+                  </pic:spPr>
+                </pic:pic>
+              </a:graphicData>
+            </a:graphic>
+          </wp:inline>
+        </w:drawing>
+      </w:r>
+    </w:p>
+    <w:p>
+      <w:pPr>
+        <w:pStyle w:val="Caption"/>
+      </w:pPr>
+      <w:r>
+        <w:t xml:space="preserve">Figure </w:t>
+      </w:r>
+      <w:r>
+        <w:fldChar w:fldCharType="begin"/>
+      </w:r>
+      <w:r>
+        <w:instrText xml:space="preserve"> STYLEREF 1 \s </w:instrText>
+      </w:r>
+      <w:r>
+        <w:fldChar w:fldCharType="separate"/>
+      </w:r>
+      <w:r>
+        <w:rPr>
+          <w:noProof/>
+          <w:cs/>
+        </w:rPr>
+        <w:t>‎</w:t>
+      </w:r>
+      <w:r>
+        <w:rPr>
+          <w:noProof/>
+        </w:rPr>
+        <w:t>2</w:t>
+      </w:r>
+      <w:r>
+        <w:rPr>
+          <w:noProof/>
+        </w:rPr>
+        <w:fldChar w:fldCharType="end"/>
+      </w:r>
+      <w:r>
+        <w:noBreakHyphen/>
+      </w:r>
+      <w:r>
+        <w:fldChar w:fldCharType="begin"/>
+      </w:r>
+      <w:r>
+        <w:instrText xml:space="preserve"> SEQ Figure \* ARABIC \s 1 </w:instrText>
+      </w:r>
+      <w:r>
+        <w:fldChar w:fldCharType="separate"/>
+      </w:r>
+      <w:r>
+        <w:rPr>
+          <w:noProof/>
+        </w:rPr>
+        <w:t>1</w:t>
+      </w:r>
+      <w:r>
+        <w:rPr>
+          <w:noProof/>
+        </w:rPr>
+        <w:fldChar w:fldCharType="end"/>
+      </w:r>
+      <w:r>
+        <w:t>:  Aramex's Website</w:t>
+      </w:r>
+      <w:sdt>
+        <w:sdtPr>
+          <w:id w:val="-902836345"/>
+          <w:citation/>
+        </w:sdtPr>
+        <w:sdtEndPr/>
+        <w:sdtContent>
+          <w:r>
+            <w:fldChar w:fldCharType="begin"/>
+          </w:r>
+          <w:r>
+            <w:instrText xml:space="preserve"> CITATION ara23 \l 1033 </w:instrText>
+          </w:r>
+          <w:r>
+            <w:fldChar w:fldCharType="separate"/>
+          </w:r>
+          <w:r>
+            <w:rPr>
+              <w:noProof/>
+            </w:rPr>
+            <w:t xml:space="preserve"> [2]</w:t>
+          </w:r>
+          <w:r>
+            <w:fldChar w:fldCharType="end"/>
+          </w:r>
+        </w:sdtContent>
+      </w:sdt>
     </w:p>
     <w:p>
       <w:pPr>
@@ -5794,10 +6271,14 @@
         </w:numPr>
         <w:jc w:val="both"/>
       </w:pPr>
-      <w:bookmarkStart w:id="21" w:name="_heading=h.3j2qqm3" w:colFirst="0" w:colLast="0"/>
-      <w:bookmarkEnd w:id="21"/>
-      <w:r>
-        <w:t>Method 2 / System 2</w:t>
+      <w:bookmarkStart w:id="22" w:name="_heading=h.3j2qqm3" w:colFirst="0" w:colLast="0"/>
+      <w:bookmarkEnd w:id="22"/>
+      <w:r>
+        <w:lastRenderedPageBreak/>
+        <w:t>System 2</w:t>
+      </w:r>
+      <w:r>
+        <w:t>: Wakilni</w:t>
       </w:r>
     </w:p>
     <w:p>
@@ -5807,16 +6288,375 @@
         </w:tabs>
         <w:ind w:firstLine="810"/>
         <w:jc w:val="both"/>
-      </w:pPr>
-      <w:r>
-        <w:t xml:space="preserve">Describe Method 2, System 2 or common features from related work in the literature. Please respect indentation of each new paragraph. </w:t>
-      </w:r>
-      <w:r>
-        <w:rPr>
-          <w:b/>
-        </w:rPr>
-        <w:t>Use a reference to system 2.</w:t>
-      </w:r>
+        <w:rPr>
+          <w:rStyle w:val="Hyperlink"/>
+        </w:rPr>
+      </w:pPr>
+      <w:hyperlink r:id="rId18" w:history="1">
+        <w:r>
+          <w:rPr>
+            <w:rStyle w:val="Hyperlink"/>
+          </w:rPr>
+          <w:t>https://wakilni.com/</w:t>
+        </w:r>
+      </w:hyperlink>
+    </w:p>
+    <w:p>
+      <w:pPr>
+        <w:tabs>
+          <w:tab w:val="right" w:pos="9000"/>
+        </w:tabs>
+        <w:spacing w:line="360" w:lineRule="auto"/>
+        <w:ind w:firstLine="810"/>
+        <w:jc w:val="both"/>
+      </w:pPr>
+      <w:r>
+        <w:t>Wakilni is a delivery company that offers a range of innovative solutions to help individuals and businesses in the Middle East manage their daily tasks more efficiently. Founded in 2015, the company connects customers with trusted service providers who can take care of tasks like grocery delivery, laundry, home cleaning, and more. Wakilni's personalized approach and use of machine learning algorithms ensure that each customer receives customized service tailored to their unique preferences and behavior</w:t>
+      </w:r>
+      <w:r>
+        <w:t xml:space="preserve">. </w:t>
+      </w:r>
+      <w:r>
+        <w:br/>
+        <w:t>Here's what their</w:t>
+      </w:r>
+      <w:r>
+        <w:t xml:space="preserve"> website offers:</w:t>
+      </w:r>
+    </w:p>
+    <w:p>
+      <w:pPr>
+        <w:pStyle w:val="ListParagraph"/>
+        <w:numPr>
+          <w:ilvl w:val="0"/>
+          <w:numId w:val="9"/>
+        </w:numPr>
+        <w:spacing w:after="160" w:line="259" w:lineRule="auto"/>
+      </w:pPr>
+      <w:r>
+        <w:t>Donate to children feature.</w:t>
+      </w:r>
+    </w:p>
+    <w:p>
+      <w:pPr>
+        <w:pStyle w:val="ListParagraph"/>
+        <w:numPr>
+          <w:ilvl w:val="0"/>
+          <w:numId w:val="9"/>
+        </w:numPr>
+        <w:spacing w:after="160" w:line="259" w:lineRule="auto"/>
+      </w:pPr>
+      <w:r>
+        <w:t>Promo code to take a discount.</w:t>
+      </w:r>
+    </w:p>
+    <w:p>
+      <w:pPr>
+        <w:pStyle w:val="ListParagraph"/>
+        <w:numPr>
+          <w:ilvl w:val="0"/>
+          <w:numId w:val="9"/>
+        </w:numPr>
+        <w:spacing w:after="160" w:line="259" w:lineRule="auto"/>
+      </w:pPr>
+      <w:r>
+        <w:t>Shipment cost around 4$-8$ across Lebanon.</w:t>
+      </w:r>
+    </w:p>
+    <w:p>
+      <w:pPr>
+        <w:pStyle w:val="ListParagraph"/>
+        <w:numPr>
+          <w:ilvl w:val="0"/>
+          <w:numId w:val="9"/>
+        </w:numPr>
+        <w:spacing w:after="160" w:line="259" w:lineRule="auto"/>
+      </w:pPr>
+      <w:r>
+        <w:t xml:space="preserve">It takes around 24-72 hours for delivering. </w:t>
+      </w:r>
+    </w:p>
+    <w:p>
+      <w:pPr>
+        <w:pStyle w:val="ListParagraph"/>
+        <w:numPr>
+          <w:ilvl w:val="0"/>
+          <w:numId w:val="9"/>
+        </w:numPr>
+        <w:spacing w:after="160" w:line="259" w:lineRule="auto"/>
+      </w:pPr>
+      <w:r>
+        <w:t>Join our team feature if they need some workers. Exp: driver.</w:t>
+      </w:r>
+    </w:p>
+    <w:p>
+      <w:pPr>
+        <w:pStyle w:val="ListParagraph"/>
+        <w:numPr>
+          <w:ilvl w:val="0"/>
+          <w:numId w:val="14"/>
+        </w:numPr>
+        <w:spacing w:after="160" w:line="259" w:lineRule="auto"/>
+      </w:pPr>
+      <w:r>
+        <w:t>Live chat feature: they will ask for your name and the email</w:t>
+      </w:r>
+    </w:p>
+    <w:p>
+      <w:pPr>
+        <w:pStyle w:val="ListParagraph"/>
+        <w:numPr>
+          <w:ilvl w:val="0"/>
+          <w:numId w:val="14"/>
+        </w:numPr>
+        <w:spacing w:after="160" w:line="259" w:lineRule="auto"/>
+      </w:pPr>
+      <w:r>
+        <w:t xml:space="preserve">A marketplace page that </w:t>
+      </w:r>
+      <w:r>
+        <w:t>shows</w:t>
+      </w:r>
+      <w:r>
+        <w:t xml:space="preserve"> all the businesses in Lebanon that are registered in </w:t>
+      </w:r>
+      <w:r>
+        <w:t>Wakelin</w:t>
+      </w:r>
+      <w:r>
+        <w:t xml:space="preserve"> and they provide the customer with categories to find what he is searching for; and provide a link for each one of them. </w:t>
+      </w:r>
+    </w:p>
+    <w:p>
+      <w:pPr>
+        <w:pStyle w:val="NormalWeb"/>
+        <w:numPr>
+          <w:ilvl w:val="0"/>
+          <w:numId w:val="14"/>
+        </w:numPr>
+        <w:rPr>
+          <w:rFonts w:asciiTheme="majorBidi" w:hAnsiTheme="majorBidi" w:cstheme="majorBidi"/>
+          <w:i/>
+          <w:iCs/>
+        </w:rPr>
+      </w:pPr>
+      <w:r>
+        <w:rPr>
+          <w:rFonts w:asciiTheme="majorBidi" w:hAnsiTheme="majorBidi" w:cstheme="majorBidi"/>
+        </w:rPr>
+        <w:t>Extra mile fund donations: As of October 2020, Wakilni will donate 750 liras from each commissioned delivery to its Extra Mile Fund</w:t>
+      </w:r>
+      <w:r>
+        <w:rPr>
+          <w:rFonts w:asciiTheme="majorBidi" w:hAnsiTheme="majorBidi" w:cstheme="majorBidi"/>
+          <w:i/>
+          <w:iCs/>
+        </w:rPr>
+        <w:t xml:space="preserve">. </w:t>
+      </w:r>
+      <w:r>
+        <w:rPr>
+          <w:rFonts w:asciiTheme="majorBidi" w:hAnsiTheme="majorBidi" w:cstheme="majorBidi"/>
+        </w:rPr>
+        <w:t>This money will go towards helping members of the Wakilni community reboot their businesses by accessing needed services, whether in terms of online exposure, marketing, legal counseling, etc. and Wakilni will be sponsoring this access to services.</w:t>
+      </w:r>
+      <w:sdt>
+        <w:sdtPr>
+          <w:rPr>
+            <w:rFonts w:asciiTheme="majorBidi" w:hAnsiTheme="majorBidi" w:cstheme="majorBidi"/>
+          </w:rPr>
+          <w:id w:val="884614366"/>
+          <w:citation/>
+        </w:sdtPr>
+        <w:sdtEndPr/>
+        <w:sdtContent>
+          <w:r>
+            <w:rPr>
+              <w:rFonts w:asciiTheme="majorBidi" w:hAnsiTheme="majorBidi" w:cstheme="majorBidi"/>
+            </w:rPr>
+            <w:fldChar w:fldCharType="begin"/>
+          </w:r>
+          <w:r>
+            <w:rPr>
+              <w:rFonts w:asciiTheme="majorBidi" w:hAnsiTheme="majorBidi" w:cstheme="majorBidi"/>
+            </w:rPr>
+            <w:instrText xml:space="preserve"> CITATION Wak23 \l 1033 </w:instrText>
+          </w:r>
+          <w:r>
+            <w:rPr>
+              <w:rFonts w:asciiTheme="majorBidi" w:hAnsiTheme="majorBidi" w:cstheme="majorBidi"/>
+            </w:rPr>
+            <w:fldChar w:fldCharType="separate"/>
+          </w:r>
+          <w:r>
+            <w:rPr>
+              <w:rFonts w:asciiTheme="majorBidi" w:hAnsiTheme="majorBidi" w:cstheme="majorBidi"/>
+              <w:noProof/>
+            </w:rPr>
+            <w:t xml:space="preserve"> </w:t>
+          </w:r>
+          <w:r>
+            <w:rPr>
+              <w:rFonts w:asciiTheme="majorBidi" w:hAnsiTheme="majorBidi" w:cstheme="majorBidi"/>
+              <w:noProof/>
+            </w:rPr>
+            <w:t>[3]</w:t>
+          </w:r>
+          <w:r>
+            <w:rPr>
+              <w:rFonts w:asciiTheme="majorBidi" w:hAnsiTheme="majorBidi" w:cstheme="majorBidi"/>
+            </w:rPr>
+            <w:fldChar w:fldCharType="end"/>
+          </w:r>
+        </w:sdtContent>
+      </w:sdt>
+    </w:p>
+    <w:p>
+      <w:pPr>
+        <w:pStyle w:val="ListParagraph"/>
+        <w:tabs>
+          <w:tab w:val="right" w:pos="9000"/>
+        </w:tabs>
+        <w:jc w:val="both"/>
+      </w:pPr>
+      <w:r>
+        <w:rPr>
+          <w:noProof/>
+          <w:lang w:val="en-GB"/>
+        </w:rPr>
+        <w:drawing>
+          <wp:inline distT="0" distB="0" distL="0" distR="0" wp14:anchorId="7E6986C2" wp14:editId="2A46F4BE">
+            <wp:extent cx="4994910" cy="2628900"/>
+            <wp:effectExtent l="0" t="0" r="0" b="0"/>
+            <wp:docPr id="10" name="Picture 10"/>
+            <wp:cNvGraphicFramePr>
+              <a:graphicFrameLocks xmlns:a="http://schemas.openxmlformats.org/drawingml/2006/main" noChangeAspect="1"/>
+            </wp:cNvGraphicFramePr>
+            <a:graphic xmlns:a="http://schemas.openxmlformats.org/drawingml/2006/main">
+              <a:graphicData uri="http://schemas.openxmlformats.org/drawingml/2006/picture">
+                <pic:pic xmlns:pic="http://schemas.openxmlformats.org/drawingml/2006/picture">
+                  <pic:nvPicPr>
+                    <pic:cNvPr id="1" name=""/>
+                    <pic:cNvPicPr/>
+                  </pic:nvPicPr>
+                  <pic:blipFill rotWithShape="1">
+                    <a:blip r:embed="rId19"/>
+                    <a:srcRect l="4154" t="9458" r="4287" b="4828"/>
+                    <a:stretch/>
+                  </pic:blipFill>
+                  <pic:spPr bwMode="auto">
+                    <a:xfrm>
+                      <a:off x="0" y="0"/>
+                      <a:ext cx="4997285" cy="2630150"/>
+                    </a:xfrm>
+                    <a:prstGeom prst="rect">
+                      <a:avLst/>
+                    </a:prstGeom>
+                    <a:ln>
+                      <a:noFill/>
+                    </a:ln>
+                    <a:extLst>
+                      <a:ext uri="{53640926-AAD7-44D8-BBD7-CCE9431645EC}">
+                        <a14:shadowObscured xmlns:a14="http://schemas.microsoft.com/office/drawing/2010/main"/>
+                      </a:ext>
+                    </a:extLst>
+                  </pic:spPr>
+                </pic:pic>
+              </a:graphicData>
+            </a:graphic>
+          </wp:inline>
+        </w:drawing>
+      </w:r>
+    </w:p>
+    <w:p>
+      <w:pPr>
+        <w:pStyle w:val="Caption"/>
+      </w:pPr>
+      <w:r>
+        <w:t xml:space="preserve">Figure </w:t>
+      </w:r>
+      <w:r>
+        <w:fldChar w:fldCharType="begin"/>
+      </w:r>
+      <w:r>
+        <w:instrText xml:space="preserve"> STYLEREF 1 \s </w:instrText>
+      </w:r>
+      <w:r>
+        <w:fldChar w:fldCharType="separate"/>
+      </w:r>
+      <w:r>
+        <w:rPr>
+          <w:noProof/>
+          <w:cs/>
+        </w:rPr>
+        <w:t>‎</w:t>
+      </w:r>
+      <w:r>
+        <w:rPr>
+          <w:noProof/>
+        </w:rPr>
+        <w:t>2</w:t>
+      </w:r>
+      <w:r>
+        <w:rPr>
+          <w:noProof/>
+        </w:rPr>
+        <w:fldChar w:fldCharType="end"/>
+      </w:r>
+      <w:r>
+        <w:noBreakHyphen/>
+      </w:r>
+      <w:r>
+        <w:fldChar w:fldCharType="begin"/>
+      </w:r>
+      <w:r>
+        <w:instrText xml:space="preserve"> SEQ Figure \* ARABIC \s 1 </w:instrText>
+      </w:r>
+      <w:r>
+        <w:fldChar w:fldCharType="separate"/>
+      </w:r>
+      <w:r>
+        <w:rPr>
+          <w:noProof/>
+        </w:rPr>
+        <w:t>2</w:t>
+      </w:r>
+      <w:r>
+        <w:rPr>
+          <w:noProof/>
+        </w:rPr>
+        <w:fldChar w:fldCharType="end"/>
+      </w:r>
+      <w:r>
+        <w:t>: Wakilni Website</w:t>
+      </w:r>
+      <w:sdt>
+        <w:sdtPr>
+          <w:id w:val="792339929"/>
+          <w:citation/>
+        </w:sdtPr>
+        <w:sdtEndPr/>
+        <w:sdtContent>
+          <w:r>
+            <w:fldChar w:fldCharType="begin"/>
+          </w:r>
+          <w:r>
+            <w:instrText xml:space="preserve"> CITATION Wak23 \l 1033 </w:instrText>
+          </w:r>
+          <w:r>
+            <w:fldChar w:fldCharType="separate"/>
+          </w:r>
+          <w:r>
+            <w:rPr>
+              <w:noProof/>
+            </w:rPr>
+            <w:t xml:space="preserve"> [3]</w:t>
+          </w:r>
+          <w:r>
+            <w:fldChar w:fldCharType="end"/>
+          </w:r>
+        </w:sdtContent>
+      </w:sdt>
     </w:p>
     <w:p>
       <w:pPr>
@@ -5836,32 +6676,320 @@
         </w:numPr>
         <w:jc w:val="both"/>
       </w:pPr>
-      <w:bookmarkStart w:id="22" w:name="_heading=h.1y810tw" w:colFirst="0" w:colLast="0"/>
-      <w:bookmarkEnd w:id="22"/>
-      <w:r>
+      <w:bookmarkStart w:id="23" w:name="_heading=h.1y810tw" w:colFirst="0" w:colLast="0"/>
+      <w:bookmarkEnd w:id="23"/>
+      <w:r>
+        <w:t>S</w:t>
+      </w:r>
+      <w:r>
+        <w:t>ystem 3</w:t>
+      </w:r>
+      <w:r>
+        <w:t>: GoShare</w:t>
+      </w:r>
+    </w:p>
+    <w:p>
+      <w:pPr>
+        <w:ind w:firstLine="576"/>
+        <w:jc w:val="both"/>
+      </w:pPr>
+      <w:hyperlink r:id="rId20" w:history="1">
+        <w:r>
+          <w:rPr>
+            <w:rStyle w:val="Hyperlink"/>
+          </w:rPr>
+          <w:t>https://goshare.co/</w:t>
+        </w:r>
+      </w:hyperlink>
+    </w:p>
+    <w:p>
+      <w:pPr>
+        <w:spacing w:line="360" w:lineRule="auto"/>
+      </w:pPr>
+      <w:r>
+        <w:t>GoShare is a rapidly growing logistics and transportation company based in San Diego, California. Founded in 2014, the company has quickly become a leading provider of on-demand delivery and moving services in the United States.</w:t>
+      </w:r>
+      <w:r>
+        <w:br/>
+      </w:r>
+      <w:r>
+        <w:t xml:space="preserve">We personally chose </w:t>
+      </w:r>
+      <w:r>
+        <w:t xml:space="preserve">GoShare </w:t>
+      </w:r>
+      <w:r>
+        <w:t xml:space="preserve">as it </w:t>
+      </w:r>
+      <w:r>
+        <w:t>has received numerous accolades for its innovative approach to logistics and transportation. The company was named one of the "Most Promising Startups" at the 2017 Forbes Under 30 Summit, and it has been featured in publications like the Wall Street Journal, TechCrunch, and CNBC.</w:t>
+      </w:r>
+      <w:r>
+        <w:t xml:space="preserve"> </w:t>
+      </w:r>
+      <w:r>
+        <w:br/>
+      </w:r>
+      <w:r>
+        <w:t>Here are some key points about GoShare:</w:t>
+      </w:r>
+    </w:p>
+    <w:p>
+      <w:pPr>
+        <w:spacing w:line="360" w:lineRule="auto"/>
+      </w:pPr>
+    </w:p>
+    <w:p>
+      <w:pPr>
+        <w:pStyle w:val="ListParagraph"/>
+        <w:numPr>
+          <w:ilvl w:val="0"/>
+          <w:numId w:val="16"/>
+        </w:numPr>
+        <w:spacing w:line="276" w:lineRule="auto"/>
+      </w:pPr>
+      <w:r>
+        <w:t>GoShare offers a variety of services, including local delivery, hauling, and moving. Customers can use the company's app or website to book a driver and a truck for a range of jobs, from small-item delivery to full-scale residential moves.</w:t>
+      </w:r>
+    </w:p>
+    <w:p>
+      <w:pPr>
+        <w:pStyle w:val="ListParagraph"/>
+        <w:numPr>
+          <w:ilvl w:val="0"/>
+          <w:numId w:val="16"/>
+        </w:numPr>
+        <w:spacing w:line="276" w:lineRule="auto"/>
+      </w:pPr>
+      <w:r>
+        <w:t>One of GoShare's key selling points is its on-demand availability. The company's large network of independent contractors allows it to offer fast service, with many jobs completed within an hour of booking.</w:t>
+      </w:r>
+    </w:p>
+    <w:p>
+      <w:pPr>
+        <w:pStyle w:val="ListParagraph"/>
+        <w:numPr>
+          <w:ilvl w:val="0"/>
+          <w:numId w:val="16"/>
+        </w:numPr>
+        <w:spacing w:line="276" w:lineRule="auto"/>
+      </w:pPr>
+      <w:r>
+        <w:t>GoShare drivers are rigorously vetted and insured, so customers can trust that their items are in safe hands. Drivers are also equipped with a range of tools and materials to help them complete jobs efficiently and effectively.</w:t>
+      </w:r>
+    </w:p>
+    <w:p>
+      <w:pPr>
+        <w:pStyle w:val="ListParagraph"/>
+        <w:numPr>
+          <w:ilvl w:val="0"/>
+          <w:numId w:val="16"/>
+        </w:numPr>
+        <w:spacing w:line="276" w:lineRule="auto"/>
+      </w:pPr>
+      <w:r>
+        <w:t>GoShare is committed to sustainability and reducing its carbon footprint. The company's fleet of trucks includes electric and hybrid vehicles, and it encourages its drivers to adopt eco-friendly driving habits.</w:t>
+      </w:r>
+    </w:p>
+    <w:p>
+      <w:pPr>
+        <w:pStyle w:val="ListParagraph"/>
+        <w:numPr>
+          <w:ilvl w:val="0"/>
+          <w:numId w:val="16"/>
+        </w:numPr>
+        <w:spacing w:line="276" w:lineRule="auto"/>
+      </w:pPr>
+      <w:r>
+        <w:t>In addition to its core services, GoShare also offers business solutions for companies looking to streamline their logistics operations. The company's platform allows businesses to manage deliveries, track shipments, and access real-time data on their delivery performance.</w:t>
+      </w:r>
+    </w:p>
+    <w:p>
+      <w:pPr>
+        <w:pStyle w:val="ListParagraph"/>
+        <w:spacing w:line="276" w:lineRule="auto"/>
+      </w:pPr>
+    </w:p>
+    <w:p>
+      <w:pPr>
+        <w:spacing w:line="360" w:lineRule="auto"/>
+        <w:ind w:left="360"/>
+      </w:pPr>
+      <w:r>
+        <w:t>Overall, GoShare is a dynamic and rapidly expanding company that is shaking up the traditional logistics industry. With its on-demand availability, focus on sustainability, and commitment to innovation, GoShare is poised for continued success in the years to come.</w:t>
+      </w:r>
+      <w:sdt>
+        <w:sdtPr>
+          <w:id w:val="-655914572"/>
+          <w:citation/>
+        </w:sdtPr>
+        <w:sdtEndPr/>
+        <w:sdtContent>
+          <w:r>
+            <w:fldChar w:fldCharType="begin"/>
+          </w:r>
+          <w:r>
+            <w:instrText xml:space="preserve"> CITATION Gos23 \l 1033 </w:instrText>
+          </w:r>
+          <w:r>
+            <w:fldChar w:fldCharType="separate"/>
+          </w:r>
+          <w:r>
+            <w:rPr>
+              <w:noProof/>
+            </w:rPr>
+            <w:t xml:space="preserve"> [4]</w:t>
+          </w:r>
+          <w:r>
+            <w:fldChar w:fldCharType="end"/>
+          </w:r>
+        </w:sdtContent>
+      </w:sdt>
+    </w:p>
+    <w:p>
+      <w:pPr>
+        <w:keepNext/>
+        <w:jc w:val="center"/>
+      </w:pPr>
+      <w:r>
+        <w:rPr>
+          <w:noProof/>
+          <w:lang w:val="en-GB"/>
+        </w:rPr>
         <w:lastRenderedPageBreak/>
-        <w:t>Method 3 / System 3</w:t>
-      </w:r>
-    </w:p>
-    <w:p>
-      <w:pPr>
-        <w:ind w:firstLine="576"/>
-        <w:jc w:val="both"/>
-      </w:pPr>
-      <w:r>
-        <w:t xml:space="preserve">Describe Method 3, System 3 or common features from related work in the literature. Please respect indentation of each new paragraph. </w:t>
-      </w:r>
-      <w:r>
-        <w:rPr>
-          <w:b/>
-        </w:rPr>
-        <w:t>Use a reference to system 3.</w:t>
-      </w:r>
-    </w:p>
-    <w:p>
-      <w:pPr>
-        <w:jc w:val="both"/>
-      </w:pPr>
+        <w:drawing>
+          <wp:inline distT="0" distB="0" distL="0" distR="0" wp14:anchorId="24C5BF9B" wp14:editId="09D6568C">
+            <wp:extent cx="5389809" cy="2657475"/>
+            <wp:effectExtent l="0" t="0" r="1905" b="0"/>
+            <wp:docPr id="11" name="Picture 11"/>
+            <wp:cNvGraphicFramePr>
+              <a:graphicFrameLocks xmlns:a="http://schemas.openxmlformats.org/drawingml/2006/main" noChangeAspect="1"/>
+            </wp:cNvGraphicFramePr>
+            <a:graphic xmlns:a="http://schemas.openxmlformats.org/drawingml/2006/main">
+              <a:graphicData uri="http://schemas.openxmlformats.org/drawingml/2006/picture">
+                <pic:pic xmlns:pic="http://schemas.openxmlformats.org/drawingml/2006/picture">
+                  <pic:nvPicPr>
+                    <pic:cNvPr id="1" name=""/>
+                    <pic:cNvPicPr/>
+                  </pic:nvPicPr>
+                  <pic:blipFill rotWithShape="1">
+                    <a:blip r:embed="rId21"/>
+                    <a:srcRect t="9458" r="4287" b="6601"/>
+                    <a:stretch/>
+                  </pic:blipFill>
+                  <pic:spPr bwMode="auto">
+                    <a:xfrm>
+                      <a:off x="0" y="0"/>
+                      <a:ext cx="5408766" cy="2666822"/>
+                    </a:xfrm>
+                    <a:prstGeom prst="rect">
+                      <a:avLst/>
+                    </a:prstGeom>
+                    <a:ln>
+                      <a:noFill/>
+                    </a:ln>
+                    <a:extLst>
+                      <a:ext uri="{53640926-AAD7-44D8-BBD7-CCE9431645EC}">
+                        <a14:shadowObscured xmlns:a14="http://schemas.microsoft.com/office/drawing/2010/main"/>
+                      </a:ext>
+                    </a:extLst>
+                  </pic:spPr>
+                </pic:pic>
+              </a:graphicData>
+            </a:graphic>
+          </wp:inline>
+        </w:drawing>
+      </w:r>
+    </w:p>
+    <w:p>
+      <w:pPr>
+        <w:pStyle w:val="Caption"/>
+      </w:pPr>
+      <w:r>
+        <w:t xml:space="preserve">Figure </w:t>
+      </w:r>
+      <w:r>
+        <w:fldChar w:fldCharType="begin"/>
+      </w:r>
+      <w:r>
+        <w:instrText xml:space="preserve"> STYLEREF 1 \s </w:instrText>
+      </w:r>
+      <w:r>
+        <w:fldChar w:fldCharType="separate"/>
+      </w:r>
+      <w:r>
+        <w:rPr>
+          <w:noProof/>
+          <w:cs/>
+        </w:rPr>
+        <w:t>‎</w:t>
+      </w:r>
+      <w:r>
+        <w:rPr>
+          <w:noProof/>
+        </w:rPr>
+        <w:t>2</w:t>
+      </w:r>
+      <w:r>
+        <w:rPr>
+          <w:noProof/>
+        </w:rPr>
+        <w:fldChar w:fldCharType="end"/>
+      </w:r>
+      <w:r>
+        <w:noBreakHyphen/>
+      </w:r>
+      <w:r>
+        <w:fldChar w:fldCharType="begin"/>
+      </w:r>
+      <w:r>
+        <w:instrText xml:space="preserve"> SEQ Figure \* ARABIC \s 1 </w:instrText>
+      </w:r>
+      <w:r>
+        <w:fldChar w:fldCharType="separate"/>
+      </w:r>
+      <w:r>
+        <w:rPr>
+          <w:noProof/>
+        </w:rPr>
+        <w:t>3</w:t>
+      </w:r>
+      <w:r>
+        <w:rPr>
+          <w:noProof/>
+        </w:rPr>
+        <w:fldChar w:fldCharType="end"/>
+      </w:r>
+      <w:r>
+        <w:t>: GoShare</w:t>
+      </w:r>
+      <w:sdt>
+        <w:sdtPr>
+          <w:id w:val="-1419863040"/>
+          <w:citation/>
+        </w:sdtPr>
+        <w:sdtEndPr/>
+        <w:sdtContent>
+          <w:r>
+            <w:fldChar w:fldCharType="begin"/>
+          </w:r>
+          <w:r>
+            <w:instrText xml:space="preserve"> CITATION Gos23 \l 1033 </w:instrText>
+          </w:r>
+          <w:r>
+            <w:fldChar w:fldCharType="separate"/>
+          </w:r>
+          <w:r>
+            <w:rPr>
+              <w:noProof/>
+            </w:rPr>
+            <w:t xml:space="preserve"> [4]</w:t>
+          </w:r>
+          <w:r>
+            <w:fldChar w:fldCharType="end"/>
+          </w:r>
+        </w:sdtContent>
+      </w:sdt>
     </w:p>
     <w:p>
       <w:pPr>
@@ -5872,8 +7000,8 @@
         </w:numPr>
         <w:jc w:val="both"/>
       </w:pPr>
-      <w:bookmarkStart w:id="23" w:name="_heading=h.4i7ojhp" w:colFirst="0" w:colLast="0"/>
-      <w:bookmarkEnd w:id="23"/>
+      <w:bookmarkStart w:id="24" w:name="_heading=h.4i7ojhp" w:colFirst="0" w:colLast="0"/>
+      <w:bookmarkEnd w:id="24"/>
       <w:r>
         <w:t>Methods/Systems Comparison</w:t>
       </w:r>
@@ -5918,8 +7046,8 @@
           <w:color w:val="000000"/>
         </w:rPr>
       </w:pPr>
-      <w:bookmarkStart w:id="24" w:name="_heading=h.2xcytpi" w:colFirst="0" w:colLast="0"/>
-      <w:bookmarkEnd w:id="24"/>
+      <w:bookmarkStart w:id="25" w:name="_heading=h.2xcytpi" w:colFirst="0" w:colLast="0"/>
+      <w:bookmarkEnd w:id="25"/>
       <w:r>
         <w:rPr>
           <w:b/>
@@ -5988,12 +7116,14 @@
                 <w:b/>
               </w:rPr>
             </w:pPr>
+            <w:proofErr w:type="spellStart"/>
             <w:r>
               <w:rPr>
                 <w:b/>
               </w:rPr>
-              <w:t>System 1</w:t>
+              <w:t>Aramex</w:t>
             </w:r>
+            <w:proofErr w:type="spellEnd"/>
           </w:p>
         </w:tc>
         <w:tc>
@@ -6010,12 +7140,14 @@
                 <w:b/>
               </w:rPr>
             </w:pPr>
+            <w:proofErr w:type="spellStart"/>
             <w:r>
               <w:rPr>
                 <w:b/>
               </w:rPr>
-              <w:t>System 2</w:t>
+              <w:t>Wakilni</w:t>
             </w:r>
+            <w:proofErr w:type="spellEnd"/>
           </w:p>
         </w:tc>
         <w:tc>
@@ -6032,12 +7164,14 @@
                 <w:b/>
               </w:rPr>
             </w:pPr>
+            <w:proofErr w:type="spellStart"/>
             <w:r>
               <w:rPr>
                 <w:b/>
               </w:rPr>
-              <w:t>System 3</w:t>
+              <w:t>GoShare</w:t>
             </w:r>
+            <w:proofErr w:type="spellEnd"/>
           </w:p>
         </w:tc>
       </w:tr>
@@ -6160,10 +7294,6 @@
           </w:tcPr>
           <w:p>
             <w:pPr>
-              <w:numPr>
-                <w:ilvl w:val="0"/>
-                <w:numId w:val="2"/>
-              </w:numPr>
               <w:pBdr>
                 <w:top w:val="nil"/>
                 <w:left w:val="nil"/>
@@ -6172,7 +7302,7 @@
                 <w:between w:val="nil"/>
               </w:pBdr>
               <w:spacing w:line="360" w:lineRule="auto"/>
-              <w:jc w:val="center"/>
+              <w:ind w:left="720"/>
             </w:pPr>
           </w:p>
         </w:tc>
@@ -6506,8 +7636,8 @@
           <w:color w:val="000000"/>
         </w:rPr>
       </w:pPr>
-      <w:bookmarkStart w:id="25" w:name="_heading=h.1ci93xb" w:colFirst="0" w:colLast="0"/>
-      <w:bookmarkEnd w:id="25"/>
+      <w:bookmarkStart w:id="26" w:name="_heading=h.1ci93xb" w:colFirst="0" w:colLast="0"/>
+      <w:bookmarkEnd w:id="26"/>
       <w:r>
         <w:rPr>
           <w:b/>
@@ -6576,12 +7706,14 @@
                 <w:b/>
               </w:rPr>
             </w:pPr>
+            <w:proofErr w:type="spellStart"/>
             <w:r>
               <w:rPr>
                 <w:b/>
               </w:rPr>
-              <w:t>System 1</w:t>
+              <w:t>Aramex</w:t>
             </w:r>
+            <w:proofErr w:type="spellEnd"/>
           </w:p>
         </w:tc>
         <w:tc>
@@ -6598,12 +7730,14 @@
                 <w:b/>
               </w:rPr>
             </w:pPr>
+            <w:proofErr w:type="spellStart"/>
             <w:r>
               <w:rPr>
                 <w:b/>
               </w:rPr>
-              <w:t>System 2</w:t>
+              <w:t>Wakilni</w:t>
             </w:r>
+            <w:proofErr w:type="spellEnd"/>
           </w:p>
         </w:tc>
         <w:tc>
@@ -6620,12 +7754,14 @@
                 <w:b/>
               </w:rPr>
             </w:pPr>
+            <w:proofErr w:type="spellStart"/>
             <w:r>
               <w:rPr>
                 <w:b/>
               </w:rPr>
-              <w:t>System 3</w:t>
+              <w:t>GoShare</w:t>
             </w:r>
+            <w:proofErr w:type="spellEnd"/>
           </w:p>
         </w:tc>
       </w:tr>
@@ -6825,6 +7961,7 @@
               <w:spacing w:line="360" w:lineRule="auto"/>
             </w:pPr>
             <w:r>
+              <w:lastRenderedPageBreak/>
               <w:t>Usability</w:t>
             </w:r>
           </w:p>
@@ -7094,8 +8231,8 @@
           <w:color w:val="000000"/>
         </w:rPr>
       </w:pPr>
-      <w:bookmarkStart w:id="26" w:name="_heading=h.3whwml4" w:colFirst="0" w:colLast="0"/>
-      <w:bookmarkEnd w:id="26"/>
+      <w:bookmarkStart w:id="27" w:name="_heading=h.3whwml4" w:colFirst="0" w:colLast="0"/>
+      <w:bookmarkEnd w:id="27"/>
       <w:r>
         <w:rPr>
           <w:b/>
@@ -7164,12 +8301,14 @@
                 <w:b/>
               </w:rPr>
             </w:pPr>
+            <w:proofErr w:type="spellStart"/>
             <w:r>
               <w:rPr>
                 <w:b/>
               </w:rPr>
-              <w:t>System 1</w:t>
+              <w:t>Aramex</w:t>
             </w:r>
+            <w:proofErr w:type="spellEnd"/>
           </w:p>
         </w:tc>
         <w:tc>
@@ -7186,12 +8325,14 @@
                 <w:b/>
               </w:rPr>
             </w:pPr>
+            <w:proofErr w:type="spellStart"/>
             <w:r>
               <w:rPr>
                 <w:b/>
               </w:rPr>
-              <w:t>System 2</w:t>
+              <w:t>Wakilni</w:t>
             </w:r>
+            <w:proofErr w:type="spellEnd"/>
           </w:p>
         </w:tc>
         <w:tc>
@@ -7208,12 +8349,14 @@
                 <w:b/>
               </w:rPr>
             </w:pPr>
+            <w:proofErr w:type="spellStart"/>
             <w:r>
               <w:rPr>
                 <w:b/>
               </w:rPr>
-              <w:t>System 3</w:t>
+              <w:t>GoShare</w:t>
             </w:r>
+            <w:proofErr w:type="spellEnd"/>
           </w:p>
         </w:tc>
       </w:tr>
@@ -7237,7 +8380,6 @@
               <w:rPr>
                 <w:b/>
               </w:rPr>
-              <w:lastRenderedPageBreak/>
               <w:t>Features</w:t>
             </w:r>
           </w:p>
@@ -7326,7 +8468,6 @@
               <w:spacing w:line="360" w:lineRule="auto"/>
             </w:pPr>
             <w:r>
-              <w:lastRenderedPageBreak/>
               <w:t>Security measures</w:t>
             </w:r>
           </w:p>
@@ -7677,8 +8818,8 @@
         </w:numPr>
         <w:jc w:val="both"/>
       </w:pPr>
-      <w:bookmarkStart w:id="27" w:name="_heading=h.2bn6wsx" w:colFirst="0" w:colLast="0"/>
-      <w:bookmarkEnd w:id="27"/>
+      <w:bookmarkStart w:id="28" w:name="_heading=h.2bn6wsx" w:colFirst="0" w:colLast="0"/>
+      <w:bookmarkEnd w:id="28"/>
       <w:r>
         <w:t>Conclusion and Motivation</w:t>
       </w:r>
@@ -7774,8 +8915,8 @@
           <w:numId w:val="3"/>
         </w:numPr>
       </w:pPr>
-      <w:bookmarkStart w:id="28" w:name="_heading=h.qsh70q" w:colFirst="0" w:colLast="0"/>
-      <w:bookmarkEnd w:id="28"/>
+      <w:bookmarkStart w:id="29" w:name="_heading=h.qsh70q" w:colFirst="0" w:colLast="0"/>
+      <w:bookmarkEnd w:id="29"/>
       <w:r>
         <w:lastRenderedPageBreak/>
         <w:br/>
@@ -7799,8 +8940,8 @@
         </w:numPr>
         <w:jc w:val="both"/>
       </w:pPr>
-      <w:bookmarkStart w:id="29" w:name="_heading=h.3as4poj" w:colFirst="0" w:colLast="0"/>
-      <w:bookmarkEnd w:id="29"/>
+      <w:bookmarkStart w:id="30" w:name="_heading=h.3as4poj" w:colFirst="0" w:colLast="0"/>
+      <w:bookmarkEnd w:id="30"/>
       <w:r>
         <w:t>Introduction</w:t>
       </w:r>
@@ -7829,8 +8970,8 @@
           <w:numId w:val="3"/>
         </w:numPr>
       </w:pPr>
-      <w:bookmarkStart w:id="30" w:name="_heading=h.1pxezwc" w:colFirst="0" w:colLast="0"/>
-      <w:bookmarkEnd w:id="30"/>
+      <w:bookmarkStart w:id="31" w:name="_heading=h.1pxezwc" w:colFirst="0" w:colLast="0"/>
+      <w:bookmarkEnd w:id="31"/>
       <w:r>
         <w:t>Requirements and Specification Analysis</w:t>
       </w:r>
@@ -7858,8 +8999,8 @@
           <w:numId w:val="3"/>
         </w:numPr>
       </w:pPr>
-      <w:bookmarkStart w:id="31" w:name="_heading=h.49x2ik5" w:colFirst="0" w:colLast="0"/>
-      <w:bookmarkEnd w:id="31"/>
+      <w:bookmarkStart w:id="32" w:name="_heading=h.49x2ik5" w:colFirst="0" w:colLast="0"/>
+      <w:bookmarkEnd w:id="32"/>
       <w:r>
         <w:t>Functional Requirements</w:t>
       </w:r>
@@ -7887,8 +9028,8 @@
           <w:numId w:val="3"/>
         </w:numPr>
       </w:pPr>
-      <w:bookmarkStart w:id="32" w:name="_heading=h.2p2csry" w:colFirst="0" w:colLast="0"/>
-      <w:bookmarkEnd w:id="32"/>
+      <w:bookmarkStart w:id="33" w:name="_heading=h.2p2csry" w:colFirst="0" w:colLast="0"/>
+      <w:bookmarkEnd w:id="33"/>
       <w:r>
         <w:t>Use Case Diagrams</w:t>
       </w:r>
@@ -7998,7 +9139,7 @@
         <w:ind w:firstLine="810"/>
         <w:jc w:val="both"/>
       </w:pPr>
-      <w:hyperlink r:id="rId16">
+      <w:hyperlink r:id="rId22">
         <w:r>
           <w:rPr>
             <w:color w:val="0000FF"/>
@@ -8026,8 +9167,8 @@
         </w:numPr>
         <w:jc w:val="both"/>
       </w:pPr>
-      <w:bookmarkStart w:id="33" w:name="_heading=h.147n2zr" w:colFirst="0" w:colLast="0"/>
-      <w:bookmarkEnd w:id="33"/>
+      <w:bookmarkStart w:id="34" w:name="_heading=h.147n2zr" w:colFirst="0" w:colLast="0"/>
+      <w:bookmarkEnd w:id="34"/>
       <w:r>
         <w:lastRenderedPageBreak/>
         <w:t>System Architecture</w:t>
@@ -8053,7 +9194,7 @@
           <w:lang w:val="en-GB"/>
         </w:rPr>
         <w:drawing>
-          <wp:inline distT="0" distB="0" distL="0" distR="0" wp14:anchorId="27C63A7C" wp14:editId="7ABE61DD">
+          <wp:inline distT="0" distB="0" distL="0" distR="0" wp14:anchorId="7180CA5D" wp14:editId="74E057E7">
             <wp:extent cx="5727700" cy="3784600"/>
             <wp:effectExtent l="0" t="0" r="0" b="0"/>
             <wp:docPr id="7" name="image2.png"/>
@@ -8066,7 +9207,7 @@
                     <pic:cNvPicPr preferRelativeResize="0"/>
                   </pic:nvPicPr>
                   <pic:blipFill>
-                    <a:blip r:embed="rId17"/>
+                    <a:blip r:embed="rId23"/>
                     <a:srcRect/>
                     <a:stretch>
                       <a:fillRect/>
@@ -8105,8 +9246,8 @@
           <w:color w:val="000000"/>
         </w:rPr>
       </w:pPr>
-      <w:bookmarkStart w:id="34" w:name="_heading=h.3o7alnk" w:colFirst="0" w:colLast="0"/>
-      <w:bookmarkEnd w:id="34"/>
+      <w:bookmarkStart w:id="35" w:name="_heading=h.3o7alnk" w:colFirst="0" w:colLast="0"/>
+      <w:bookmarkEnd w:id="35"/>
       <w:r>
         <w:rPr>
           <w:b/>
@@ -8143,8 +9284,8 @@
         </w:numPr>
         <w:jc w:val="both"/>
       </w:pPr>
-      <w:bookmarkStart w:id="35" w:name="_heading=h.23ckvvd" w:colFirst="0" w:colLast="0"/>
-      <w:bookmarkEnd w:id="35"/>
+      <w:bookmarkStart w:id="36" w:name="_heading=h.23ckvvd" w:colFirst="0" w:colLast="0"/>
+      <w:bookmarkEnd w:id="36"/>
       <w:r>
         <w:t>Class Diagrams</w:t>
       </w:r>
@@ -8160,7 +9301,7 @@
       <w:r>
         <w:t xml:space="preserve">The static design view of the system. It includes all the underlying classes designed and their hierarchy. Check this tutorial: </w:t>
       </w:r>
-      <w:hyperlink r:id="rId18">
+      <w:hyperlink r:id="rId24">
         <w:r>
           <w:rPr>
             <w:color w:val="0000FF"/>
@@ -8188,8 +9329,8 @@
         </w:numPr>
         <w:jc w:val="both"/>
       </w:pPr>
-      <w:bookmarkStart w:id="36" w:name="_heading=h.ihv636" w:colFirst="0" w:colLast="0"/>
-      <w:bookmarkEnd w:id="36"/>
+      <w:bookmarkStart w:id="37" w:name="_heading=h.ihv636" w:colFirst="0" w:colLast="0"/>
+      <w:bookmarkEnd w:id="37"/>
       <w:r>
         <w:t>Sequence Diagrams</w:t>
       </w:r>
@@ -8215,7 +9356,7 @@
       <w:r>
         <w:t xml:space="preserve">Check this tutorial: </w:t>
       </w:r>
-      <w:hyperlink r:id="rId19">
+      <w:hyperlink r:id="rId25">
         <w:r>
           <w:rPr>
             <w:color w:val="0000FF"/>
@@ -8242,8 +9383,8 @@
         </w:numPr>
         <w:jc w:val="both"/>
       </w:pPr>
-      <w:bookmarkStart w:id="37" w:name="_heading=h.32hioqz" w:colFirst="0" w:colLast="0"/>
-      <w:bookmarkEnd w:id="37"/>
+      <w:bookmarkStart w:id="38" w:name="_heading=h.32hioqz" w:colFirst="0" w:colLast="0"/>
+      <w:bookmarkEnd w:id="38"/>
       <w:r>
         <w:t>Activity Diagrams</w:t>
       </w:r>
@@ -8265,7 +9406,7 @@
       <w:r>
         <w:t xml:space="preserve">Check this tutorial: </w:t>
       </w:r>
-      <w:hyperlink r:id="rId20">
+      <w:hyperlink r:id="rId26">
         <w:r>
           <w:rPr>
             <w:color w:val="0000FF"/>
@@ -8290,8 +9431,8 @@
         </w:numPr>
         <w:jc w:val="both"/>
       </w:pPr>
-      <w:bookmarkStart w:id="38" w:name="_heading=h.1hmsyys" w:colFirst="0" w:colLast="0"/>
-      <w:bookmarkEnd w:id="38"/>
+      <w:bookmarkStart w:id="39" w:name="_heading=h.1hmsyys" w:colFirst="0" w:colLast="0"/>
+      <w:bookmarkEnd w:id="39"/>
       <w:r>
         <w:t>Entity-Relationship (ER) Diagrams</w:t>
       </w:r>
@@ -8316,7 +9457,7 @@
       <w:r>
         <w:t xml:space="preserve">Tutorial 1: </w:t>
       </w:r>
-      <w:hyperlink r:id="rId21">
+      <w:hyperlink r:id="rId27">
         <w:r>
           <w:rPr>
             <w:color w:val="0000FF"/>
@@ -8337,7 +9478,7 @@
       <w:r>
         <w:t xml:space="preserve">Tutorial 2: </w:t>
       </w:r>
-      <w:hyperlink r:id="rId22">
+      <w:hyperlink r:id="rId28">
         <w:r>
           <w:rPr>
             <w:color w:val="0000FF"/>
@@ -8357,8 +9498,8 @@
         </w:numPr>
         <w:jc w:val="both"/>
       </w:pPr>
-      <w:bookmarkStart w:id="39" w:name="_heading=h.41mghml" w:colFirst="0" w:colLast="0"/>
-      <w:bookmarkEnd w:id="39"/>
+      <w:bookmarkStart w:id="40" w:name="_heading=h.41mghml" w:colFirst="0" w:colLast="0"/>
+      <w:bookmarkEnd w:id="40"/>
       <w:r>
         <w:t>Non-Technical Aspects</w:t>
       </w:r>
@@ -8371,8 +9512,8 @@
           <w:numId w:val="3"/>
         </w:numPr>
       </w:pPr>
-      <w:bookmarkStart w:id="40" w:name="_heading=h.2grqrue" w:colFirst="0" w:colLast="0"/>
-      <w:bookmarkEnd w:id="40"/>
+      <w:bookmarkStart w:id="41" w:name="_heading=h.2grqrue" w:colFirst="0" w:colLast="0"/>
+      <w:bookmarkEnd w:id="41"/>
       <w:r>
         <w:t>Financial Viability</w:t>
       </w:r>
@@ -8401,7 +9542,7 @@
         </w:rPr>
         <w:lastRenderedPageBreak/>
         <w:drawing>
-          <wp:inline distT="0" distB="0" distL="0" distR="0" wp14:anchorId="74BD4BAD" wp14:editId="1D0D175F">
+          <wp:inline distT="0" distB="0" distL="0" distR="0" wp14:anchorId="5D993E83" wp14:editId="5B0022B2">
             <wp:extent cx="5505704" cy="3671689"/>
             <wp:effectExtent l="0" t="0" r="0" b="0"/>
             <wp:docPr id="9" name="image1.png" descr="How to Run a Cost-Benefit Analysis"/>
@@ -8414,7 +9555,7 @@
                     <pic:cNvPicPr preferRelativeResize="0"/>
                   </pic:nvPicPr>
                   <pic:blipFill>
-                    <a:blip r:embed="rId23"/>
+                    <a:blip r:embed="rId29"/>
                     <a:srcRect/>
                     <a:stretch>
                       <a:fillRect/>
@@ -8453,8 +9594,8 @@
           <w:color w:val="000000"/>
         </w:rPr>
       </w:pPr>
-      <w:bookmarkStart w:id="41" w:name="_heading=h.vx1227" w:colFirst="0" w:colLast="0"/>
-      <w:bookmarkEnd w:id="41"/>
+      <w:bookmarkStart w:id="42" w:name="_heading=h.vx1227" w:colFirst="0" w:colLast="0"/>
+      <w:bookmarkEnd w:id="42"/>
       <w:r>
         <w:rPr>
           <w:b/>
@@ -8490,8 +9631,8 @@
           <w:numId w:val="3"/>
         </w:numPr>
       </w:pPr>
-      <w:bookmarkStart w:id="42" w:name="_heading=h.3fwokq0" w:colFirst="0" w:colLast="0"/>
-      <w:bookmarkEnd w:id="42"/>
+      <w:bookmarkStart w:id="43" w:name="_heading=h.3fwokq0" w:colFirst="0" w:colLast="0"/>
+      <w:bookmarkEnd w:id="43"/>
       <w:r>
         <w:t>Stakeholders</w:t>
       </w:r>
@@ -8514,8 +9655,8 @@
           <w:numId w:val="3"/>
         </w:numPr>
       </w:pPr>
-      <w:bookmarkStart w:id="43" w:name="_heading=h.1v1yuxt" w:colFirst="0" w:colLast="0"/>
-      <w:bookmarkEnd w:id="43"/>
+      <w:bookmarkStart w:id="44" w:name="_heading=h.1v1yuxt" w:colFirst="0" w:colLast="0"/>
+      <w:bookmarkEnd w:id="44"/>
       <w:r>
         <w:t>Scope</w:t>
       </w:r>
@@ -8538,8 +9679,8 @@
           <w:numId w:val="3"/>
         </w:numPr>
       </w:pPr>
-      <w:bookmarkStart w:id="44" w:name="_heading=h.4f1mdlm" w:colFirst="0" w:colLast="0"/>
-      <w:bookmarkEnd w:id="44"/>
+      <w:bookmarkStart w:id="45" w:name="_heading=h.4f1mdlm" w:colFirst="0" w:colLast="0"/>
+      <w:bookmarkEnd w:id="45"/>
       <w:r>
         <w:t>Risks</w:t>
       </w:r>
@@ -8562,8 +9703,8 @@
           <w:numId w:val="3"/>
         </w:numPr>
       </w:pPr>
-      <w:bookmarkStart w:id="45" w:name="_heading=h.2u6wntf" w:colFirst="0" w:colLast="0"/>
-      <w:bookmarkEnd w:id="45"/>
+      <w:bookmarkStart w:id="46" w:name="_heading=h.2u6wntf" w:colFirst="0" w:colLast="0"/>
+      <w:bookmarkEnd w:id="46"/>
       <w:r>
         <w:lastRenderedPageBreak/>
         <w:t>Schedule and Milestones</w:t>
@@ -8591,7 +9732,7 @@
           <w:lang w:val="en-GB"/>
         </w:rPr>
         <w:drawing>
-          <wp:inline distT="0" distB="0" distL="0" distR="0" wp14:anchorId="1A46642A" wp14:editId="197D7222">
+          <wp:inline distT="0" distB="0" distL="0" distR="0" wp14:anchorId="2F3FF137" wp14:editId="431589B2">
             <wp:extent cx="5732145" cy="3050540"/>
             <wp:effectExtent l="0" t="0" r="0" b="0"/>
             <wp:docPr id="8" name="image3.jpg" descr="Plans and Chart « Chin@mpton"/>
@@ -8604,7 +9745,7 @@
                     <pic:cNvPicPr preferRelativeResize="0"/>
                   </pic:nvPicPr>
                   <pic:blipFill>
-                    <a:blip r:embed="rId24"/>
+                    <a:blip r:embed="rId30"/>
                     <a:srcRect/>
                     <a:stretch>
                       <a:fillRect/>
@@ -8643,8 +9784,8 @@
           <w:color w:val="000000"/>
         </w:rPr>
       </w:pPr>
-      <w:bookmarkStart w:id="46" w:name="_heading=h.19c6y18" w:colFirst="0" w:colLast="0"/>
-      <w:bookmarkEnd w:id="46"/>
+      <w:bookmarkStart w:id="47" w:name="_heading=h.19c6y18" w:colFirst="0" w:colLast="0"/>
+      <w:bookmarkEnd w:id="47"/>
       <w:r>
         <w:rPr>
           <w:b/>
@@ -8687,8 +9828,8 @@
           <w:numId w:val="3"/>
         </w:numPr>
       </w:pPr>
-      <w:bookmarkStart w:id="47" w:name="_heading=h.3tbugp1" w:colFirst="0" w:colLast="0"/>
-      <w:bookmarkEnd w:id="47"/>
+      <w:bookmarkStart w:id="48" w:name="_heading=h.3tbugp1" w:colFirst="0" w:colLast="0"/>
+      <w:bookmarkEnd w:id="48"/>
       <w:r>
         <w:t>Ethical and Social Considerations</w:t>
       </w:r>
@@ -8711,8 +9852,8 @@
           <w:numId w:val="3"/>
         </w:numPr>
       </w:pPr>
-      <w:bookmarkStart w:id="48" w:name="_heading=h.28h4qwu" w:colFirst="0" w:colLast="0"/>
-      <w:bookmarkEnd w:id="48"/>
+      <w:bookmarkStart w:id="49" w:name="_heading=h.28h4qwu" w:colFirst="0" w:colLast="0"/>
+      <w:bookmarkEnd w:id="49"/>
       <w:r>
         <w:t>Environmental and Sustainability Considerations</w:t>
       </w:r>
@@ -8742,8 +9883,8 @@
           <w:numId w:val="3"/>
         </w:numPr>
       </w:pPr>
-      <w:bookmarkStart w:id="49" w:name="_heading=h.nmf14n" w:colFirst="0" w:colLast="0"/>
-      <w:bookmarkEnd w:id="49"/>
+      <w:bookmarkStart w:id="50" w:name="_heading=h.nmf14n" w:colFirst="0" w:colLast="0"/>
+      <w:bookmarkEnd w:id="50"/>
       <w:r>
         <w:lastRenderedPageBreak/>
         <w:t>Relevant Standards</w:t>
@@ -8768,8 +9909,8 @@
         </w:numPr>
         <w:jc w:val="both"/>
       </w:pPr>
-      <w:bookmarkStart w:id="50" w:name="_heading=h.37m2jsg" w:colFirst="0" w:colLast="0"/>
-      <w:bookmarkEnd w:id="50"/>
+      <w:bookmarkStart w:id="51" w:name="_heading=h.37m2jsg" w:colFirst="0" w:colLast="0"/>
+      <w:bookmarkEnd w:id="51"/>
       <w:r>
         <w:t>Conclusion</w:t>
       </w:r>
@@ -8810,8 +9951,8 @@
           <w:numId w:val="3"/>
         </w:numPr>
       </w:pPr>
-      <w:bookmarkStart w:id="51" w:name="_heading=h.1mrcu09" w:colFirst="0" w:colLast="0"/>
-      <w:bookmarkEnd w:id="51"/>
+      <w:bookmarkStart w:id="52" w:name="_heading=h.1mrcu09" w:colFirst="0" w:colLast="0"/>
+      <w:bookmarkEnd w:id="52"/>
       <w:r>
         <w:lastRenderedPageBreak/>
         <w:br/>
@@ -8835,8 +9976,8 @@
         </w:numPr>
         <w:jc w:val="both"/>
       </w:pPr>
-      <w:bookmarkStart w:id="52" w:name="_heading=h.46r0co2" w:colFirst="0" w:colLast="0"/>
-      <w:bookmarkEnd w:id="52"/>
+      <w:bookmarkStart w:id="53" w:name="_heading=h.46r0co2" w:colFirst="0" w:colLast="0"/>
+      <w:bookmarkEnd w:id="53"/>
       <w:r>
         <w:t>Introduction</w:t>
       </w:r>
@@ -8867,8 +10008,8 @@
         </w:numPr>
         <w:jc w:val="both"/>
       </w:pPr>
-      <w:bookmarkStart w:id="53" w:name="_heading=h.2lwamvv" w:colFirst="0" w:colLast="0"/>
-      <w:bookmarkEnd w:id="53"/>
+      <w:bookmarkStart w:id="54" w:name="_heading=h.2lwamvv" w:colFirst="0" w:colLast="0"/>
+      <w:bookmarkEnd w:id="54"/>
       <w:r>
         <w:t>Implementation Tools</w:t>
       </w:r>
@@ -8899,8 +10040,8 @@
         </w:numPr>
         <w:jc w:val="both"/>
       </w:pPr>
-      <w:bookmarkStart w:id="54" w:name="_heading=h.111kx3o" w:colFirst="0" w:colLast="0"/>
-      <w:bookmarkEnd w:id="54"/>
+      <w:bookmarkStart w:id="55" w:name="_heading=h.111kx3o" w:colFirst="0" w:colLast="0"/>
+      <w:bookmarkEnd w:id="55"/>
       <w:r>
         <w:t>Implementation Summary</w:t>
       </w:r>
@@ -8930,8 +10071,8 @@
         </w:numPr>
         <w:jc w:val="both"/>
       </w:pPr>
-      <w:bookmarkStart w:id="55" w:name="_heading=h.3l18frh" w:colFirst="0" w:colLast="0"/>
-      <w:bookmarkEnd w:id="55"/>
+      <w:bookmarkStart w:id="56" w:name="_heading=h.3l18frh" w:colFirst="0" w:colLast="0"/>
+      <w:bookmarkEnd w:id="56"/>
       <w:r>
         <w:t>Test Cases and Acceptance Criteria</w:t>
       </w:r>
@@ -8964,8 +10105,8 @@
         </w:numPr>
         <w:jc w:val="both"/>
       </w:pPr>
-      <w:bookmarkStart w:id="56" w:name="_heading=h.206ipza" w:colFirst="0" w:colLast="0"/>
-      <w:bookmarkEnd w:id="56"/>
+      <w:bookmarkStart w:id="57" w:name="_heading=h.206ipza" w:colFirst="0" w:colLast="0"/>
+      <w:bookmarkEnd w:id="57"/>
       <w:r>
         <w:t>Conclusion</w:t>
       </w:r>
@@ -9031,8 +10172,8 @@
           <w:numId w:val="3"/>
         </w:numPr>
       </w:pPr>
-      <w:bookmarkStart w:id="57" w:name="_heading=h.4k668n3" w:colFirst="0" w:colLast="0"/>
-      <w:bookmarkEnd w:id="57"/>
+      <w:bookmarkStart w:id="58" w:name="_heading=h.4k668n3" w:colFirst="0" w:colLast="0"/>
+      <w:bookmarkEnd w:id="58"/>
       <w:r>
         <w:lastRenderedPageBreak/>
         <w:br/>
@@ -9056,8 +10197,8 @@
         </w:numPr>
         <w:jc w:val="both"/>
       </w:pPr>
-      <w:bookmarkStart w:id="58" w:name="_heading=h.2zbgiuw" w:colFirst="0" w:colLast="0"/>
-      <w:bookmarkEnd w:id="58"/>
+      <w:bookmarkStart w:id="59" w:name="_heading=h.2zbgiuw" w:colFirst="0" w:colLast="0"/>
+      <w:bookmarkEnd w:id="59"/>
       <w:r>
         <w:t>Conclusion</w:t>
       </w:r>
@@ -9079,8 +10220,8 @@
         </w:numPr>
         <w:jc w:val="both"/>
       </w:pPr>
-      <w:bookmarkStart w:id="59" w:name="_heading=h.1egqt2p" w:colFirst="0" w:colLast="0"/>
-      <w:bookmarkEnd w:id="59"/>
+      <w:bookmarkStart w:id="60" w:name="_heading=h.1egqt2p" w:colFirst="0" w:colLast="0"/>
+      <w:bookmarkEnd w:id="60"/>
       <w:r>
         <w:t>Future Work</w:t>
       </w:r>
@@ -9116,8 +10257,8 @@
           <w:szCs w:val="28"/>
         </w:rPr>
       </w:pPr>
-      <w:bookmarkStart w:id="60" w:name="_heading=h.3ygebqi" w:colFirst="0" w:colLast="0"/>
-      <w:bookmarkEnd w:id="60"/>
+      <w:bookmarkStart w:id="61" w:name="_heading=h.3ygebqi" w:colFirst="0" w:colLast="0"/>
+      <w:bookmarkEnd w:id="61"/>
       <w:r>
         <w:br w:type="page"/>
       </w:r>
@@ -9198,8 +10339,8 @@
           <w:szCs w:val="28"/>
         </w:rPr>
       </w:pPr>
-      <w:bookmarkStart w:id="61" w:name="_heading=h.2dlolyb" w:colFirst="0" w:colLast="0"/>
-      <w:bookmarkEnd w:id="61"/>
+      <w:bookmarkStart w:id="62" w:name="_heading=h.2dlolyb" w:colFirst="0" w:colLast="0"/>
+      <w:bookmarkEnd w:id="62"/>
       <w:r>
         <w:rPr>
           <w:b/>
@@ -9277,8 +10418,8 @@
           <w:szCs w:val="28"/>
         </w:rPr>
       </w:pPr>
-      <w:bookmarkStart w:id="62" w:name="_heading=h.sqyw64" w:colFirst="0" w:colLast="0"/>
-      <w:bookmarkEnd w:id="62"/>
+      <w:bookmarkStart w:id="63" w:name="_heading=h.sqyw64" w:colFirst="0" w:colLast="0"/>
+      <w:bookmarkEnd w:id="63"/>
       <w:r>
         <w:rPr>
           <w:b/>
@@ -9341,8 +10482,8 @@
           <w:szCs w:val="28"/>
         </w:rPr>
       </w:pPr>
-      <w:bookmarkStart w:id="63" w:name="_heading=h.3cqmetx" w:colFirst="0" w:colLast="0"/>
-      <w:bookmarkEnd w:id="63"/>
+      <w:bookmarkStart w:id="64" w:name="_heading=h.3cqmetx" w:colFirst="0" w:colLast="0"/>
+      <w:bookmarkEnd w:id="64"/>
       <w:r>
         <w:rPr>
           <w:b/>
@@ -9370,6 +10511,7 @@
           <w:docPartUnique/>
         </w:docPartObj>
       </w:sdtPr>
+      <w:sdtEndPr/>
       <w:sdtContent>
         <w:sdt>
           <w:sdtPr>
@@ -9383,6 +10525,7 @@
             <w:id w:val="-573587230"/>
             <w:bibliography/>
           </w:sdtPr>
+          <w:sdtEndPr/>
           <w:sdtContent>
             <w:p>
               <w:pPr>
@@ -9595,7 +10738,7 @@
         <w:noProof/>
         <w:color w:val="000000"/>
       </w:rPr>
-      <w:t>13</w:t>
+      <w:t>18</w:t>
     </w:r>
     <w:r>
       <w:rPr>
@@ -9653,6 +10796,232 @@
 <file path=word/numbering.xml><?xml version="1.0" encoding="utf-8"?>
 <w:numbering xmlns:wpc="http://schemas.microsoft.com/office/word/2010/wordprocessingCanvas" xmlns:cx="http://schemas.microsoft.com/office/drawing/2014/chartex" xmlns:mc="http://schemas.openxmlformats.org/markup-compatibility/2006" xmlns:o="urn:schemas-microsoft-com:office:office" xmlns:r="http://schemas.openxmlformats.org/officeDocument/2006/relationships" xmlns:m="http://schemas.openxmlformats.org/officeDocument/2006/math" xmlns:v="urn:schemas-microsoft-com:vml" xmlns:wp14="http://schemas.microsoft.com/office/word/2010/wordprocessingDrawing" xmlns:wp="http://schemas.openxmlformats.org/drawingml/2006/wordprocessingDrawing" xmlns:w10="urn:schemas-microsoft-com:office:word" xmlns:w="http://schemas.openxmlformats.org/wordprocessingml/2006/main" xmlns:w14="http://schemas.microsoft.com/office/word/2010/wordml" xmlns:w15="http://schemas.microsoft.com/office/word/2012/wordml" xmlns:w16se="http://schemas.microsoft.com/office/word/2015/wordml/symex" xmlns:wpg="http://schemas.microsoft.com/office/word/2010/wordprocessingGroup" xmlns:wpi="http://schemas.microsoft.com/office/word/2010/wordprocessingInk" xmlns:wne="http://schemas.microsoft.com/office/word/2006/wordml" xmlns:wps="http://schemas.microsoft.com/office/word/2010/wordprocessingShape" mc:Ignorable="w14 w15 w16se wp14">
   <w:abstractNum w:abstractNumId="0" w15:restartNumberingAfterBreak="0">
+    <w:nsid w:val="024B19CE"/>
+    <w:multiLevelType w:val="hybridMultilevel"/>
+    <w:tmpl w:val="3774D064"/>
+    <w:lvl w:ilvl="0" w:tplc="04090001">
+      <w:start w:val="1"/>
+      <w:numFmt w:val="bullet"/>
+      <w:lvlText w:val=""/>
+      <w:lvlJc w:val="left"/>
+      <w:pPr>
+        <w:ind w:left="2250" w:hanging="360"/>
+      </w:pPr>
+      <w:rPr>
+        <w:rFonts w:ascii="Symbol" w:hAnsi="Symbol" w:hint="default"/>
+      </w:rPr>
+    </w:lvl>
+    <w:lvl w:ilvl="1" w:tplc="04090003" w:tentative="1">
+      <w:start w:val="1"/>
+      <w:numFmt w:val="bullet"/>
+      <w:lvlText w:val="o"/>
+      <w:lvlJc w:val="left"/>
+      <w:pPr>
+        <w:ind w:left="2970" w:hanging="360"/>
+      </w:pPr>
+      <w:rPr>
+        <w:rFonts w:ascii="Courier New" w:hAnsi="Courier New" w:cs="Courier New" w:hint="default"/>
+      </w:rPr>
+    </w:lvl>
+    <w:lvl w:ilvl="2" w:tplc="04090005" w:tentative="1">
+      <w:start w:val="1"/>
+      <w:numFmt w:val="bullet"/>
+      <w:lvlText w:val=""/>
+      <w:lvlJc w:val="left"/>
+      <w:pPr>
+        <w:ind w:left="3690" w:hanging="360"/>
+      </w:pPr>
+      <w:rPr>
+        <w:rFonts w:ascii="Wingdings" w:hAnsi="Wingdings" w:hint="default"/>
+      </w:rPr>
+    </w:lvl>
+    <w:lvl w:ilvl="3" w:tplc="04090001" w:tentative="1">
+      <w:start w:val="1"/>
+      <w:numFmt w:val="bullet"/>
+      <w:lvlText w:val=""/>
+      <w:lvlJc w:val="left"/>
+      <w:pPr>
+        <w:ind w:left="4410" w:hanging="360"/>
+      </w:pPr>
+      <w:rPr>
+        <w:rFonts w:ascii="Symbol" w:hAnsi="Symbol" w:hint="default"/>
+      </w:rPr>
+    </w:lvl>
+    <w:lvl w:ilvl="4" w:tplc="04090003" w:tentative="1">
+      <w:start w:val="1"/>
+      <w:numFmt w:val="bullet"/>
+      <w:lvlText w:val="o"/>
+      <w:lvlJc w:val="left"/>
+      <w:pPr>
+        <w:ind w:left="5130" w:hanging="360"/>
+      </w:pPr>
+      <w:rPr>
+        <w:rFonts w:ascii="Courier New" w:hAnsi="Courier New" w:cs="Courier New" w:hint="default"/>
+      </w:rPr>
+    </w:lvl>
+    <w:lvl w:ilvl="5" w:tplc="04090005" w:tentative="1">
+      <w:start w:val="1"/>
+      <w:numFmt w:val="bullet"/>
+      <w:lvlText w:val=""/>
+      <w:lvlJc w:val="left"/>
+      <w:pPr>
+        <w:ind w:left="5850" w:hanging="360"/>
+      </w:pPr>
+      <w:rPr>
+        <w:rFonts w:ascii="Wingdings" w:hAnsi="Wingdings" w:hint="default"/>
+      </w:rPr>
+    </w:lvl>
+    <w:lvl w:ilvl="6" w:tplc="04090001" w:tentative="1">
+      <w:start w:val="1"/>
+      <w:numFmt w:val="bullet"/>
+      <w:lvlText w:val=""/>
+      <w:lvlJc w:val="left"/>
+      <w:pPr>
+        <w:ind w:left="6570" w:hanging="360"/>
+      </w:pPr>
+      <w:rPr>
+        <w:rFonts w:ascii="Symbol" w:hAnsi="Symbol" w:hint="default"/>
+      </w:rPr>
+    </w:lvl>
+    <w:lvl w:ilvl="7" w:tplc="04090003" w:tentative="1">
+      <w:start w:val="1"/>
+      <w:numFmt w:val="bullet"/>
+      <w:lvlText w:val="o"/>
+      <w:lvlJc w:val="left"/>
+      <w:pPr>
+        <w:ind w:left="7290" w:hanging="360"/>
+      </w:pPr>
+      <w:rPr>
+        <w:rFonts w:ascii="Courier New" w:hAnsi="Courier New" w:cs="Courier New" w:hint="default"/>
+      </w:rPr>
+    </w:lvl>
+    <w:lvl w:ilvl="8" w:tplc="04090005" w:tentative="1">
+      <w:start w:val="1"/>
+      <w:numFmt w:val="bullet"/>
+      <w:lvlText w:val=""/>
+      <w:lvlJc w:val="left"/>
+      <w:pPr>
+        <w:ind w:left="8010" w:hanging="360"/>
+      </w:pPr>
+      <w:rPr>
+        <w:rFonts w:ascii="Wingdings" w:hAnsi="Wingdings" w:hint="default"/>
+      </w:rPr>
+    </w:lvl>
+  </w:abstractNum>
+  <w:abstractNum w:abstractNumId="1" w15:restartNumberingAfterBreak="0">
+    <w:nsid w:val="0DF93676"/>
+    <w:multiLevelType w:val="hybridMultilevel"/>
+    <w:tmpl w:val="26529A0E"/>
+    <w:lvl w:ilvl="0" w:tplc="08090001">
+      <w:start w:val="1"/>
+      <w:numFmt w:val="bullet"/>
+      <w:lvlText w:val=""/>
+      <w:lvlJc w:val="left"/>
+      <w:pPr>
+        <w:ind w:left="1530" w:hanging="360"/>
+      </w:pPr>
+      <w:rPr>
+        <w:rFonts w:ascii="Symbol" w:hAnsi="Symbol" w:hint="default"/>
+      </w:rPr>
+    </w:lvl>
+    <w:lvl w:ilvl="1" w:tplc="08090003" w:tentative="1">
+      <w:start w:val="1"/>
+      <w:numFmt w:val="bullet"/>
+      <w:lvlText w:val="o"/>
+      <w:lvlJc w:val="left"/>
+      <w:pPr>
+        <w:ind w:left="2250" w:hanging="360"/>
+      </w:pPr>
+      <w:rPr>
+        <w:rFonts w:ascii="Courier New" w:hAnsi="Courier New" w:cs="Courier New" w:hint="default"/>
+      </w:rPr>
+    </w:lvl>
+    <w:lvl w:ilvl="2" w:tplc="08090005" w:tentative="1">
+      <w:start w:val="1"/>
+      <w:numFmt w:val="bullet"/>
+      <w:lvlText w:val=""/>
+      <w:lvlJc w:val="left"/>
+      <w:pPr>
+        <w:ind w:left="2970" w:hanging="360"/>
+      </w:pPr>
+      <w:rPr>
+        <w:rFonts w:ascii="Wingdings" w:hAnsi="Wingdings" w:hint="default"/>
+      </w:rPr>
+    </w:lvl>
+    <w:lvl w:ilvl="3" w:tplc="08090001" w:tentative="1">
+      <w:start w:val="1"/>
+      <w:numFmt w:val="bullet"/>
+      <w:lvlText w:val=""/>
+      <w:lvlJc w:val="left"/>
+      <w:pPr>
+        <w:ind w:left="3690" w:hanging="360"/>
+      </w:pPr>
+      <w:rPr>
+        <w:rFonts w:ascii="Symbol" w:hAnsi="Symbol" w:hint="default"/>
+      </w:rPr>
+    </w:lvl>
+    <w:lvl w:ilvl="4" w:tplc="08090003" w:tentative="1">
+      <w:start w:val="1"/>
+      <w:numFmt w:val="bullet"/>
+      <w:lvlText w:val="o"/>
+      <w:lvlJc w:val="left"/>
+      <w:pPr>
+        <w:ind w:left="4410" w:hanging="360"/>
+      </w:pPr>
+      <w:rPr>
+        <w:rFonts w:ascii="Courier New" w:hAnsi="Courier New" w:cs="Courier New" w:hint="default"/>
+      </w:rPr>
+    </w:lvl>
+    <w:lvl w:ilvl="5" w:tplc="08090005" w:tentative="1">
+      <w:start w:val="1"/>
+      <w:numFmt w:val="bullet"/>
+      <w:lvlText w:val=""/>
+      <w:lvlJc w:val="left"/>
+      <w:pPr>
+        <w:ind w:left="5130" w:hanging="360"/>
+      </w:pPr>
+      <w:rPr>
+        <w:rFonts w:ascii="Wingdings" w:hAnsi="Wingdings" w:hint="default"/>
+      </w:rPr>
+    </w:lvl>
+    <w:lvl w:ilvl="6" w:tplc="08090001" w:tentative="1">
+      <w:start w:val="1"/>
+      <w:numFmt w:val="bullet"/>
+      <w:lvlText w:val=""/>
+      <w:lvlJc w:val="left"/>
+      <w:pPr>
+        <w:ind w:left="5850" w:hanging="360"/>
+      </w:pPr>
+      <w:rPr>
+        <w:rFonts w:ascii="Symbol" w:hAnsi="Symbol" w:hint="default"/>
+      </w:rPr>
+    </w:lvl>
+    <w:lvl w:ilvl="7" w:tplc="08090003" w:tentative="1">
+      <w:start w:val="1"/>
+      <w:numFmt w:val="bullet"/>
+      <w:lvlText w:val="o"/>
+      <w:lvlJc w:val="left"/>
+      <w:pPr>
+        <w:ind w:left="6570" w:hanging="360"/>
+      </w:pPr>
+      <w:rPr>
+        <w:rFonts w:ascii="Courier New" w:hAnsi="Courier New" w:cs="Courier New" w:hint="default"/>
+      </w:rPr>
+    </w:lvl>
+    <w:lvl w:ilvl="8" w:tplc="08090005" w:tentative="1">
+      <w:start w:val="1"/>
+      <w:numFmt w:val="bullet"/>
+      <w:lvlText w:val=""/>
+      <w:lvlJc w:val="left"/>
+      <w:pPr>
+        <w:ind w:left="7290" w:hanging="360"/>
+      </w:pPr>
+      <w:rPr>
+        <w:rFonts w:ascii="Wingdings" w:hAnsi="Wingdings" w:hint="default"/>
+      </w:rPr>
+    </w:lvl>
+  </w:abstractNum>
+  <w:abstractNum w:abstractNumId="2" w15:restartNumberingAfterBreak="0">
     <w:nsid w:val="13C47643"/>
     <w:multiLevelType w:val="multilevel"/>
     <w:tmpl w:val="7F02F2F4"/>
@@ -9747,7 +11116,7 @@
       </w:pPr>
     </w:lvl>
   </w:abstractNum>
-  <w:abstractNum w:abstractNumId="1" w15:restartNumberingAfterBreak="0">
+  <w:abstractNum w:abstractNumId="3" w15:restartNumberingAfterBreak="0">
     <w:nsid w:val="181A541A"/>
     <w:multiLevelType w:val="multilevel"/>
     <w:tmpl w:val="73120562"/>
@@ -9860,7 +11229,418 @@
       </w:rPr>
     </w:lvl>
   </w:abstractNum>
-  <w:abstractNum w:abstractNumId="2" w15:restartNumberingAfterBreak="0">
+  <w:abstractNum w:abstractNumId="4" w15:restartNumberingAfterBreak="0">
+    <w:nsid w:val="1A804FA1"/>
+    <w:multiLevelType w:val="multilevel"/>
+    <w:tmpl w:val="499A2006"/>
+    <w:lvl w:ilvl="0">
+      <w:start w:val="1"/>
+      <w:numFmt w:val="bullet"/>
+      <w:lvlText w:val=""/>
+      <w:lvlJc w:val="left"/>
+      <w:pPr>
+        <w:tabs>
+          <w:tab w:val="num" w:pos="720"/>
+        </w:tabs>
+        <w:ind w:left="720" w:hanging="360"/>
+      </w:pPr>
+      <w:rPr>
+        <w:rFonts w:ascii="Symbol" w:hAnsi="Symbol" w:hint="default"/>
+        <w:sz w:val="20"/>
+      </w:rPr>
+    </w:lvl>
+    <w:lvl w:ilvl="1" w:tentative="1">
+      <w:start w:val="1"/>
+      <w:numFmt w:val="bullet"/>
+      <w:lvlText w:val=""/>
+      <w:lvlJc w:val="left"/>
+      <w:pPr>
+        <w:tabs>
+          <w:tab w:val="num" w:pos="1440"/>
+        </w:tabs>
+        <w:ind w:left="1440" w:hanging="360"/>
+      </w:pPr>
+      <w:rPr>
+        <w:rFonts w:ascii="Symbol" w:hAnsi="Symbol" w:hint="default"/>
+        <w:sz w:val="20"/>
+      </w:rPr>
+    </w:lvl>
+    <w:lvl w:ilvl="2" w:tentative="1">
+      <w:start w:val="1"/>
+      <w:numFmt w:val="bullet"/>
+      <w:lvlText w:val=""/>
+      <w:lvlJc w:val="left"/>
+      <w:pPr>
+        <w:tabs>
+          <w:tab w:val="num" w:pos="2160"/>
+        </w:tabs>
+        <w:ind w:left="2160" w:hanging="360"/>
+      </w:pPr>
+      <w:rPr>
+        <w:rFonts w:ascii="Symbol" w:hAnsi="Symbol" w:hint="default"/>
+        <w:sz w:val="20"/>
+      </w:rPr>
+    </w:lvl>
+    <w:lvl w:ilvl="3" w:tentative="1">
+      <w:start w:val="1"/>
+      <w:numFmt w:val="bullet"/>
+      <w:lvlText w:val=""/>
+      <w:lvlJc w:val="left"/>
+      <w:pPr>
+        <w:tabs>
+          <w:tab w:val="num" w:pos="2880"/>
+        </w:tabs>
+        <w:ind w:left="2880" w:hanging="360"/>
+      </w:pPr>
+      <w:rPr>
+        <w:rFonts w:ascii="Symbol" w:hAnsi="Symbol" w:hint="default"/>
+        <w:sz w:val="20"/>
+      </w:rPr>
+    </w:lvl>
+    <w:lvl w:ilvl="4" w:tentative="1">
+      <w:start w:val="1"/>
+      <w:numFmt w:val="bullet"/>
+      <w:lvlText w:val=""/>
+      <w:lvlJc w:val="left"/>
+      <w:pPr>
+        <w:tabs>
+          <w:tab w:val="num" w:pos="3600"/>
+        </w:tabs>
+        <w:ind w:left="3600" w:hanging="360"/>
+      </w:pPr>
+      <w:rPr>
+        <w:rFonts w:ascii="Symbol" w:hAnsi="Symbol" w:hint="default"/>
+        <w:sz w:val="20"/>
+      </w:rPr>
+    </w:lvl>
+    <w:lvl w:ilvl="5" w:tentative="1">
+      <w:start w:val="1"/>
+      <w:numFmt w:val="bullet"/>
+      <w:lvlText w:val=""/>
+      <w:lvlJc w:val="left"/>
+      <w:pPr>
+        <w:tabs>
+          <w:tab w:val="num" w:pos="4320"/>
+        </w:tabs>
+        <w:ind w:left="4320" w:hanging="360"/>
+      </w:pPr>
+      <w:rPr>
+        <w:rFonts w:ascii="Symbol" w:hAnsi="Symbol" w:hint="default"/>
+        <w:sz w:val="20"/>
+      </w:rPr>
+    </w:lvl>
+    <w:lvl w:ilvl="6" w:tentative="1">
+      <w:start w:val="1"/>
+      <w:numFmt w:val="bullet"/>
+      <w:lvlText w:val=""/>
+      <w:lvlJc w:val="left"/>
+      <w:pPr>
+        <w:tabs>
+          <w:tab w:val="num" w:pos="5040"/>
+        </w:tabs>
+        <w:ind w:left="5040" w:hanging="360"/>
+      </w:pPr>
+      <w:rPr>
+        <w:rFonts w:ascii="Symbol" w:hAnsi="Symbol" w:hint="default"/>
+        <w:sz w:val="20"/>
+      </w:rPr>
+    </w:lvl>
+    <w:lvl w:ilvl="7" w:tentative="1">
+      <w:start w:val="1"/>
+      <w:numFmt w:val="bullet"/>
+      <w:lvlText w:val=""/>
+      <w:lvlJc w:val="left"/>
+      <w:pPr>
+        <w:tabs>
+          <w:tab w:val="num" w:pos="5760"/>
+        </w:tabs>
+        <w:ind w:left="5760" w:hanging="360"/>
+      </w:pPr>
+      <w:rPr>
+        <w:rFonts w:ascii="Symbol" w:hAnsi="Symbol" w:hint="default"/>
+        <w:sz w:val="20"/>
+      </w:rPr>
+    </w:lvl>
+    <w:lvl w:ilvl="8" w:tentative="1">
+      <w:start w:val="1"/>
+      <w:numFmt w:val="bullet"/>
+      <w:lvlText w:val=""/>
+      <w:lvlJc w:val="left"/>
+      <w:pPr>
+        <w:tabs>
+          <w:tab w:val="num" w:pos="6480"/>
+        </w:tabs>
+        <w:ind w:left="6480" w:hanging="360"/>
+      </w:pPr>
+      <w:rPr>
+        <w:rFonts w:ascii="Symbol" w:hAnsi="Symbol" w:hint="default"/>
+        <w:sz w:val="20"/>
+      </w:rPr>
+    </w:lvl>
+  </w:abstractNum>
+  <w:abstractNum w:abstractNumId="5" w15:restartNumberingAfterBreak="0">
+    <w:nsid w:val="1B111F25"/>
+    <w:multiLevelType w:val="multilevel"/>
+    <w:tmpl w:val="499A2006"/>
+    <w:lvl w:ilvl="0">
+      <w:start w:val="1"/>
+      <w:numFmt w:val="bullet"/>
+      <w:lvlText w:val=""/>
+      <w:lvlJc w:val="left"/>
+      <w:pPr>
+        <w:tabs>
+          <w:tab w:val="num" w:pos="720"/>
+        </w:tabs>
+        <w:ind w:left="720" w:hanging="360"/>
+      </w:pPr>
+      <w:rPr>
+        <w:rFonts w:ascii="Symbol" w:hAnsi="Symbol" w:hint="default"/>
+        <w:sz w:val="20"/>
+      </w:rPr>
+    </w:lvl>
+    <w:lvl w:ilvl="1" w:tentative="1">
+      <w:start w:val="1"/>
+      <w:numFmt w:val="bullet"/>
+      <w:lvlText w:val=""/>
+      <w:lvlJc w:val="left"/>
+      <w:pPr>
+        <w:tabs>
+          <w:tab w:val="num" w:pos="1440"/>
+        </w:tabs>
+        <w:ind w:left="1440" w:hanging="360"/>
+      </w:pPr>
+      <w:rPr>
+        <w:rFonts w:ascii="Symbol" w:hAnsi="Symbol" w:hint="default"/>
+        <w:sz w:val="20"/>
+      </w:rPr>
+    </w:lvl>
+    <w:lvl w:ilvl="2" w:tentative="1">
+      <w:start w:val="1"/>
+      <w:numFmt w:val="bullet"/>
+      <w:lvlText w:val=""/>
+      <w:lvlJc w:val="left"/>
+      <w:pPr>
+        <w:tabs>
+          <w:tab w:val="num" w:pos="2160"/>
+        </w:tabs>
+        <w:ind w:left="2160" w:hanging="360"/>
+      </w:pPr>
+      <w:rPr>
+        <w:rFonts w:ascii="Symbol" w:hAnsi="Symbol" w:hint="default"/>
+        <w:sz w:val="20"/>
+      </w:rPr>
+    </w:lvl>
+    <w:lvl w:ilvl="3" w:tentative="1">
+      <w:start w:val="1"/>
+      <w:numFmt w:val="bullet"/>
+      <w:lvlText w:val=""/>
+      <w:lvlJc w:val="left"/>
+      <w:pPr>
+        <w:tabs>
+          <w:tab w:val="num" w:pos="2880"/>
+        </w:tabs>
+        <w:ind w:left="2880" w:hanging="360"/>
+      </w:pPr>
+      <w:rPr>
+        <w:rFonts w:ascii="Symbol" w:hAnsi="Symbol" w:hint="default"/>
+        <w:sz w:val="20"/>
+      </w:rPr>
+    </w:lvl>
+    <w:lvl w:ilvl="4" w:tentative="1">
+      <w:start w:val="1"/>
+      <w:numFmt w:val="bullet"/>
+      <w:lvlText w:val=""/>
+      <w:lvlJc w:val="left"/>
+      <w:pPr>
+        <w:tabs>
+          <w:tab w:val="num" w:pos="3600"/>
+        </w:tabs>
+        <w:ind w:left="3600" w:hanging="360"/>
+      </w:pPr>
+      <w:rPr>
+        <w:rFonts w:ascii="Symbol" w:hAnsi="Symbol" w:hint="default"/>
+        <w:sz w:val="20"/>
+      </w:rPr>
+    </w:lvl>
+    <w:lvl w:ilvl="5" w:tentative="1">
+      <w:start w:val="1"/>
+      <w:numFmt w:val="bullet"/>
+      <w:lvlText w:val=""/>
+      <w:lvlJc w:val="left"/>
+      <w:pPr>
+        <w:tabs>
+          <w:tab w:val="num" w:pos="4320"/>
+        </w:tabs>
+        <w:ind w:left="4320" w:hanging="360"/>
+      </w:pPr>
+      <w:rPr>
+        <w:rFonts w:ascii="Symbol" w:hAnsi="Symbol" w:hint="default"/>
+        <w:sz w:val="20"/>
+      </w:rPr>
+    </w:lvl>
+    <w:lvl w:ilvl="6" w:tentative="1">
+      <w:start w:val="1"/>
+      <w:numFmt w:val="bullet"/>
+      <w:lvlText w:val=""/>
+      <w:lvlJc w:val="left"/>
+      <w:pPr>
+        <w:tabs>
+          <w:tab w:val="num" w:pos="5040"/>
+        </w:tabs>
+        <w:ind w:left="5040" w:hanging="360"/>
+      </w:pPr>
+      <w:rPr>
+        <w:rFonts w:ascii="Symbol" w:hAnsi="Symbol" w:hint="default"/>
+        <w:sz w:val="20"/>
+      </w:rPr>
+    </w:lvl>
+    <w:lvl w:ilvl="7" w:tentative="1">
+      <w:start w:val="1"/>
+      <w:numFmt w:val="bullet"/>
+      <w:lvlText w:val=""/>
+      <w:lvlJc w:val="left"/>
+      <w:pPr>
+        <w:tabs>
+          <w:tab w:val="num" w:pos="5760"/>
+        </w:tabs>
+        <w:ind w:left="5760" w:hanging="360"/>
+      </w:pPr>
+      <w:rPr>
+        <w:rFonts w:ascii="Symbol" w:hAnsi="Symbol" w:hint="default"/>
+        <w:sz w:val="20"/>
+      </w:rPr>
+    </w:lvl>
+    <w:lvl w:ilvl="8" w:tentative="1">
+      <w:start w:val="1"/>
+      <w:numFmt w:val="bullet"/>
+      <w:lvlText w:val=""/>
+      <w:lvlJc w:val="left"/>
+      <w:pPr>
+        <w:tabs>
+          <w:tab w:val="num" w:pos="6480"/>
+        </w:tabs>
+        <w:ind w:left="6480" w:hanging="360"/>
+      </w:pPr>
+      <w:rPr>
+        <w:rFonts w:ascii="Symbol" w:hAnsi="Symbol" w:hint="default"/>
+        <w:sz w:val="20"/>
+      </w:rPr>
+    </w:lvl>
+  </w:abstractNum>
+  <w:abstractNum w:abstractNumId="6" w15:restartNumberingAfterBreak="0">
+    <w:nsid w:val="262A601E"/>
+    <w:multiLevelType w:val="hybridMultilevel"/>
+    <w:tmpl w:val="97BEF634"/>
+    <w:lvl w:ilvl="0" w:tplc="04090001">
+      <w:start w:val="1"/>
+      <w:numFmt w:val="bullet"/>
+      <w:lvlText w:val=""/>
+      <w:lvlJc w:val="left"/>
+      <w:pPr>
+        <w:ind w:left="720" w:hanging="360"/>
+      </w:pPr>
+      <w:rPr>
+        <w:rFonts w:ascii="Symbol" w:hAnsi="Symbol" w:hint="default"/>
+      </w:rPr>
+    </w:lvl>
+    <w:lvl w:ilvl="1" w:tplc="04090003" w:tentative="1">
+      <w:start w:val="1"/>
+      <w:numFmt w:val="bullet"/>
+      <w:lvlText w:val="o"/>
+      <w:lvlJc w:val="left"/>
+      <w:pPr>
+        <w:ind w:left="1440" w:hanging="360"/>
+      </w:pPr>
+      <w:rPr>
+        <w:rFonts w:ascii="Courier New" w:hAnsi="Courier New" w:cs="Courier New" w:hint="default"/>
+      </w:rPr>
+    </w:lvl>
+    <w:lvl w:ilvl="2" w:tplc="04090005" w:tentative="1">
+      <w:start w:val="1"/>
+      <w:numFmt w:val="bullet"/>
+      <w:lvlText w:val=""/>
+      <w:lvlJc w:val="left"/>
+      <w:pPr>
+        <w:ind w:left="2160" w:hanging="360"/>
+      </w:pPr>
+      <w:rPr>
+        <w:rFonts w:ascii="Wingdings" w:hAnsi="Wingdings" w:hint="default"/>
+      </w:rPr>
+    </w:lvl>
+    <w:lvl w:ilvl="3" w:tplc="04090001" w:tentative="1">
+      <w:start w:val="1"/>
+      <w:numFmt w:val="bullet"/>
+      <w:lvlText w:val=""/>
+      <w:lvlJc w:val="left"/>
+      <w:pPr>
+        <w:ind w:left="2880" w:hanging="360"/>
+      </w:pPr>
+      <w:rPr>
+        <w:rFonts w:ascii="Symbol" w:hAnsi="Symbol" w:hint="default"/>
+      </w:rPr>
+    </w:lvl>
+    <w:lvl w:ilvl="4" w:tplc="04090003" w:tentative="1">
+      <w:start w:val="1"/>
+      <w:numFmt w:val="bullet"/>
+      <w:lvlText w:val="o"/>
+      <w:lvlJc w:val="left"/>
+      <w:pPr>
+        <w:ind w:left="3600" w:hanging="360"/>
+      </w:pPr>
+      <w:rPr>
+        <w:rFonts w:ascii="Courier New" w:hAnsi="Courier New" w:cs="Courier New" w:hint="default"/>
+      </w:rPr>
+    </w:lvl>
+    <w:lvl w:ilvl="5" w:tplc="04090005" w:tentative="1">
+      <w:start w:val="1"/>
+      <w:numFmt w:val="bullet"/>
+      <w:lvlText w:val=""/>
+      <w:lvlJc w:val="left"/>
+      <w:pPr>
+        <w:ind w:left="4320" w:hanging="360"/>
+      </w:pPr>
+      <w:rPr>
+        <w:rFonts w:ascii="Wingdings" w:hAnsi="Wingdings" w:hint="default"/>
+      </w:rPr>
+    </w:lvl>
+    <w:lvl w:ilvl="6" w:tplc="04090001" w:tentative="1">
+      <w:start w:val="1"/>
+      <w:numFmt w:val="bullet"/>
+      <w:lvlText w:val=""/>
+      <w:lvlJc w:val="left"/>
+      <w:pPr>
+        <w:ind w:left="5040" w:hanging="360"/>
+      </w:pPr>
+      <w:rPr>
+        <w:rFonts w:ascii="Symbol" w:hAnsi="Symbol" w:hint="default"/>
+      </w:rPr>
+    </w:lvl>
+    <w:lvl w:ilvl="7" w:tplc="04090003" w:tentative="1">
+      <w:start w:val="1"/>
+      <w:numFmt w:val="bullet"/>
+      <w:lvlText w:val="o"/>
+      <w:lvlJc w:val="left"/>
+      <w:pPr>
+        <w:ind w:left="5760" w:hanging="360"/>
+      </w:pPr>
+      <w:rPr>
+        <w:rFonts w:ascii="Courier New" w:hAnsi="Courier New" w:cs="Courier New" w:hint="default"/>
+      </w:rPr>
+    </w:lvl>
+    <w:lvl w:ilvl="8" w:tplc="04090005" w:tentative="1">
+      <w:start w:val="1"/>
+      <w:numFmt w:val="bullet"/>
+      <w:lvlText w:val=""/>
+      <w:lvlJc w:val="left"/>
+      <w:pPr>
+        <w:ind w:left="6480" w:hanging="360"/>
+      </w:pPr>
+      <w:rPr>
+        <w:rFonts w:ascii="Wingdings" w:hAnsi="Wingdings" w:hint="default"/>
+      </w:rPr>
+    </w:lvl>
+  </w:abstractNum>
+  <w:abstractNum w:abstractNumId="7" w15:restartNumberingAfterBreak="0">
     <w:nsid w:val="27B74EE5"/>
     <w:multiLevelType w:val="multilevel"/>
     <w:tmpl w:val="FBEACA6E"/>
@@ -9973,7 +11753,206 @@
       </w:rPr>
     </w:lvl>
   </w:abstractNum>
-  <w:abstractNum w:abstractNumId="3" w15:restartNumberingAfterBreak="0">
+  <w:abstractNum w:abstractNumId="8" w15:restartNumberingAfterBreak="0">
+    <w:nsid w:val="2B516E00"/>
+    <w:multiLevelType w:val="hybridMultilevel"/>
+    <w:tmpl w:val="80BC142C"/>
+    <w:lvl w:ilvl="0" w:tplc="04090001">
+      <w:start w:val="1"/>
+      <w:numFmt w:val="bullet"/>
+      <w:lvlText w:val=""/>
+      <w:lvlJc w:val="left"/>
+      <w:pPr>
+        <w:ind w:left="720" w:hanging="360"/>
+      </w:pPr>
+      <w:rPr>
+        <w:rFonts w:ascii="Symbol" w:hAnsi="Symbol" w:hint="default"/>
+      </w:rPr>
+    </w:lvl>
+    <w:lvl w:ilvl="1" w:tplc="04090003" w:tentative="1">
+      <w:start w:val="1"/>
+      <w:numFmt w:val="bullet"/>
+      <w:lvlText w:val="o"/>
+      <w:lvlJc w:val="left"/>
+      <w:pPr>
+        <w:ind w:left="1440" w:hanging="360"/>
+      </w:pPr>
+      <w:rPr>
+        <w:rFonts w:ascii="Courier New" w:hAnsi="Courier New" w:cs="Courier New" w:hint="default"/>
+      </w:rPr>
+    </w:lvl>
+    <w:lvl w:ilvl="2" w:tplc="04090005" w:tentative="1">
+      <w:start w:val="1"/>
+      <w:numFmt w:val="bullet"/>
+      <w:lvlText w:val=""/>
+      <w:lvlJc w:val="left"/>
+      <w:pPr>
+        <w:ind w:left="2160" w:hanging="360"/>
+      </w:pPr>
+      <w:rPr>
+        <w:rFonts w:ascii="Wingdings" w:hAnsi="Wingdings" w:hint="default"/>
+      </w:rPr>
+    </w:lvl>
+    <w:lvl w:ilvl="3" w:tplc="04090001" w:tentative="1">
+      <w:start w:val="1"/>
+      <w:numFmt w:val="bullet"/>
+      <w:lvlText w:val=""/>
+      <w:lvlJc w:val="left"/>
+      <w:pPr>
+        <w:ind w:left="2880" w:hanging="360"/>
+      </w:pPr>
+      <w:rPr>
+        <w:rFonts w:ascii="Symbol" w:hAnsi="Symbol" w:hint="default"/>
+      </w:rPr>
+    </w:lvl>
+    <w:lvl w:ilvl="4" w:tplc="04090003" w:tentative="1">
+      <w:start w:val="1"/>
+      <w:numFmt w:val="bullet"/>
+      <w:lvlText w:val="o"/>
+      <w:lvlJc w:val="left"/>
+      <w:pPr>
+        <w:ind w:left="3600" w:hanging="360"/>
+      </w:pPr>
+      <w:rPr>
+        <w:rFonts w:ascii="Courier New" w:hAnsi="Courier New" w:cs="Courier New" w:hint="default"/>
+      </w:rPr>
+    </w:lvl>
+    <w:lvl w:ilvl="5" w:tplc="04090005" w:tentative="1">
+      <w:start w:val="1"/>
+      <w:numFmt w:val="bullet"/>
+      <w:lvlText w:val=""/>
+      <w:lvlJc w:val="left"/>
+      <w:pPr>
+        <w:ind w:left="4320" w:hanging="360"/>
+      </w:pPr>
+      <w:rPr>
+        <w:rFonts w:ascii="Wingdings" w:hAnsi="Wingdings" w:hint="default"/>
+      </w:rPr>
+    </w:lvl>
+    <w:lvl w:ilvl="6" w:tplc="04090001" w:tentative="1">
+      <w:start w:val="1"/>
+      <w:numFmt w:val="bullet"/>
+      <w:lvlText w:val=""/>
+      <w:lvlJc w:val="left"/>
+      <w:pPr>
+        <w:ind w:left="5040" w:hanging="360"/>
+      </w:pPr>
+      <w:rPr>
+        <w:rFonts w:ascii="Symbol" w:hAnsi="Symbol" w:hint="default"/>
+      </w:rPr>
+    </w:lvl>
+    <w:lvl w:ilvl="7" w:tplc="04090003" w:tentative="1">
+      <w:start w:val="1"/>
+      <w:numFmt w:val="bullet"/>
+      <w:lvlText w:val="o"/>
+      <w:lvlJc w:val="left"/>
+      <w:pPr>
+        <w:ind w:left="5760" w:hanging="360"/>
+      </w:pPr>
+      <w:rPr>
+        <w:rFonts w:ascii="Courier New" w:hAnsi="Courier New" w:cs="Courier New" w:hint="default"/>
+      </w:rPr>
+    </w:lvl>
+    <w:lvl w:ilvl="8" w:tplc="04090005" w:tentative="1">
+      <w:start w:val="1"/>
+      <w:numFmt w:val="bullet"/>
+      <w:lvlText w:val=""/>
+      <w:lvlJc w:val="left"/>
+      <w:pPr>
+        <w:ind w:left="6480" w:hanging="360"/>
+      </w:pPr>
+      <w:rPr>
+        <w:rFonts w:ascii="Wingdings" w:hAnsi="Wingdings" w:hint="default"/>
+      </w:rPr>
+    </w:lvl>
+  </w:abstractNum>
+  <w:abstractNum w:abstractNumId="9" w15:restartNumberingAfterBreak="0">
+    <w:nsid w:val="36BE58DF"/>
+    <w:multiLevelType w:val="hybridMultilevel"/>
+    <w:tmpl w:val="14485012"/>
+    <w:lvl w:ilvl="0" w:tplc="0409000F">
+      <w:start w:val="1"/>
+      <w:numFmt w:val="decimal"/>
+      <w:lvlText w:val="%1."/>
+      <w:lvlJc w:val="left"/>
+      <w:pPr>
+        <w:ind w:left="720" w:hanging="360"/>
+      </w:pPr>
+    </w:lvl>
+    <w:lvl w:ilvl="1" w:tplc="04090019" w:tentative="1">
+      <w:start w:val="1"/>
+      <w:numFmt w:val="lowerLetter"/>
+      <w:lvlText w:val="%2."/>
+      <w:lvlJc w:val="left"/>
+      <w:pPr>
+        <w:ind w:left="1440" w:hanging="360"/>
+      </w:pPr>
+    </w:lvl>
+    <w:lvl w:ilvl="2" w:tplc="0409001B" w:tentative="1">
+      <w:start w:val="1"/>
+      <w:numFmt w:val="lowerRoman"/>
+      <w:lvlText w:val="%3."/>
+      <w:lvlJc w:val="right"/>
+      <w:pPr>
+        <w:ind w:left="2160" w:hanging="180"/>
+      </w:pPr>
+    </w:lvl>
+    <w:lvl w:ilvl="3" w:tplc="0409000F" w:tentative="1">
+      <w:start w:val="1"/>
+      <w:numFmt w:val="decimal"/>
+      <w:lvlText w:val="%4."/>
+      <w:lvlJc w:val="left"/>
+      <w:pPr>
+        <w:ind w:left="2880" w:hanging="360"/>
+      </w:pPr>
+    </w:lvl>
+    <w:lvl w:ilvl="4" w:tplc="04090019" w:tentative="1">
+      <w:start w:val="1"/>
+      <w:numFmt w:val="lowerLetter"/>
+      <w:lvlText w:val="%5."/>
+      <w:lvlJc w:val="left"/>
+      <w:pPr>
+        <w:ind w:left="3600" w:hanging="360"/>
+      </w:pPr>
+    </w:lvl>
+    <w:lvl w:ilvl="5" w:tplc="0409001B" w:tentative="1">
+      <w:start w:val="1"/>
+      <w:numFmt w:val="lowerRoman"/>
+      <w:lvlText w:val="%6."/>
+      <w:lvlJc w:val="right"/>
+      <w:pPr>
+        <w:ind w:left="4320" w:hanging="180"/>
+      </w:pPr>
+    </w:lvl>
+    <w:lvl w:ilvl="6" w:tplc="0409000F" w:tentative="1">
+      <w:start w:val="1"/>
+      <w:numFmt w:val="decimal"/>
+      <w:lvlText w:val="%7."/>
+      <w:lvlJc w:val="left"/>
+      <w:pPr>
+        <w:ind w:left="5040" w:hanging="360"/>
+      </w:pPr>
+    </w:lvl>
+    <w:lvl w:ilvl="7" w:tplc="04090019" w:tentative="1">
+      <w:start w:val="1"/>
+      <w:numFmt w:val="lowerLetter"/>
+      <w:lvlText w:val="%8."/>
+      <w:lvlJc w:val="left"/>
+      <w:pPr>
+        <w:ind w:left="5760" w:hanging="360"/>
+      </w:pPr>
+    </w:lvl>
+    <w:lvl w:ilvl="8" w:tplc="0409001B" w:tentative="1">
+      <w:start w:val="1"/>
+      <w:numFmt w:val="lowerRoman"/>
+      <w:lvlText w:val="%9."/>
+      <w:lvlJc w:val="right"/>
+      <w:pPr>
+        <w:ind w:left="6480" w:hanging="180"/>
+      </w:pPr>
+    </w:lvl>
+  </w:abstractNum>
+  <w:abstractNum w:abstractNumId="10" w15:restartNumberingAfterBreak="0">
     <w:nsid w:val="371F6CDB"/>
     <w:multiLevelType w:val="multilevel"/>
     <w:tmpl w:val="D528E022"/>
@@ -10086,7 +12065,245 @@
       </w:rPr>
     </w:lvl>
   </w:abstractNum>
-  <w:abstractNum w:abstractNumId="4" w15:restartNumberingAfterBreak="0">
+  <w:abstractNum w:abstractNumId="11" w15:restartNumberingAfterBreak="0">
+    <w:nsid w:val="37545DE7"/>
+    <w:multiLevelType w:val="multilevel"/>
+    <w:tmpl w:val="D7126E46"/>
+    <w:lvl w:ilvl="0">
+      <w:start w:val="1"/>
+      <w:numFmt w:val="decimal"/>
+      <w:lvlText w:val="%1."/>
+      <w:lvlJc w:val="left"/>
+      <w:pPr>
+        <w:tabs>
+          <w:tab w:val="num" w:pos="720"/>
+        </w:tabs>
+        <w:ind w:left="720" w:hanging="360"/>
+      </w:pPr>
+      <w:rPr>
+        <w:rFonts w:hint="default"/>
+        <w:sz w:val="20"/>
+      </w:rPr>
+    </w:lvl>
+    <w:lvl w:ilvl="1">
+      <w:start w:val="1"/>
+      <w:numFmt w:val="bullet"/>
+      <w:lvlText w:val=""/>
+      <w:lvlJc w:val="left"/>
+      <w:pPr>
+        <w:tabs>
+          <w:tab w:val="num" w:pos="1440"/>
+        </w:tabs>
+        <w:ind w:left="1440" w:hanging="360"/>
+      </w:pPr>
+      <w:rPr>
+        <w:rFonts w:ascii="Symbol" w:hAnsi="Symbol" w:hint="default"/>
+        <w:sz w:val="20"/>
+      </w:rPr>
+    </w:lvl>
+    <w:lvl w:ilvl="2" w:tentative="1">
+      <w:start w:val="1"/>
+      <w:numFmt w:val="bullet"/>
+      <w:lvlText w:val=""/>
+      <w:lvlJc w:val="left"/>
+      <w:pPr>
+        <w:tabs>
+          <w:tab w:val="num" w:pos="2160"/>
+        </w:tabs>
+        <w:ind w:left="2160" w:hanging="360"/>
+      </w:pPr>
+      <w:rPr>
+        <w:rFonts w:ascii="Wingdings" w:hAnsi="Wingdings" w:hint="default"/>
+        <w:sz w:val="20"/>
+      </w:rPr>
+    </w:lvl>
+    <w:lvl w:ilvl="3" w:tentative="1">
+      <w:start w:val="1"/>
+      <w:numFmt w:val="bullet"/>
+      <w:lvlText w:val=""/>
+      <w:lvlJc w:val="left"/>
+      <w:pPr>
+        <w:tabs>
+          <w:tab w:val="num" w:pos="2880"/>
+        </w:tabs>
+        <w:ind w:left="2880" w:hanging="360"/>
+      </w:pPr>
+      <w:rPr>
+        <w:rFonts w:ascii="Wingdings" w:hAnsi="Wingdings" w:hint="default"/>
+        <w:sz w:val="20"/>
+      </w:rPr>
+    </w:lvl>
+    <w:lvl w:ilvl="4" w:tentative="1">
+      <w:start w:val="1"/>
+      <w:numFmt w:val="bullet"/>
+      <w:lvlText w:val=""/>
+      <w:lvlJc w:val="left"/>
+      <w:pPr>
+        <w:tabs>
+          <w:tab w:val="num" w:pos="3600"/>
+        </w:tabs>
+        <w:ind w:left="3600" w:hanging="360"/>
+      </w:pPr>
+      <w:rPr>
+        <w:rFonts w:ascii="Wingdings" w:hAnsi="Wingdings" w:hint="default"/>
+        <w:sz w:val="20"/>
+      </w:rPr>
+    </w:lvl>
+    <w:lvl w:ilvl="5" w:tentative="1">
+      <w:start w:val="1"/>
+      <w:numFmt w:val="bullet"/>
+      <w:lvlText w:val=""/>
+      <w:lvlJc w:val="left"/>
+      <w:pPr>
+        <w:tabs>
+          <w:tab w:val="num" w:pos="4320"/>
+        </w:tabs>
+        <w:ind w:left="4320" w:hanging="360"/>
+      </w:pPr>
+      <w:rPr>
+        <w:rFonts w:ascii="Wingdings" w:hAnsi="Wingdings" w:hint="default"/>
+        <w:sz w:val="20"/>
+      </w:rPr>
+    </w:lvl>
+    <w:lvl w:ilvl="6" w:tentative="1">
+      <w:start w:val="1"/>
+      <w:numFmt w:val="bullet"/>
+      <w:lvlText w:val=""/>
+      <w:lvlJc w:val="left"/>
+      <w:pPr>
+        <w:tabs>
+          <w:tab w:val="num" w:pos="5040"/>
+        </w:tabs>
+        <w:ind w:left="5040" w:hanging="360"/>
+      </w:pPr>
+      <w:rPr>
+        <w:rFonts w:ascii="Wingdings" w:hAnsi="Wingdings" w:hint="default"/>
+        <w:sz w:val="20"/>
+      </w:rPr>
+    </w:lvl>
+    <w:lvl w:ilvl="7" w:tentative="1">
+      <w:start w:val="1"/>
+      <w:numFmt w:val="bullet"/>
+      <w:lvlText w:val=""/>
+      <w:lvlJc w:val="left"/>
+      <w:pPr>
+        <w:tabs>
+          <w:tab w:val="num" w:pos="5760"/>
+        </w:tabs>
+        <w:ind w:left="5760" w:hanging="360"/>
+      </w:pPr>
+      <w:rPr>
+        <w:rFonts w:ascii="Wingdings" w:hAnsi="Wingdings" w:hint="default"/>
+        <w:sz w:val="20"/>
+      </w:rPr>
+    </w:lvl>
+    <w:lvl w:ilvl="8" w:tentative="1">
+      <w:start w:val="1"/>
+      <w:numFmt w:val="bullet"/>
+      <w:lvlText w:val=""/>
+      <w:lvlJc w:val="left"/>
+      <w:pPr>
+        <w:tabs>
+          <w:tab w:val="num" w:pos="6480"/>
+        </w:tabs>
+        <w:ind w:left="6480" w:hanging="360"/>
+      </w:pPr>
+      <w:rPr>
+        <w:rFonts w:ascii="Wingdings" w:hAnsi="Wingdings" w:hint="default"/>
+        <w:sz w:val="20"/>
+      </w:rPr>
+    </w:lvl>
+  </w:abstractNum>
+  <w:abstractNum w:abstractNumId="12" w15:restartNumberingAfterBreak="0">
+    <w:nsid w:val="46CB2C21"/>
+    <w:multiLevelType w:val="hybridMultilevel"/>
+    <w:tmpl w:val="CE589DF8"/>
+    <w:lvl w:ilvl="0" w:tplc="04090001">
+      <w:start w:val="1"/>
+      <w:numFmt w:val="bullet"/>
+      <w:lvlText w:val=""/>
+      <w:lvlJc w:val="left"/>
+      <w:pPr>
+        <w:ind w:left="720" w:hanging="360"/>
+      </w:pPr>
+      <w:rPr>
+        <w:rFonts w:ascii="Symbol" w:hAnsi="Symbol" w:hint="default"/>
+      </w:rPr>
+    </w:lvl>
+    <w:lvl w:ilvl="1" w:tplc="FFFFFFFF" w:tentative="1">
+      <w:start w:val="1"/>
+      <w:numFmt w:val="lowerLetter"/>
+      <w:lvlText w:val="%2."/>
+      <w:lvlJc w:val="left"/>
+      <w:pPr>
+        <w:ind w:left="1440" w:hanging="360"/>
+      </w:pPr>
+    </w:lvl>
+    <w:lvl w:ilvl="2" w:tplc="FFFFFFFF" w:tentative="1">
+      <w:start w:val="1"/>
+      <w:numFmt w:val="lowerRoman"/>
+      <w:lvlText w:val="%3."/>
+      <w:lvlJc w:val="right"/>
+      <w:pPr>
+        <w:ind w:left="2160" w:hanging="180"/>
+      </w:pPr>
+    </w:lvl>
+    <w:lvl w:ilvl="3" w:tplc="FFFFFFFF" w:tentative="1">
+      <w:start w:val="1"/>
+      <w:numFmt w:val="decimal"/>
+      <w:lvlText w:val="%4."/>
+      <w:lvlJc w:val="left"/>
+      <w:pPr>
+        <w:ind w:left="2880" w:hanging="360"/>
+      </w:pPr>
+    </w:lvl>
+    <w:lvl w:ilvl="4" w:tplc="FFFFFFFF" w:tentative="1">
+      <w:start w:val="1"/>
+      <w:numFmt w:val="lowerLetter"/>
+      <w:lvlText w:val="%5."/>
+      <w:lvlJc w:val="left"/>
+      <w:pPr>
+        <w:ind w:left="3600" w:hanging="360"/>
+      </w:pPr>
+    </w:lvl>
+    <w:lvl w:ilvl="5" w:tplc="FFFFFFFF" w:tentative="1">
+      <w:start w:val="1"/>
+      <w:numFmt w:val="lowerRoman"/>
+      <w:lvlText w:val="%6."/>
+      <w:lvlJc w:val="right"/>
+      <w:pPr>
+        <w:ind w:left="4320" w:hanging="180"/>
+      </w:pPr>
+    </w:lvl>
+    <w:lvl w:ilvl="6" w:tplc="FFFFFFFF" w:tentative="1">
+      <w:start w:val="1"/>
+      <w:numFmt w:val="decimal"/>
+      <w:lvlText w:val="%7."/>
+      <w:lvlJc w:val="left"/>
+      <w:pPr>
+        <w:ind w:left="5040" w:hanging="360"/>
+      </w:pPr>
+    </w:lvl>
+    <w:lvl w:ilvl="7" w:tplc="FFFFFFFF" w:tentative="1">
+      <w:start w:val="1"/>
+      <w:numFmt w:val="lowerLetter"/>
+      <w:lvlText w:val="%8."/>
+      <w:lvlJc w:val="left"/>
+      <w:pPr>
+        <w:ind w:left="5760" w:hanging="360"/>
+      </w:pPr>
+    </w:lvl>
+    <w:lvl w:ilvl="8" w:tplc="FFFFFFFF" w:tentative="1">
+      <w:start w:val="1"/>
+      <w:numFmt w:val="lowerRoman"/>
+      <w:lvlText w:val="%9."/>
+      <w:lvlJc w:val="right"/>
+      <w:pPr>
+        <w:ind w:left="6480" w:hanging="180"/>
+      </w:pPr>
+    </w:lvl>
+  </w:abstractNum>
+  <w:abstractNum w:abstractNumId="13" w15:restartNumberingAfterBreak="0">
     <w:nsid w:val="64BB33FA"/>
     <w:multiLevelType w:val="multilevel"/>
     <w:tmpl w:val="5B18FA5A"/>
@@ -10208,17 +12425,17 @@
       </w:pPr>
     </w:lvl>
   </w:abstractNum>
-  <w:abstractNum w:abstractNumId="5" w15:restartNumberingAfterBreak="0">
-    <w:nsid w:val="68A0154E"/>
+  <w:abstractNum w:abstractNumId="14" w15:restartNumberingAfterBreak="0">
+    <w:nsid w:val="67656311"/>
     <w:multiLevelType w:val="hybridMultilevel"/>
-    <w:tmpl w:val="1EE243C4"/>
+    <w:tmpl w:val="A49808EC"/>
     <w:lvl w:ilvl="0" w:tplc="08090001">
       <w:start w:val="1"/>
       <w:numFmt w:val="bullet"/>
       <w:lvlText w:val=""/>
       <w:lvlJc w:val="left"/>
       <w:pPr>
-        <w:ind w:left="720" w:hanging="360"/>
+        <w:ind w:left="1530" w:hanging="360"/>
       </w:pPr>
       <w:rPr>
         <w:rFonts w:ascii="Symbol" w:hAnsi="Symbol" w:hint="default"/>
@@ -10230,7 +12447,7 @@
       <w:lvlText w:val="o"/>
       <w:lvlJc w:val="left"/>
       <w:pPr>
-        <w:ind w:left="1440" w:hanging="360"/>
+        <w:ind w:left="2250" w:hanging="360"/>
       </w:pPr>
       <w:rPr>
         <w:rFonts w:ascii="Courier New" w:hAnsi="Courier New" w:cs="Courier New" w:hint="default"/>
@@ -10242,7 +12459,7 @@
       <w:lvlText w:val=""/>
       <w:lvlJc w:val="left"/>
       <w:pPr>
-        <w:ind w:left="2160" w:hanging="360"/>
+        <w:ind w:left="2970" w:hanging="360"/>
       </w:pPr>
       <w:rPr>
         <w:rFonts w:ascii="Wingdings" w:hAnsi="Wingdings" w:hint="default"/>
@@ -10254,7 +12471,7 @@
       <w:lvlText w:val=""/>
       <w:lvlJc w:val="left"/>
       <w:pPr>
-        <w:ind w:left="2880" w:hanging="360"/>
+        <w:ind w:left="3690" w:hanging="360"/>
       </w:pPr>
       <w:rPr>
         <w:rFonts w:ascii="Symbol" w:hAnsi="Symbol" w:hint="default"/>
@@ -10266,7 +12483,7 @@
       <w:lvlText w:val="o"/>
       <w:lvlJc w:val="left"/>
       <w:pPr>
-        <w:ind w:left="3600" w:hanging="360"/>
+        <w:ind w:left="4410" w:hanging="360"/>
       </w:pPr>
       <w:rPr>
         <w:rFonts w:ascii="Courier New" w:hAnsi="Courier New" w:cs="Courier New" w:hint="default"/>
@@ -10278,7 +12495,7 @@
       <w:lvlText w:val=""/>
       <w:lvlJc w:val="left"/>
       <w:pPr>
-        <w:ind w:left="4320" w:hanging="360"/>
+        <w:ind w:left="5130" w:hanging="360"/>
       </w:pPr>
       <w:rPr>
         <w:rFonts w:ascii="Wingdings" w:hAnsi="Wingdings" w:hint="default"/>
@@ -10290,7 +12507,7 @@
       <w:lvlText w:val=""/>
       <w:lvlJc w:val="left"/>
       <w:pPr>
-        <w:ind w:left="5040" w:hanging="360"/>
+        <w:ind w:left="5850" w:hanging="360"/>
       </w:pPr>
       <w:rPr>
         <w:rFonts w:ascii="Symbol" w:hAnsi="Symbol" w:hint="default"/>
@@ -10302,7 +12519,7 @@
       <w:lvlText w:val="o"/>
       <w:lvlJc w:val="left"/>
       <w:pPr>
-        <w:ind w:left="5760" w:hanging="360"/>
+        <w:ind w:left="6570" w:hanging="360"/>
       </w:pPr>
       <w:rPr>
         <w:rFonts w:ascii="Courier New" w:hAnsi="Courier New" w:cs="Courier New" w:hint="default"/>
@@ -10314,6 +12531,119 @@
       <w:lvlText w:val=""/>
       <w:lvlJc w:val="left"/>
       <w:pPr>
+        <w:ind w:left="7290" w:hanging="360"/>
+      </w:pPr>
+      <w:rPr>
+        <w:rFonts w:ascii="Wingdings" w:hAnsi="Wingdings" w:hint="default"/>
+      </w:rPr>
+    </w:lvl>
+  </w:abstractNum>
+  <w:abstractNum w:abstractNumId="15" w15:restartNumberingAfterBreak="0">
+    <w:nsid w:val="68A0154E"/>
+    <w:multiLevelType w:val="hybridMultilevel"/>
+    <w:tmpl w:val="1EE243C4"/>
+    <w:lvl w:ilvl="0" w:tplc="08090001">
+      <w:start w:val="1"/>
+      <w:numFmt w:val="bullet"/>
+      <w:lvlText w:val=""/>
+      <w:lvlJc w:val="left"/>
+      <w:pPr>
+        <w:ind w:left="720" w:hanging="360"/>
+      </w:pPr>
+      <w:rPr>
+        <w:rFonts w:ascii="Symbol" w:hAnsi="Symbol" w:hint="default"/>
+      </w:rPr>
+    </w:lvl>
+    <w:lvl w:ilvl="1" w:tplc="08090003" w:tentative="1">
+      <w:start w:val="1"/>
+      <w:numFmt w:val="bullet"/>
+      <w:lvlText w:val="o"/>
+      <w:lvlJc w:val="left"/>
+      <w:pPr>
+        <w:ind w:left="1440" w:hanging="360"/>
+      </w:pPr>
+      <w:rPr>
+        <w:rFonts w:ascii="Courier New" w:hAnsi="Courier New" w:cs="Courier New" w:hint="default"/>
+      </w:rPr>
+    </w:lvl>
+    <w:lvl w:ilvl="2" w:tplc="08090005" w:tentative="1">
+      <w:start w:val="1"/>
+      <w:numFmt w:val="bullet"/>
+      <w:lvlText w:val=""/>
+      <w:lvlJc w:val="left"/>
+      <w:pPr>
+        <w:ind w:left="2160" w:hanging="360"/>
+      </w:pPr>
+      <w:rPr>
+        <w:rFonts w:ascii="Wingdings" w:hAnsi="Wingdings" w:hint="default"/>
+      </w:rPr>
+    </w:lvl>
+    <w:lvl w:ilvl="3" w:tplc="08090001" w:tentative="1">
+      <w:start w:val="1"/>
+      <w:numFmt w:val="bullet"/>
+      <w:lvlText w:val=""/>
+      <w:lvlJc w:val="left"/>
+      <w:pPr>
+        <w:ind w:left="2880" w:hanging="360"/>
+      </w:pPr>
+      <w:rPr>
+        <w:rFonts w:ascii="Symbol" w:hAnsi="Symbol" w:hint="default"/>
+      </w:rPr>
+    </w:lvl>
+    <w:lvl w:ilvl="4" w:tplc="08090003" w:tentative="1">
+      <w:start w:val="1"/>
+      <w:numFmt w:val="bullet"/>
+      <w:lvlText w:val="o"/>
+      <w:lvlJc w:val="left"/>
+      <w:pPr>
+        <w:ind w:left="3600" w:hanging="360"/>
+      </w:pPr>
+      <w:rPr>
+        <w:rFonts w:ascii="Courier New" w:hAnsi="Courier New" w:cs="Courier New" w:hint="default"/>
+      </w:rPr>
+    </w:lvl>
+    <w:lvl w:ilvl="5" w:tplc="08090005" w:tentative="1">
+      <w:start w:val="1"/>
+      <w:numFmt w:val="bullet"/>
+      <w:lvlText w:val=""/>
+      <w:lvlJc w:val="left"/>
+      <w:pPr>
+        <w:ind w:left="4320" w:hanging="360"/>
+      </w:pPr>
+      <w:rPr>
+        <w:rFonts w:ascii="Wingdings" w:hAnsi="Wingdings" w:hint="default"/>
+      </w:rPr>
+    </w:lvl>
+    <w:lvl w:ilvl="6" w:tplc="08090001" w:tentative="1">
+      <w:start w:val="1"/>
+      <w:numFmt w:val="bullet"/>
+      <w:lvlText w:val=""/>
+      <w:lvlJc w:val="left"/>
+      <w:pPr>
+        <w:ind w:left="5040" w:hanging="360"/>
+      </w:pPr>
+      <w:rPr>
+        <w:rFonts w:ascii="Symbol" w:hAnsi="Symbol" w:hint="default"/>
+      </w:rPr>
+    </w:lvl>
+    <w:lvl w:ilvl="7" w:tplc="08090003" w:tentative="1">
+      <w:start w:val="1"/>
+      <w:numFmt w:val="bullet"/>
+      <w:lvlText w:val="o"/>
+      <w:lvlJc w:val="left"/>
+      <w:pPr>
+        <w:ind w:left="5760" w:hanging="360"/>
+      </w:pPr>
+      <w:rPr>
+        <w:rFonts w:ascii="Courier New" w:hAnsi="Courier New" w:cs="Courier New" w:hint="default"/>
+      </w:rPr>
+    </w:lvl>
+    <w:lvl w:ilvl="8" w:tplc="08090005" w:tentative="1">
+      <w:start w:val="1"/>
+      <w:numFmt w:val="bullet"/>
+      <w:lvlText w:val=""/>
+      <w:lvlJc w:val="left"/>
+      <w:pPr>
         <w:ind w:left="6480" w:hanging="360"/>
       </w:pPr>
       <w:rPr>
@@ -10322,21 +12652,51 @@
     </w:lvl>
   </w:abstractNum>
   <w:num w:numId="1">
+    <w:abstractNumId w:val="7"/>
+  </w:num>
+  <w:num w:numId="2">
+    <w:abstractNumId w:val="10"/>
+  </w:num>
+  <w:num w:numId="3">
     <w:abstractNumId w:val="2"/>
   </w:num>
-  <w:num w:numId="2">
+  <w:num w:numId="4">
     <w:abstractNumId w:val="3"/>
   </w:num>
-  <w:num w:numId="3">
+  <w:num w:numId="5">
+    <w:abstractNumId w:val="13"/>
+  </w:num>
+  <w:num w:numId="6">
+    <w:abstractNumId w:val="15"/>
+  </w:num>
+  <w:num w:numId="7">
+    <w:abstractNumId w:val="14"/>
+  </w:num>
+  <w:num w:numId="8">
+    <w:abstractNumId w:val="1"/>
+  </w:num>
+  <w:num w:numId="9">
+    <w:abstractNumId w:val="6"/>
+  </w:num>
+  <w:num w:numId="10">
+    <w:abstractNumId w:val="11"/>
+  </w:num>
+  <w:num w:numId="11">
+    <w:abstractNumId w:val="9"/>
+  </w:num>
+  <w:num w:numId="12">
     <w:abstractNumId w:val="0"/>
   </w:num>
-  <w:num w:numId="4">
-    <w:abstractNumId w:val="1"/>
+  <w:num w:numId="13">
+    <w:abstractNumId w:val="8"/>
   </w:num>
-  <w:num w:numId="5">
+  <w:num w:numId="14">
+    <w:abstractNumId w:val="12"/>
+  </w:num>
+  <w:num w:numId="15">
     <w:abstractNumId w:val="4"/>
   </w:num>
-  <w:num w:numId="6">
+  <w:num w:numId="16">
     <w:abstractNumId w:val="5"/>
   </w:num>
 </w:numbering>
@@ -11516,8 +13876,8 @@
       <w:szCs w:val="24"/>
     </w:rPr>
   </w:style>
-  <w:style w:type="character" w:customStyle="1" w:styleId="UnresolvedMention">
-    <w:name w:val="Unresolved Mention"/>
+  <w:style w:type="character" w:customStyle="1" w:styleId="UnresolvedMention1">
+    <w:name w:val="Unresolved Mention1"/>
     <w:basedOn w:val="DefaultParagraphFont"/>
     <w:uiPriority w:val="99"/>
     <w:semiHidden/>
@@ -11927,6 +14287,36 @@
     <b:URL>https://pixabay.com/images/search/shipment/</b:URL>
     <b:RefOrder>1</b:RefOrder>
   </b:Source>
+  <b:Source>
+    <b:Tag>ara23</b:Tag>
+    <b:SourceType>InternetSite</b:SourceType>
+    <b:Guid>{061C5ACA-4357-4EDB-856B-202946DD80E1}</b:Guid>
+    <b:Title>aramex solutions and services</b:Title>
+    <b:ProductionCompany>Aramex</b:ProductionCompany>
+    <b:YearAccessed>2023</b:YearAccessed>
+    <b:URL>https://www.aramex.com/lb/en/aramex-home?utm_source=google&amp;utm_medium=cpc&amp;utm_campaign=AMX-CONV-WW-SC-IP-20210506&amp;utm_term=general&amp;gclid=CjwKCAiA3pugBhAwEiwAWFzwdTlc3N3GRcFIX8FkntH0epGAOly105NUqFkEGTn-Opi57y01-2TpjRoC5mIQAvD_BwE</b:URL>
+    <b:RefOrder>2</b:RefOrder>
+  </b:Source>
+  <b:Source>
+    <b:Tag>Wak23</b:Tag>
+    <b:SourceType>InternetSite</b:SourceType>
+    <b:Guid>{D7F77A73-E265-4FE5-A4E2-6DA334DD7D01}</b:Guid>
+    <b:Title>Wakilni</b:Title>
+    <b:ProductionCompany>Wakilni</b:ProductionCompany>
+    <b:YearAccessed>2023</b:YearAccessed>
+    <b:URL>https://wakilni.com/</b:URL>
+    <b:RefOrder>3</b:RefOrder>
+  </b:Source>
+  <b:Source>
+    <b:Tag>Gos23</b:Tag>
+    <b:SourceType>InternetSite</b:SourceType>
+    <b:Guid>{F3398AB1-CC7D-4B63-ADA6-F7200D4AD047}</b:Guid>
+    <b:Title>Go share</b:Title>
+    <b:ProductionCompany>GoShare</b:ProductionCompany>
+    <b:YearAccessed>2023</b:YearAccessed>
+    <b:URL>https://goshare.co/</b:URL>
+    <b:RefOrder>4</b:RefOrder>
+  </b:Source>
 </b:Sources>
 </file>
 
@@ -11940,7 +14330,7 @@
 </file>
 
 <file path=customXml/itemProps2.xml><?xml version="1.0" encoding="utf-8"?>
-<ds:datastoreItem xmlns:ds="http://schemas.openxmlformats.org/officeDocument/2006/customXml" ds:itemID="{F6A36057-9811-4831-A82F-AF71DE384D09}">
+<ds:datastoreItem xmlns:ds="http://schemas.openxmlformats.org/officeDocument/2006/customXml" ds:itemID="{D8E74EEF-E2B1-4471-A9F1-22128FA5E548}">
   <ds:schemaRefs>
     <ds:schemaRef ds:uri="http://schemas.openxmlformats.org/officeDocument/2006/bibliography"/>
   </ds:schemaRefs>

</xml_diff>

<commit_message>
first step into code
</commit_message>
<xml_diff>
--- a/CENG495_CCE_Final_Report_Antonio_Fawzy.docx
+++ b/CENG495_CCE_Final_Report_Antonio_Fawzy.docx
@@ -5,6 +5,9 @@
     <w:p>
       <w:pPr>
         <w:spacing w:line="240" w:lineRule="auto"/>
+        <w:rPr>
+          <w:lang w:val="en-GB"/>
+        </w:rPr>
       </w:pPr>
       <w:bookmarkStart w:id="0" w:name="_heading=h.gjdgxs" w:colFirst="0" w:colLast="0"/>
       <w:bookmarkEnd w:id="0"/>
@@ -383,7 +386,7 @@
               </wp:anchor>
             </w:drawing>
           </mc:Choice>
-          <mc:Fallback xmlns:dgm="http://schemas.openxmlformats.org/drawingml/2006/diagram" xmlns:lc="http://schemas.openxmlformats.org/drawingml/2006/lockedCanvas" xmlns:c="http://schemas.openxmlformats.org/drawingml/2006/chart" xmlns:pic="http://schemas.openxmlformats.org/drawingml/2006/picture" xmlns:a="http://schemas.openxmlformats.org/drawingml/2006/main" xmlns:sl="http://schemas.openxmlformats.org/schemaLibrary/2006/main" xmlns:w16sdtdh="http://schemas.microsoft.com/office/word/2020/wordml/sdtdatahash" xmlns:w16="http://schemas.microsoft.com/office/word/2018/wordml" xmlns:w16cid="http://schemas.microsoft.com/office/word/2016/wordml/cid" xmlns:w16cex="http://schemas.microsoft.com/office/word/2018/wordml/cex" xmlns:oel="http://schemas.microsoft.com/office/2019/extlst" xmlns:am3d="http://schemas.microsoft.com/office/drawing/2017/model3d" xmlns:aink="http://schemas.microsoft.com/office/drawing/2016/ink" xmlns:cx8="http://schemas.microsoft.com/office/drawing/2016/5/14/chartex" xmlns:cx7="http://schemas.microsoft.com/office/drawing/2016/5/13/chartex" xmlns:cx6="http://schemas.microsoft.com/office/drawing/2016/5/12/chartex" xmlns:cx5="http://schemas.microsoft.com/office/drawing/2016/5/11/chartex" xmlns:cx4="http://schemas.microsoft.com/office/drawing/2016/5/10/chartex" xmlns:cx3="http://schemas.microsoft.com/office/drawing/2016/5/9/chartex" xmlns:cx2="http://schemas.microsoft.com/office/drawing/2015/10/21/chartex" xmlns:cx1="http://schemas.microsoft.com/office/drawing/2015/9/8/chartex">
+          <mc:Fallback xmlns:cx1="http://schemas.microsoft.com/office/drawing/2015/9/8/chartex" xmlns:cx2="http://schemas.microsoft.com/office/drawing/2015/10/21/chartex" xmlns:cx3="http://schemas.microsoft.com/office/drawing/2016/5/9/chartex" xmlns:cx4="http://schemas.microsoft.com/office/drawing/2016/5/10/chartex" xmlns:cx5="http://schemas.microsoft.com/office/drawing/2016/5/11/chartex" xmlns:cx6="http://schemas.microsoft.com/office/drawing/2016/5/12/chartex" xmlns:cx7="http://schemas.microsoft.com/office/drawing/2016/5/13/chartex" xmlns:cx8="http://schemas.microsoft.com/office/drawing/2016/5/14/chartex" xmlns:aink="http://schemas.microsoft.com/office/drawing/2016/ink" xmlns:am3d="http://schemas.microsoft.com/office/drawing/2017/model3d" xmlns:oel="http://schemas.microsoft.com/office/2019/extlst" xmlns:w16cex="http://schemas.microsoft.com/office/word/2018/wordml/cex" xmlns:w16cid="http://schemas.microsoft.com/office/word/2016/wordml/cid" xmlns:w16="http://schemas.microsoft.com/office/word/2018/wordml" xmlns:w16sdtdh="http://schemas.microsoft.com/office/word/2020/wordml/sdtdatahash" xmlns:sl="http://schemas.openxmlformats.org/schemaLibrary/2006/main" xmlns:a="http://schemas.openxmlformats.org/drawingml/2006/main" xmlns:pic="http://schemas.openxmlformats.org/drawingml/2006/picture" xmlns:c="http://schemas.openxmlformats.org/drawingml/2006/chart" xmlns:lc="http://schemas.openxmlformats.org/drawingml/2006/lockedCanvas" xmlns:dgm="http://schemas.openxmlformats.org/drawingml/2006/diagram">
             <w:drawing>
               <wp:anchor allowOverlap="1" behindDoc="0" distB="0" distT="0" distL="114300" distR="114300" hidden="0" layoutInCell="1" locked="0" relativeHeight="0" simplePos="0">
                 <wp:simplePos x="0" y="0"/>
@@ -512,7 +515,7 @@
               </wp:anchor>
             </w:drawing>
           </mc:Choice>
-          <mc:Fallback xmlns:dgm="http://schemas.openxmlformats.org/drawingml/2006/diagram" xmlns:lc="http://schemas.openxmlformats.org/drawingml/2006/lockedCanvas" xmlns:c="http://schemas.openxmlformats.org/drawingml/2006/chart" xmlns:pic="http://schemas.openxmlformats.org/drawingml/2006/picture" xmlns:a="http://schemas.openxmlformats.org/drawingml/2006/main" xmlns:sl="http://schemas.openxmlformats.org/schemaLibrary/2006/main" xmlns:w16sdtdh="http://schemas.microsoft.com/office/word/2020/wordml/sdtdatahash" xmlns:w16="http://schemas.microsoft.com/office/word/2018/wordml" xmlns:w16cid="http://schemas.microsoft.com/office/word/2016/wordml/cid" xmlns:w16cex="http://schemas.microsoft.com/office/word/2018/wordml/cex" xmlns:oel="http://schemas.microsoft.com/office/2019/extlst" xmlns:am3d="http://schemas.microsoft.com/office/drawing/2017/model3d" xmlns:aink="http://schemas.microsoft.com/office/drawing/2016/ink" xmlns:cx8="http://schemas.microsoft.com/office/drawing/2016/5/14/chartex" xmlns:cx7="http://schemas.microsoft.com/office/drawing/2016/5/13/chartex" xmlns:cx6="http://schemas.microsoft.com/office/drawing/2016/5/12/chartex" xmlns:cx5="http://schemas.microsoft.com/office/drawing/2016/5/11/chartex" xmlns:cx4="http://schemas.microsoft.com/office/drawing/2016/5/10/chartex" xmlns:cx3="http://schemas.microsoft.com/office/drawing/2016/5/9/chartex" xmlns:cx2="http://schemas.microsoft.com/office/drawing/2015/10/21/chartex" xmlns:cx1="http://schemas.microsoft.com/office/drawing/2015/9/8/chartex">
+          <mc:Fallback xmlns:cx1="http://schemas.microsoft.com/office/drawing/2015/9/8/chartex" xmlns:cx2="http://schemas.microsoft.com/office/drawing/2015/10/21/chartex" xmlns:cx3="http://schemas.microsoft.com/office/drawing/2016/5/9/chartex" xmlns:cx4="http://schemas.microsoft.com/office/drawing/2016/5/10/chartex" xmlns:cx5="http://schemas.microsoft.com/office/drawing/2016/5/11/chartex" xmlns:cx6="http://schemas.microsoft.com/office/drawing/2016/5/12/chartex" xmlns:cx7="http://schemas.microsoft.com/office/drawing/2016/5/13/chartex" xmlns:cx8="http://schemas.microsoft.com/office/drawing/2016/5/14/chartex" xmlns:aink="http://schemas.microsoft.com/office/drawing/2016/ink" xmlns:am3d="http://schemas.microsoft.com/office/drawing/2017/model3d" xmlns:oel="http://schemas.microsoft.com/office/2019/extlst" xmlns:w16cex="http://schemas.microsoft.com/office/word/2018/wordml/cex" xmlns:w16cid="http://schemas.microsoft.com/office/word/2016/wordml/cid" xmlns:w16="http://schemas.microsoft.com/office/word/2018/wordml" xmlns:w16sdtdh="http://schemas.microsoft.com/office/word/2020/wordml/sdtdatahash" xmlns:sl="http://schemas.openxmlformats.org/schemaLibrary/2006/main" xmlns:a="http://schemas.openxmlformats.org/drawingml/2006/main" xmlns:pic="http://schemas.openxmlformats.org/drawingml/2006/picture" xmlns:c="http://schemas.openxmlformats.org/drawingml/2006/chart" xmlns:lc="http://schemas.openxmlformats.org/drawingml/2006/lockedCanvas" xmlns:dgm="http://schemas.openxmlformats.org/drawingml/2006/diagram">
             <w:drawing>
               <wp:anchor allowOverlap="1" behindDoc="0" distB="0" distT="0" distL="114300" distR="114300" hidden="0" layoutInCell="1" locked="0" relativeHeight="0" simplePos="0">
                 <wp:simplePos x="0" y="0"/>
@@ -694,7 +697,7 @@
               </wp:anchor>
             </w:drawing>
           </mc:Choice>
-          <mc:Fallback xmlns:dgm="http://schemas.openxmlformats.org/drawingml/2006/diagram" xmlns:lc="http://schemas.openxmlformats.org/drawingml/2006/lockedCanvas" xmlns:c="http://schemas.openxmlformats.org/drawingml/2006/chart" xmlns:pic="http://schemas.openxmlformats.org/drawingml/2006/picture" xmlns:a="http://schemas.openxmlformats.org/drawingml/2006/main" xmlns:sl="http://schemas.openxmlformats.org/schemaLibrary/2006/main" xmlns:w16sdtdh="http://schemas.microsoft.com/office/word/2020/wordml/sdtdatahash" xmlns:w16="http://schemas.microsoft.com/office/word/2018/wordml" xmlns:w16cid="http://schemas.microsoft.com/office/word/2016/wordml/cid" xmlns:w16cex="http://schemas.microsoft.com/office/word/2018/wordml/cex" xmlns:oel="http://schemas.microsoft.com/office/2019/extlst" xmlns:am3d="http://schemas.microsoft.com/office/drawing/2017/model3d" xmlns:aink="http://schemas.microsoft.com/office/drawing/2016/ink" xmlns:cx8="http://schemas.microsoft.com/office/drawing/2016/5/14/chartex" xmlns:cx7="http://schemas.microsoft.com/office/drawing/2016/5/13/chartex" xmlns:cx6="http://schemas.microsoft.com/office/drawing/2016/5/12/chartex" xmlns:cx5="http://schemas.microsoft.com/office/drawing/2016/5/11/chartex" xmlns:cx4="http://schemas.microsoft.com/office/drawing/2016/5/10/chartex" xmlns:cx3="http://schemas.microsoft.com/office/drawing/2016/5/9/chartex" xmlns:cx2="http://schemas.microsoft.com/office/drawing/2015/10/21/chartex" xmlns:cx1="http://schemas.microsoft.com/office/drawing/2015/9/8/chartex">
+          <mc:Fallback xmlns:cx1="http://schemas.microsoft.com/office/drawing/2015/9/8/chartex" xmlns:cx2="http://schemas.microsoft.com/office/drawing/2015/10/21/chartex" xmlns:cx3="http://schemas.microsoft.com/office/drawing/2016/5/9/chartex" xmlns:cx4="http://schemas.microsoft.com/office/drawing/2016/5/10/chartex" xmlns:cx5="http://schemas.microsoft.com/office/drawing/2016/5/11/chartex" xmlns:cx6="http://schemas.microsoft.com/office/drawing/2016/5/12/chartex" xmlns:cx7="http://schemas.microsoft.com/office/drawing/2016/5/13/chartex" xmlns:cx8="http://schemas.microsoft.com/office/drawing/2016/5/14/chartex" xmlns:aink="http://schemas.microsoft.com/office/drawing/2016/ink" xmlns:am3d="http://schemas.microsoft.com/office/drawing/2017/model3d" xmlns:oel="http://schemas.microsoft.com/office/2019/extlst" xmlns:w16cex="http://schemas.microsoft.com/office/word/2018/wordml/cex" xmlns:w16cid="http://schemas.microsoft.com/office/word/2016/wordml/cid" xmlns:w16="http://schemas.microsoft.com/office/word/2018/wordml" xmlns:w16sdtdh="http://schemas.microsoft.com/office/word/2020/wordml/sdtdatahash" xmlns:sl="http://schemas.openxmlformats.org/schemaLibrary/2006/main" xmlns:a="http://schemas.openxmlformats.org/drawingml/2006/main" xmlns:pic="http://schemas.openxmlformats.org/drawingml/2006/picture" xmlns:c="http://schemas.openxmlformats.org/drawingml/2006/chart" xmlns:lc="http://schemas.openxmlformats.org/drawingml/2006/lockedCanvas" xmlns:dgm="http://schemas.openxmlformats.org/drawingml/2006/diagram">
             <w:drawing>
               <wp:anchor allowOverlap="1" behindDoc="0" distB="0" distT="0" distL="114300" distR="114300" hidden="0" layoutInCell="1" locked="0" relativeHeight="0" simplePos="0">
                 <wp:simplePos x="0" y="0"/>
@@ -1879,17 +1882,8 @@
               <w:noProof/>
               <w:color w:val="000000"/>
             </w:rPr>
-            <w:t xml:space="preserve">Method 3 / </w:t>
-          </w:r>
-          <w:bookmarkStart w:id="8" w:name="_GoBack"/>
-          <w:r>
-            <w:rPr>
-              <w:noProof/>
-              <w:color w:val="000000"/>
-            </w:rPr>
-            <w:t>System 3</w:t>
-          </w:r>
-          <w:bookmarkEnd w:id="8"/>
+            <w:t>Method 3 / System 3</w:t>
+          </w:r>
           <w:r>
             <w:rPr>
               <w:noProof/>
@@ -4130,8 +4124,8 @@
           <w:szCs w:val="28"/>
         </w:rPr>
       </w:pPr>
-      <w:bookmarkStart w:id="9" w:name="_heading=h.4d34og8" w:colFirst="0" w:colLast="0"/>
-      <w:bookmarkEnd w:id="9"/>
+      <w:bookmarkStart w:id="8" w:name="_heading=h.4d34og8" w:colFirst="0" w:colLast="0"/>
+      <w:bookmarkEnd w:id="8"/>
       <w:r>
         <w:rPr>
           <w:b/>
@@ -4616,8 +4610,8 @@
           <w:szCs w:val="28"/>
         </w:rPr>
       </w:pPr>
-      <w:bookmarkStart w:id="10" w:name="_heading=h.17dp8vu" w:colFirst="0" w:colLast="0"/>
-      <w:bookmarkEnd w:id="10"/>
+      <w:bookmarkStart w:id="9" w:name="_heading=h.17dp8vu" w:colFirst="0" w:colLast="0"/>
+      <w:bookmarkEnd w:id="9"/>
       <w:r>
         <w:br w:type="page"/>
       </w:r>
@@ -4859,8 +4853,8 @@
           <w:numId w:val="3"/>
         </w:numPr>
       </w:pPr>
-      <w:bookmarkStart w:id="11" w:name="_heading=h.3rdcrjn" w:colFirst="0" w:colLast="0"/>
-      <w:bookmarkEnd w:id="11"/>
+      <w:bookmarkStart w:id="10" w:name="_heading=h.3rdcrjn" w:colFirst="0" w:colLast="0"/>
+      <w:bookmarkEnd w:id="10"/>
       <w:r>
         <w:lastRenderedPageBreak/>
         <w:br/>
@@ -4887,8 +4881,8 @@
         </w:numPr>
         <w:jc w:val="both"/>
       </w:pPr>
-      <w:bookmarkStart w:id="12" w:name="_heading=h.26in1rg" w:colFirst="0" w:colLast="0"/>
-      <w:bookmarkEnd w:id="12"/>
+      <w:bookmarkStart w:id="11" w:name="_heading=h.26in1rg" w:colFirst="0" w:colLast="0"/>
+      <w:bookmarkEnd w:id="11"/>
       <w:r>
         <w:t>Background</w:t>
       </w:r>
@@ -5159,8 +5153,8 @@
           <w:numId w:val="3"/>
         </w:numPr>
       </w:pPr>
-      <w:bookmarkStart w:id="13" w:name="_heading=h.lnxbz9" w:colFirst="0" w:colLast="0"/>
-      <w:bookmarkEnd w:id="13"/>
+      <w:bookmarkStart w:id="12" w:name="_heading=h.lnxbz9" w:colFirst="0" w:colLast="0"/>
+      <w:bookmarkEnd w:id="12"/>
       <w:r>
         <w:lastRenderedPageBreak/>
         <w:t xml:space="preserve">Problem Statement </w:t>
@@ -5250,8 +5244,8 @@
           <w:numId w:val="3"/>
         </w:numPr>
       </w:pPr>
-      <w:bookmarkStart w:id="14" w:name="_heading=h.35nkun2" w:colFirst="0" w:colLast="0"/>
-      <w:bookmarkEnd w:id="14"/>
+      <w:bookmarkStart w:id="13" w:name="_heading=h.35nkun2" w:colFirst="0" w:colLast="0"/>
+      <w:bookmarkEnd w:id="13"/>
       <w:r>
         <w:t>General overview of the project</w:t>
       </w:r>
@@ -5333,7 +5327,7 @@
       <w:pPr>
         <w:pStyle w:val="Caption"/>
       </w:pPr>
-      <w:bookmarkStart w:id="15" w:name="_Toc129106660"/>
+      <w:bookmarkStart w:id="14" w:name="_Toc129106660"/>
       <w:r>
         <w:t xml:space="preserve">Figure </w:t>
       </w:r>
@@ -5445,7 +5439,7 @@
           </w:r>
         </w:sdtContent>
       </w:sdt>
-      <w:bookmarkEnd w:id="15"/>
+      <w:bookmarkEnd w:id="14"/>
     </w:p>
     <w:p/>
     <w:p>
@@ -5457,8 +5451,8 @@
         </w:numPr>
         <w:jc w:val="both"/>
       </w:pPr>
-      <w:bookmarkStart w:id="16" w:name="_heading=h.1ksv4uv" w:colFirst="0" w:colLast="0"/>
-      <w:bookmarkEnd w:id="16"/>
+      <w:bookmarkStart w:id="15" w:name="_heading=h.1ksv4uv" w:colFirst="0" w:colLast="0"/>
+      <w:bookmarkEnd w:id="15"/>
       <w:r>
         <w:t>Project</w:t>
       </w:r>
@@ -5581,7 +5575,7 @@
       <w:pPr>
         <w:pStyle w:val="Caption"/>
       </w:pPr>
-      <w:bookmarkStart w:id="17" w:name="_Toc129106661"/>
+      <w:bookmarkStart w:id="16" w:name="_Toc129106661"/>
       <w:r>
         <w:t xml:space="preserve">Figure </w:t>
       </w:r>
@@ -5693,7 +5687,7 @@
           </w:r>
         </w:sdtContent>
       </w:sdt>
-      <w:bookmarkEnd w:id="17"/>
+      <w:bookmarkEnd w:id="16"/>
     </w:p>
     <w:p>
       <w:pPr>
@@ -5714,17 +5708,17 @@
           <w:numId w:val="3"/>
         </w:numPr>
       </w:pPr>
-      <w:bookmarkStart w:id="18" w:name="_heading=h.44sinio" w:colFirst="0" w:colLast="0"/>
-      <w:bookmarkEnd w:id="18"/>
+      <w:bookmarkStart w:id="17" w:name="_heading=h.44sinio" w:colFirst="0" w:colLast="0"/>
+      <w:bookmarkEnd w:id="17"/>
       <w:r>
         <w:lastRenderedPageBreak/>
         <w:br/>
       </w:r>
-      <w:bookmarkStart w:id="19" w:name="_Ref129590421"/>
+      <w:bookmarkStart w:id="18" w:name="_Ref129590421"/>
       <w:r>
         <w:t>Survey of Existing Methods and Similar Systems</w:t>
       </w:r>
-      <w:bookmarkEnd w:id="19"/>
+      <w:bookmarkEnd w:id="18"/>
     </w:p>
     <w:p>
       <w:pPr>
@@ -5743,8 +5737,8 @@
         </w:numPr>
         <w:jc w:val="both"/>
       </w:pPr>
-      <w:bookmarkStart w:id="20" w:name="_heading=h.2jxsxqh" w:colFirst="0" w:colLast="0"/>
-      <w:bookmarkEnd w:id="20"/>
+      <w:bookmarkStart w:id="19" w:name="_heading=h.2jxsxqh" w:colFirst="0" w:colLast="0"/>
+      <w:bookmarkEnd w:id="19"/>
       <w:r>
         <w:t>Introduction</w:t>
       </w:r>
@@ -5809,8 +5803,8 @@
         </w:numPr>
         <w:jc w:val="both"/>
       </w:pPr>
-      <w:bookmarkStart w:id="21" w:name="_heading=h.z337ya" w:colFirst="0" w:colLast="0"/>
-      <w:bookmarkEnd w:id="21"/>
+      <w:bookmarkStart w:id="20" w:name="_heading=h.z337ya" w:colFirst="0" w:colLast="0"/>
+      <w:bookmarkEnd w:id="20"/>
       <w:r>
         <w:t>System 1</w:t>
       </w:r>
@@ -6271,8 +6265,8 @@
         </w:numPr>
         <w:jc w:val="both"/>
       </w:pPr>
-      <w:bookmarkStart w:id="22" w:name="_heading=h.3j2qqm3" w:colFirst="0" w:colLast="0"/>
-      <w:bookmarkEnd w:id="22"/>
+      <w:bookmarkStart w:id="21" w:name="_heading=h.3j2qqm3" w:colFirst="0" w:colLast="0"/>
+      <w:bookmarkEnd w:id="21"/>
       <w:r>
         <w:lastRenderedPageBreak/>
         <w:t>System 2</w:t>
@@ -6660,15 +6654,6 @@
     </w:p>
     <w:p>
       <w:pPr>
-        <w:tabs>
-          <w:tab w:val="right" w:pos="9000"/>
-        </w:tabs>
-        <w:ind w:firstLine="810"/>
-        <w:jc w:val="both"/>
-      </w:pPr>
-    </w:p>
-    <w:p>
-      <w:pPr>
         <w:pStyle w:val="Heading2"/>
         <w:numPr>
           <w:ilvl w:val="1"/>
@@ -6676,9 +6661,10 @@
         </w:numPr>
         <w:jc w:val="both"/>
       </w:pPr>
-      <w:bookmarkStart w:id="23" w:name="_heading=h.1y810tw" w:colFirst="0" w:colLast="0"/>
-      <w:bookmarkEnd w:id="23"/>
-      <w:r>
+      <w:bookmarkStart w:id="22" w:name="_heading=h.1y810tw" w:colFirst="0" w:colLast="0"/>
+      <w:bookmarkEnd w:id="22"/>
+      <w:r>
+        <w:lastRenderedPageBreak/>
         <w:t>S</w:t>
       </w:r>
       <w:r>
@@ -7000,8 +6986,8 @@
         </w:numPr>
         <w:jc w:val="both"/>
       </w:pPr>
-      <w:bookmarkStart w:id="24" w:name="_heading=h.4i7ojhp" w:colFirst="0" w:colLast="0"/>
-      <w:bookmarkEnd w:id="24"/>
+      <w:bookmarkStart w:id="23" w:name="_heading=h.4i7ojhp" w:colFirst="0" w:colLast="0"/>
+      <w:bookmarkEnd w:id="23"/>
       <w:r>
         <w:t>Methods/Systems Comparison</w:t>
       </w:r>
@@ -7014,12 +7000,14 @@
       <w:r>
         <w:t xml:space="preserve">This paragraph in meant to highlight the advantages and shortcomings of each of the previously stated methods </w:t>
       </w:r>
-      <w:r>
-        <w:rPr>
-          <w:b/>
+      <w:bookmarkStart w:id="24" w:name="_GoBack"/>
+      <w:r>
+        <w:rPr>
+          <w:bCs/>
         </w:rPr>
         <w:t>with respect to certain criteria</w:t>
       </w:r>
+      <w:bookmarkEnd w:id="24"/>
       <w:r>
         <w:t>.</w:t>
       </w:r>
@@ -7302,8 +7290,21 @@
                 <w:between w:val="nil"/>
               </w:pBdr>
               <w:spacing w:line="360" w:lineRule="auto"/>
-              <w:ind w:left="720"/>
+              <w:jc w:val="center"/>
+              <w:rPr>
+                <w:b/>
+                <w:bCs/>
+              </w:rPr>
             </w:pPr>
+            <w:r>
+              <w:rPr>
+                <w:b/>
+                <w:bCs/>
+                <w:sz w:val="28"/>
+                <w:szCs w:val="28"/>
+              </w:rPr>
+              <w:sym w:font="Wingdings 2" w:char="F050"/>
+            </w:r>
           </w:p>
         </w:tc>
         <w:tc>
@@ -7313,10 +7314,6 @@
           </w:tcPr>
           <w:p>
             <w:pPr>
-              <w:numPr>
-                <w:ilvl w:val="0"/>
-                <w:numId w:val="4"/>
-              </w:numPr>
               <w:pBdr>
                 <w:top w:val="nil"/>
                 <w:left w:val="nil"/>
@@ -7327,6 +7324,15 @@
               <w:spacing w:line="360" w:lineRule="auto"/>
               <w:jc w:val="center"/>
             </w:pPr>
+            <w:r>
+              <w:rPr>
+                <w:b/>
+                <w:bCs/>
+                <w:sz w:val="28"/>
+                <w:szCs w:val="28"/>
+              </w:rPr>
+              <w:sym w:font="Wingdings 2" w:char="F050"/>
+            </w:r>
           </w:p>
         </w:tc>
         <w:tc>
@@ -7336,10 +7342,6 @@
           </w:tcPr>
           <w:p>
             <w:pPr>
-              <w:numPr>
-                <w:ilvl w:val="0"/>
-                <w:numId w:val="2"/>
-              </w:numPr>
               <w:pBdr>
                 <w:top w:val="nil"/>
                 <w:left w:val="nil"/>
@@ -7350,6 +7352,15 @@
               <w:spacing w:line="360" w:lineRule="auto"/>
               <w:jc w:val="center"/>
             </w:pPr>
+            <w:r>
+              <w:rPr>
+                <w:b/>
+                <w:bCs/>
+                <w:sz w:val="28"/>
+                <w:szCs w:val="28"/>
+              </w:rPr>
+              <w:sym w:font="Wingdings 2" w:char="F050"/>
+            </w:r>
           </w:p>
         </w:tc>
       </w:tr>
@@ -7378,10 +7389,38 @@
           </w:tcPr>
           <w:p>
             <w:pPr>
-              <w:numPr>
-                <w:ilvl w:val="0"/>
-                <w:numId w:val="4"/>
-              </w:numPr>
+              <w:pBdr>
+                <w:top w:val="nil"/>
+                <w:left w:val="nil"/>
+                <w:bottom w:val="nil"/>
+                <w:right w:val="nil"/>
+                <w:between w:val="nil"/>
+              </w:pBdr>
+              <w:spacing w:line="360" w:lineRule="auto"/>
+              <w:jc w:val="center"/>
+              <w:rPr>
+                <w:b/>
+                <w:bCs/>
+              </w:rPr>
+            </w:pPr>
+            <w:r>
+              <w:rPr>
+                <w:b/>
+                <w:bCs/>
+                <w:sz w:val="28"/>
+                <w:szCs w:val="28"/>
+              </w:rPr>
+              <w:sym w:font="Wingdings 2" w:char="F04F"/>
+            </w:r>
+          </w:p>
+        </w:tc>
+        <w:tc>
+          <w:tcPr>
+            <w:tcW w:w="1622" w:type="dxa"/>
+            <w:vAlign w:val="center"/>
+          </w:tcPr>
+          <w:p>
+            <w:pPr>
               <w:pBdr>
                 <w:top w:val="nil"/>
                 <w:left w:val="nil"/>
@@ -7392,19 +7431,24 @@
               <w:spacing w:line="360" w:lineRule="auto"/>
               <w:jc w:val="center"/>
             </w:pPr>
+            <w:r>
+              <w:rPr>
+                <w:b/>
+                <w:bCs/>
+                <w:sz w:val="28"/>
+                <w:szCs w:val="28"/>
+              </w:rPr>
+              <w:sym w:font="Wingdings 2" w:char="F050"/>
+            </w:r>
           </w:p>
         </w:tc>
         <w:tc>
           <w:tcPr>
-            <w:tcW w:w="1622" w:type="dxa"/>
+            <w:tcW w:w="1490" w:type="dxa"/>
             <w:vAlign w:val="center"/>
           </w:tcPr>
           <w:p>
             <w:pPr>
-              <w:numPr>
-                <w:ilvl w:val="0"/>
-                <w:numId w:val="2"/>
-              </w:numPr>
               <w:pBdr>
                 <w:top w:val="nil"/>
                 <w:left w:val="nil"/>
@@ -7415,29 +7459,15 @@
               <w:spacing w:line="360" w:lineRule="auto"/>
               <w:jc w:val="center"/>
             </w:pPr>
-          </w:p>
-        </w:tc>
-        <w:tc>
-          <w:tcPr>
-            <w:tcW w:w="1490" w:type="dxa"/>
-            <w:vAlign w:val="center"/>
-          </w:tcPr>
-          <w:p>
-            <w:pPr>
-              <w:numPr>
-                <w:ilvl w:val="0"/>
-                <w:numId w:val="4"/>
-              </w:numPr>
-              <w:pBdr>
-                <w:top w:val="nil"/>
-                <w:left w:val="nil"/>
-                <w:bottom w:val="nil"/>
-                <w:right w:val="nil"/>
-                <w:between w:val="nil"/>
-              </w:pBdr>
-              <w:spacing w:line="360" w:lineRule="auto"/>
-              <w:jc w:val="center"/>
-            </w:pPr>
+            <w:r>
+              <w:rPr>
+                <w:b/>
+                <w:bCs/>
+                <w:sz w:val="28"/>
+                <w:szCs w:val="28"/>
+              </w:rPr>
+              <w:sym w:font="Wingdings 2" w:char="F04F"/>
+            </w:r>
           </w:p>
         </w:tc>
       </w:tr>
@@ -7466,10 +7496,6 @@
           </w:tcPr>
           <w:p>
             <w:pPr>
-              <w:numPr>
-                <w:ilvl w:val="0"/>
-                <w:numId w:val="2"/>
-              </w:numPr>
               <w:pBdr>
                 <w:top w:val="nil"/>
                 <w:left w:val="nil"/>
@@ -7480,6 +7506,15 @@
               <w:spacing w:line="360" w:lineRule="auto"/>
               <w:jc w:val="center"/>
             </w:pPr>
+            <w:r>
+              <w:rPr>
+                <w:b/>
+                <w:bCs/>
+                <w:sz w:val="28"/>
+                <w:szCs w:val="28"/>
+              </w:rPr>
+              <w:sym w:font="Wingdings 2" w:char="F050"/>
+            </w:r>
           </w:p>
         </w:tc>
         <w:tc>
@@ -7489,10 +7524,6 @@
           </w:tcPr>
           <w:p>
             <w:pPr>
-              <w:numPr>
-                <w:ilvl w:val="0"/>
-                <w:numId w:val="2"/>
-              </w:numPr>
               <w:pBdr>
                 <w:top w:val="nil"/>
                 <w:left w:val="nil"/>
@@ -7503,6 +7534,15 @@
               <w:spacing w:line="360" w:lineRule="auto"/>
               <w:jc w:val="center"/>
             </w:pPr>
+            <w:r>
+              <w:rPr>
+                <w:b/>
+                <w:bCs/>
+                <w:sz w:val="28"/>
+                <w:szCs w:val="28"/>
+              </w:rPr>
+              <w:sym w:font="Wingdings 2" w:char="F050"/>
+            </w:r>
           </w:p>
         </w:tc>
         <w:tc>
@@ -7512,10 +7552,6 @@
           </w:tcPr>
           <w:p>
             <w:pPr>
-              <w:numPr>
-                <w:ilvl w:val="0"/>
-                <w:numId w:val="2"/>
-              </w:numPr>
               <w:pBdr>
                 <w:top w:val="nil"/>
                 <w:left w:val="nil"/>
@@ -7526,6 +7562,15 @@
               <w:spacing w:line="360" w:lineRule="auto"/>
               <w:jc w:val="center"/>
             </w:pPr>
+            <w:r>
+              <w:rPr>
+                <w:b/>
+                <w:bCs/>
+                <w:sz w:val="28"/>
+                <w:szCs w:val="28"/>
+              </w:rPr>
+              <w:sym w:font="Wingdings 2" w:char="F050"/>
+            </w:r>
           </w:p>
         </w:tc>
       </w:tr>
@@ -7554,10 +7599,6 @@
           </w:tcPr>
           <w:p>
             <w:pPr>
-              <w:numPr>
-                <w:ilvl w:val="0"/>
-                <w:numId w:val="4"/>
-              </w:numPr>
               <w:pBdr>
                 <w:top w:val="nil"/>
                 <w:left w:val="nil"/>
@@ -7568,6 +7609,15 @@
               <w:spacing w:line="360" w:lineRule="auto"/>
               <w:jc w:val="center"/>
             </w:pPr>
+            <w:r>
+              <w:rPr>
+                <w:b/>
+                <w:bCs/>
+                <w:sz w:val="28"/>
+                <w:szCs w:val="28"/>
+              </w:rPr>
+              <w:sym w:font="Wingdings 2" w:char="F04F"/>
+            </w:r>
           </w:p>
         </w:tc>
         <w:tc>
@@ -7577,10 +7627,6 @@
           </w:tcPr>
           <w:p>
             <w:pPr>
-              <w:numPr>
-                <w:ilvl w:val="0"/>
-                <w:numId w:val="4"/>
-              </w:numPr>
               <w:pBdr>
                 <w:top w:val="nil"/>
                 <w:left w:val="nil"/>
@@ -7591,6 +7637,15 @@
               <w:spacing w:line="360" w:lineRule="auto"/>
               <w:jc w:val="center"/>
             </w:pPr>
+            <w:r>
+              <w:rPr>
+                <w:b/>
+                <w:bCs/>
+                <w:sz w:val="28"/>
+                <w:szCs w:val="28"/>
+              </w:rPr>
+              <w:sym w:font="Wingdings 2" w:char="F04F"/>
+            </w:r>
           </w:p>
         </w:tc>
         <w:tc>
@@ -7600,10 +7655,6 @@
           </w:tcPr>
           <w:p>
             <w:pPr>
-              <w:numPr>
-                <w:ilvl w:val="0"/>
-                <w:numId w:val="4"/>
-              </w:numPr>
               <w:pBdr>
                 <w:top w:val="nil"/>
                 <w:left w:val="nil"/>
@@ -7614,11 +7665,26 @@
               <w:spacing w:line="360" w:lineRule="auto"/>
               <w:jc w:val="center"/>
             </w:pPr>
+            <w:r>
+              <w:rPr>
+                <w:b/>
+                <w:bCs/>
+                <w:sz w:val="28"/>
+                <w:szCs w:val="28"/>
+              </w:rPr>
+              <w:sym w:font="Wingdings 2" w:char="F050"/>
+            </w:r>
           </w:p>
         </w:tc>
       </w:tr>
     </w:tbl>
-    <w:p/>
+    <w:p>
+      <w:r>
+        <w:t>A well-designed graphical user interface (GUI) is essential for the success of an application. A good user interface (UI), easy navigation, professional design, and responsiveness are crucial components. These features enhance the user experience and increase usage and satisfaction. A well-designed GUI with a good UI, easy navigation, professional design, and responsiveness improves the usability and appeal of an application.</w:t>
+      </w:r>
+      <w:bookmarkStart w:id="26" w:name="_heading=h.1ci93xb" w:colFirst="0" w:colLast="0"/>
+      <w:bookmarkEnd w:id="26"/>
+    </w:p>
     <w:p>
       <w:pPr>
         <w:keepNext/>
@@ -7636,13 +7702,12 @@
           <w:color w:val="000000"/>
         </w:rPr>
       </w:pPr>
-      <w:bookmarkStart w:id="26" w:name="_heading=h.1ci93xb" w:colFirst="0" w:colLast="0"/>
-      <w:bookmarkEnd w:id="26"/>
       <w:r>
         <w:rPr>
           <w:b/>
           <w:color w:val="000000"/>
         </w:rPr>
+        <w:lastRenderedPageBreak/>
         <w:t>Table 2-2: Comparison Table Based on Content and Functionality</w:t>
       </w:r>
     </w:p>
@@ -7884,10 +7949,6 @@
           </w:tcPr>
           <w:p>
             <w:pPr>
-              <w:numPr>
-                <w:ilvl w:val="0"/>
-                <w:numId w:val="2"/>
-              </w:numPr>
               <w:pBdr>
                 <w:top w:val="nil"/>
                 <w:left w:val="nil"/>
@@ -7898,6 +7959,15 @@
               <w:spacing w:line="360" w:lineRule="auto"/>
               <w:jc w:val="center"/>
             </w:pPr>
+            <w:r>
+              <w:rPr>
+                <w:b/>
+                <w:bCs/>
+                <w:sz w:val="28"/>
+                <w:szCs w:val="28"/>
+              </w:rPr>
+              <w:sym w:font="Wingdings 2" w:char="F050"/>
+            </w:r>
           </w:p>
         </w:tc>
         <w:tc>
@@ -7907,10 +7977,6 @@
           </w:tcPr>
           <w:p>
             <w:pPr>
-              <w:numPr>
-                <w:ilvl w:val="0"/>
-                <w:numId w:val="4"/>
-              </w:numPr>
               <w:pBdr>
                 <w:top w:val="nil"/>
                 <w:left w:val="nil"/>
@@ -7921,6 +7987,15 @@
               <w:spacing w:line="360" w:lineRule="auto"/>
               <w:jc w:val="center"/>
             </w:pPr>
+            <w:r>
+              <w:rPr>
+                <w:b/>
+                <w:bCs/>
+                <w:sz w:val="28"/>
+                <w:szCs w:val="28"/>
+              </w:rPr>
+              <w:sym w:font="Wingdings 2" w:char="F050"/>
+            </w:r>
           </w:p>
         </w:tc>
         <w:tc>
@@ -7930,10 +8005,6 @@
           </w:tcPr>
           <w:p>
             <w:pPr>
-              <w:numPr>
-                <w:ilvl w:val="0"/>
-                <w:numId w:val="2"/>
-              </w:numPr>
               <w:pBdr>
                 <w:top w:val="nil"/>
                 <w:left w:val="nil"/>
@@ -7944,6 +8015,15 @@
               <w:spacing w:line="360" w:lineRule="auto"/>
               <w:jc w:val="center"/>
             </w:pPr>
+            <w:r>
+              <w:rPr>
+                <w:b/>
+                <w:bCs/>
+                <w:sz w:val="28"/>
+                <w:szCs w:val="28"/>
+              </w:rPr>
+              <w:sym w:font="Wingdings 2" w:char="F050"/>
+            </w:r>
           </w:p>
         </w:tc>
       </w:tr>
@@ -7961,7 +8041,6 @@
               <w:spacing w:line="360" w:lineRule="auto"/>
             </w:pPr>
             <w:r>
-              <w:lastRenderedPageBreak/>
               <w:t>Usability</w:t>
             </w:r>
           </w:p>
@@ -7973,10 +8052,6 @@
           </w:tcPr>
           <w:p>
             <w:pPr>
-              <w:numPr>
-                <w:ilvl w:val="0"/>
-                <w:numId w:val="4"/>
-              </w:numPr>
               <w:pBdr>
                 <w:top w:val="nil"/>
                 <w:left w:val="nil"/>
@@ -7987,6 +8062,15 @@
               <w:spacing w:line="360" w:lineRule="auto"/>
               <w:jc w:val="center"/>
             </w:pPr>
+            <w:r>
+              <w:rPr>
+                <w:b/>
+                <w:bCs/>
+                <w:sz w:val="28"/>
+                <w:szCs w:val="28"/>
+              </w:rPr>
+              <w:sym w:font="Wingdings 2" w:char="F04F"/>
+            </w:r>
           </w:p>
         </w:tc>
         <w:tc>
@@ -7996,10 +8080,6 @@
           </w:tcPr>
           <w:p>
             <w:pPr>
-              <w:numPr>
-                <w:ilvl w:val="0"/>
-                <w:numId w:val="2"/>
-              </w:numPr>
               <w:pBdr>
                 <w:top w:val="nil"/>
                 <w:left w:val="nil"/>
@@ -8010,6 +8090,15 @@
               <w:spacing w:line="360" w:lineRule="auto"/>
               <w:jc w:val="center"/>
             </w:pPr>
+            <w:r>
+              <w:rPr>
+                <w:b/>
+                <w:bCs/>
+                <w:sz w:val="28"/>
+                <w:szCs w:val="28"/>
+              </w:rPr>
+              <w:sym w:font="Wingdings 2" w:char="F050"/>
+            </w:r>
           </w:p>
         </w:tc>
         <w:tc>
@@ -8019,10 +8108,6 @@
           </w:tcPr>
           <w:p>
             <w:pPr>
-              <w:numPr>
-                <w:ilvl w:val="0"/>
-                <w:numId w:val="4"/>
-              </w:numPr>
               <w:pBdr>
                 <w:top w:val="nil"/>
                 <w:left w:val="nil"/>
@@ -8033,6 +8118,15 @@
               <w:spacing w:line="360" w:lineRule="auto"/>
               <w:jc w:val="center"/>
             </w:pPr>
+            <w:r>
+              <w:rPr>
+                <w:b/>
+                <w:bCs/>
+                <w:sz w:val="28"/>
+                <w:szCs w:val="28"/>
+              </w:rPr>
+              <w:sym w:font="Wingdings 2" w:char="F050"/>
+            </w:r>
           </w:p>
         </w:tc>
       </w:tr>
@@ -8061,10 +8155,6 @@
           </w:tcPr>
           <w:p>
             <w:pPr>
-              <w:numPr>
-                <w:ilvl w:val="0"/>
-                <w:numId w:val="4"/>
-              </w:numPr>
               <w:pBdr>
                 <w:top w:val="nil"/>
                 <w:left w:val="nil"/>
@@ -8075,6 +8165,15 @@
               <w:spacing w:line="360" w:lineRule="auto"/>
               <w:jc w:val="center"/>
             </w:pPr>
+            <w:r>
+              <w:rPr>
+                <w:b/>
+                <w:bCs/>
+                <w:sz w:val="28"/>
+                <w:szCs w:val="28"/>
+              </w:rPr>
+              <w:sym w:font="Wingdings 2" w:char="F04F"/>
+            </w:r>
           </w:p>
         </w:tc>
         <w:tc>
@@ -8084,10 +8183,6 @@
           </w:tcPr>
           <w:p>
             <w:pPr>
-              <w:numPr>
-                <w:ilvl w:val="0"/>
-                <w:numId w:val="2"/>
-              </w:numPr>
               <w:pBdr>
                 <w:top w:val="nil"/>
                 <w:left w:val="nil"/>
@@ -8098,6 +8193,15 @@
               <w:spacing w:line="360" w:lineRule="auto"/>
               <w:jc w:val="center"/>
             </w:pPr>
+            <w:r>
+              <w:rPr>
+                <w:b/>
+                <w:bCs/>
+                <w:sz w:val="28"/>
+                <w:szCs w:val="28"/>
+              </w:rPr>
+              <w:sym w:font="Wingdings 2" w:char="F050"/>
+            </w:r>
           </w:p>
         </w:tc>
         <w:tc>
@@ -8107,10 +8211,6 @@
           </w:tcPr>
           <w:p>
             <w:pPr>
-              <w:numPr>
-                <w:ilvl w:val="0"/>
-                <w:numId w:val="2"/>
-              </w:numPr>
               <w:pBdr>
                 <w:top w:val="nil"/>
                 <w:left w:val="nil"/>
@@ -8121,6 +8221,15 @@
               <w:spacing w:line="360" w:lineRule="auto"/>
               <w:jc w:val="center"/>
             </w:pPr>
+            <w:r>
+              <w:rPr>
+                <w:b/>
+                <w:bCs/>
+                <w:sz w:val="28"/>
+                <w:szCs w:val="28"/>
+              </w:rPr>
+              <w:sym w:font="Wingdings 2" w:char="F050"/>
+            </w:r>
           </w:p>
         </w:tc>
       </w:tr>
@@ -8149,10 +8258,6 @@
           </w:tcPr>
           <w:p>
             <w:pPr>
-              <w:numPr>
-                <w:ilvl w:val="0"/>
-                <w:numId w:val="2"/>
-              </w:numPr>
               <w:pBdr>
                 <w:top w:val="nil"/>
                 <w:left w:val="nil"/>
@@ -8163,6 +8268,15 @@
               <w:spacing w:line="360" w:lineRule="auto"/>
               <w:jc w:val="center"/>
             </w:pPr>
+            <w:r>
+              <w:rPr>
+                <w:b/>
+                <w:bCs/>
+                <w:sz w:val="28"/>
+                <w:szCs w:val="28"/>
+              </w:rPr>
+              <w:sym w:font="Wingdings 2" w:char="F04F"/>
+            </w:r>
           </w:p>
         </w:tc>
         <w:tc>
@@ -8172,10 +8286,6 @@
           </w:tcPr>
           <w:p>
             <w:pPr>
-              <w:numPr>
-                <w:ilvl w:val="0"/>
-                <w:numId w:val="4"/>
-              </w:numPr>
               <w:pBdr>
                 <w:top w:val="nil"/>
                 <w:left w:val="nil"/>
@@ -8186,6 +8296,15 @@
               <w:spacing w:line="360" w:lineRule="auto"/>
               <w:jc w:val="center"/>
             </w:pPr>
+            <w:r>
+              <w:rPr>
+                <w:b/>
+                <w:bCs/>
+                <w:sz w:val="28"/>
+                <w:szCs w:val="28"/>
+              </w:rPr>
+              <w:sym w:font="Wingdings 2" w:char="F04F"/>
+            </w:r>
           </w:p>
         </w:tc>
         <w:tc>
@@ -8195,10 +8314,6 @@
           </w:tcPr>
           <w:p>
             <w:pPr>
-              <w:numPr>
-                <w:ilvl w:val="0"/>
-                <w:numId w:val="2"/>
-              </w:numPr>
               <w:pBdr>
                 <w:top w:val="nil"/>
                 <w:left w:val="nil"/>
@@ -8209,11 +8324,24 @@
               <w:spacing w:line="360" w:lineRule="auto"/>
               <w:jc w:val="center"/>
             </w:pPr>
+            <w:r>
+              <w:rPr>
+                <w:b/>
+                <w:bCs/>
+                <w:sz w:val="28"/>
+                <w:szCs w:val="28"/>
+              </w:rPr>
+              <w:sym w:font="Wingdings 2" w:char="F050"/>
+            </w:r>
           </w:p>
         </w:tc>
       </w:tr>
     </w:tbl>
-    <w:p/>
+    <w:p>
+      <w:r>
+        <w:t>Quality content structure, usability, dynamic content, and content management systems are all essential components of a successful application. Quality content structure ensures that the information within the application is presented in a clear and logical manner, making it easy for users to find what they need. Usability refers to the ease with which users can navigate the application, complete tasks, and achieve their goals. Dynamic content, such as personalized recommendations or real-time updates, can enhance user engagement and satisfaction. Finally, a content management system (CMS) allows for efficient and effective management of the application's content, ensuring that it remains up-to-date and relevant. Together, these features help create an application that is intuitive, engaging, and valuable to its users.</w:t>
+      </w:r>
+    </w:p>
     <w:p>
       <w:pPr>
         <w:keepNext/>
@@ -8301,14 +8429,12 @@
                 <w:b/>
               </w:rPr>
             </w:pPr>
-            <w:proofErr w:type="spellStart"/>
             <w:r>
               <w:rPr>
                 <w:b/>
               </w:rPr>
               <w:t>Aramex</w:t>
             </w:r>
-            <w:proofErr w:type="spellEnd"/>
           </w:p>
         </w:tc>
         <w:tc>
@@ -8479,10 +8605,6 @@
           </w:tcPr>
           <w:p>
             <w:pPr>
-              <w:numPr>
-                <w:ilvl w:val="0"/>
-                <w:numId w:val="2"/>
-              </w:numPr>
               <w:pBdr>
                 <w:top w:val="nil"/>
                 <w:left w:val="nil"/>
@@ -8493,6 +8615,15 @@
               <w:spacing w:line="360" w:lineRule="auto"/>
               <w:jc w:val="center"/>
             </w:pPr>
+            <w:r>
+              <w:rPr>
+                <w:b/>
+                <w:bCs/>
+                <w:sz w:val="28"/>
+                <w:szCs w:val="28"/>
+              </w:rPr>
+              <w:sym w:font="Wingdings 2" w:char="F050"/>
+            </w:r>
           </w:p>
         </w:tc>
         <w:tc>
@@ -8502,10 +8633,6 @@
           </w:tcPr>
           <w:p>
             <w:pPr>
-              <w:numPr>
-                <w:ilvl w:val="0"/>
-                <w:numId w:val="4"/>
-              </w:numPr>
               <w:pBdr>
                 <w:top w:val="nil"/>
                 <w:left w:val="nil"/>
@@ -8516,6 +8643,15 @@
               <w:spacing w:line="360" w:lineRule="auto"/>
               <w:jc w:val="center"/>
             </w:pPr>
+            <w:r>
+              <w:rPr>
+                <w:b/>
+                <w:bCs/>
+                <w:sz w:val="28"/>
+                <w:szCs w:val="28"/>
+              </w:rPr>
+              <w:sym w:font="Wingdings 2" w:char="F04F"/>
+            </w:r>
           </w:p>
         </w:tc>
         <w:tc>
@@ -8525,10 +8661,6 @@
           </w:tcPr>
           <w:p>
             <w:pPr>
-              <w:numPr>
-                <w:ilvl w:val="0"/>
-                <w:numId w:val="2"/>
-              </w:numPr>
               <w:pBdr>
                 <w:top w:val="nil"/>
                 <w:left w:val="nil"/>
@@ -8539,6 +8671,15 @@
               <w:spacing w:line="360" w:lineRule="auto"/>
               <w:jc w:val="center"/>
             </w:pPr>
+            <w:r>
+              <w:rPr>
+                <w:b/>
+                <w:bCs/>
+                <w:sz w:val="28"/>
+                <w:szCs w:val="28"/>
+              </w:rPr>
+              <w:sym w:font="Wingdings 2" w:char="F050"/>
+            </w:r>
           </w:p>
         </w:tc>
       </w:tr>
@@ -8567,10 +8708,6 @@
           </w:tcPr>
           <w:p>
             <w:pPr>
-              <w:numPr>
-                <w:ilvl w:val="0"/>
-                <w:numId w:val="4"/>
-              </w:numPr>
               <w:pBdr>
                 <w:top w:val="nil"/>
                 <w:left w:val="nil"/>
@@ -8581,6 +8718,15 @@
               <w:spacing w:line="360" w:lineRule="auto"/>
               <w:jc w:val="center"/>
             </w:pPr>
+            <w:r>
+              <w:rPr>
+                <w:b/>
+                <w:bCs/>
+                <w:sz w:val="28"/>
+                <w:szCs w:val="28"/>
+              </w:rPr>
+              <w:sym w:font="Wingdings 2" w:char="F04F"/>
+            </w:r>
           </w:p>
         </w:tc>
         <w:tc>
@@ -8590,10 +8736,6 @@
           </w:tcPr>
           <w:p>
             <w:pPr>
-              <w:numPr>
-                <w:ilvl w:val="0"/>
-                <w:numId w:val="2"/>
-              </w:numPr>
               <w:pBdr>
                 <w:top w:val="nil"/>
                 <w:left w:val="nil"/>
@@ -8604,6 +8746,15 @@
               <w:spacing w:line="360" w:lineRule="auto"/>
               <w:jc w:val="center"/>
             </w:pPr>
+            <w:r>
+              <w:rPr>
+                <w:b/>
+                <w:bCs/>
+                <w:sz w:val="28"/>
+                <w:szCs w:val="28"/>
+              </w:rPr>
+              <w:sym w:font="Wingdings 2" w:char="F050"/>
+            </w:r>
           </w:p>
         </w:tc>
         <w:tc>
@@ -8613,10 +8764,6 @@
           </w:tcPr>
           <w:p>
             <w:pPr>
-              <w:numPr>
-                <w:ilvl w:val="0"/>
-                <w:numId w:val="4"/>
-              </w:numPr>
               <w:pBdr>
                 <w:top w:val="nil"/>
                 <w:left w:val="nil"/>
@@ -8627,6 +8774,15 @@
               <w:spacing w:line="360" w:lineRule="auto"/>
               <w:jc w:val="center"/>
             </w:pPr>
+            <w:r>
+              <w:rPr>
+                <w:b/>
+                <w:bCs/>
+                <w:sz w:val="28"/>
+                <w:szCs w:val="28"/>
+              </w:rPr>
+              <w:sym w:font="Wingdings 2" w:char="F050"/>
+            </w:r>
           </w:p>
         </w:tc>
       </w:tr>
@@ -8655,10 +8811,6 @@
           </w:tcPr>
           <w:p>
             <w:pPr>
-              <w:numPr>
-                <w:ilvl w:val="0"/>
-                <w:numId w:val="4"/>
-              </w:numPr>
               <w:pBdr>
                 <w:top w:val="nil"/>
                 <w:left w:val="nil"/>
@@ -8669,6 +8821,15 @@
               <w:spacing w:line="360" w:lineRule="auto"/>
               <w:jc w:val="center"/>
             </w:pPr>
+            <w:r>
+              <w:rPr>
+                <w:b/>
+                <w:bCs/>
+                <w:sz w:val="28"/>
+                <w:szCs w:val="28"/>
+              </w:rPr>
+              <w:sym w:font="Wingdings 2" w:char="F050"/>
+            </w:r>
           </w:p>
         </w:tc>
         <w:tc>
@@ -8678,10 +8839,6 @@
           </w:tcPr>
           <w:p>
             <w:pPr>
-              <w:numPr>
-                <w:ilvl w:val="0"/>
-                <w:numId w:val="2"/>
-              </w:numPr>
               <w:pBdr>
                 <w:top w:val="nil"/>
                 <w:left w:val="nil"/>
@@ -8692,6 +8849,15 @@
               <w:spacing w:line="360" w:lineRule="auto"/>
               <w:jc w:val="center"/>
             </w:pPr>
+            <w:r>
+              <w:rPr>
+                <w:b/>
+                <w:bCs/>
+                <w:sz w:val="28"/>
+                <w:szCs w:val="28"/>
+              </w:rPr>
+              <w:sym w:font="Wingdings 2" w:char="F050"/>
+            </w:r>
           </w:p>
         </w:tc>
         <w:tc>
@@ -8701,10 +8867,6 @@
           </w:tcPr>
           <w:p>
             <w:pPr>
-              <w:numPr>
-                <w:ilvl w:val="0"/>
-                <w:numId w:val="2"/>
-              </w:numPr>
               <w:pBdr>
                 <w:top w:val="nil"/>
                 <w:left w:val="nil"/>
@@ -8715,6 +8877,15 @@
               <w:spacing w:line="360" w:lineRule="auto"/>
               <w:jc w:val="center"/>
             </w:pPr>
+            <w:r>
+              <w:rPr>
+                <w:b/>
+                <w:bCs/>
+                <w:sz w:val="28"/>
+                <w:szCs w:val="28"/>
+              </w:rPr>
+              <w:sym w:font="Wingdings 2" w:char="F050"/>
+            </w:r>
           </w:p>
         </w:tc>
       </w:tr>
@@ -8743,10 +8914,6 @@
           </w:tcPr>
           <w:p>
             <w:pPr>
-              <w:numPr>
-                <w:ilvl w:val="0"/>
-                <w:numId w:val="2"/>
-              </w:numPr>
               <w:pBdr>
                 <w:top w:val="nil"/>
                 <w:left w:val="nil"/>
@@ -8757,6 +8924,15 @@
               <w:spacing w:line="360" w:lineRule="auto"/>
               <w:jc w:val="center"/>
             </w:pPr>
+            <w:r>
+              <w:rPr>
+                <w:b/>
+                <w:bCs/>
+                <w:sz w:val="28"/>
+                <w:szCs w:val="28"/>
+              </w:rPr>
+              <w:sym w:font="Wingdings 2" w:char="F050"/>
+            </w:r>
           </w:p>
         </w:tc>
         <w:tc>
@@ -8766,10 +8942,6 @@
           </w:tcPr>
           <w:p>
             <w:pPr>
-              <w:numPr>
-                <w:ilvl w:val="0"/>
-                <w:numId w:val="4"/>
-              </w:numPr>
               <w:pBdr>
                 <w:top w:val="nil"/>
                 <w:left w:val="nil"/>
@@ -8780,6 +8952,15 @@
               <w:spacing w:line="360" w:lineRule="auto"/>
               <w:jc w:val="center"/>
             </w:pPr>
+            <w:r>
+              <w:rPr>
+                <w:b/>
+                <w:bCs/>
+                <w:sz w:val="28"/>
+                <w:szCs w:val="28"/>
+              </w:rPr>
+              <w:sym w:font="Wingdings 2" w:char="F04F"/>
+            </w:r>
           </w:p>
         </w:tc>
         <w:tc>
@@ -8789,10 +8970,6 @@
           </w:tcPr>
           <w:p>
             <w:pPr>
-              <w:numPr>
-                <w:ilvl w:val="0"/>
-                <w:numId w:val="2"/>
-              </w:numPr>
               <w:pBdr>
                 <w:top w:val="nil"/>
                 <w:left w:val="nil"/>
@@ -8803,11 +8980,28 @@
               <w:spacing w:line="360" w:lineRule="auto"/>
               <w:jc w:val="center"/>
             </w:pPr>
+            <w:r>
+              <w:rPr>
+                <w:b/>
+                <w:bCs/>
+                <w:sz w:val="28"/>
+                <w:szCs w:val="28"/>
+              </w:rPr>
+              <w:sym w:font="Wingdings 2" w:char="F050"/>
+            </w:r>
           </w:p>
         </w:tc>
       </w:tr>
     </w:tbl>
-    <w:p/>
+    <w:p>
+      <w:r>
+        <w:t xml:space="preserve">For any application, security, third-party integration, accessibility, and registration forms are important considerations. Security measures protect user data, while third-party integrations enhance functionality. Accessible content ensures all users can access the application, and </w:t>
+      </w:r>
+      <w:r>
+        <w:lastRenderedPageBreak/>
+        <w:t>registration forms personalize the user experience. Taking these factors into account leads to a secure, functional, accessible, and personalized application, increasing user satisfaction and engagement.</w:t>
+      </w:r>
+    </w:p>
     <w:p/>
     <w:p>
       <w:pPr>
@@ -8826,11 +9020,10 @@
     </w:p>
     <w:p>
       <w:pPr>
-        <w:ind w:firstLine="576"/>
         <w:jc w:val="both"/>
       </w:pPr>
       <w:r>
-        <w:t xml:space="preserve">This paragraph in meant to draw conclusions about the existing methods and the motivation behind your work.  Based on comparison results and the background in chapter 1, what should be the specifications of the newly proposed methodology? What are the problems that remain unsolved by existing methods and what are you planning to do? </w:t>
+        <w:t>Through the study of other systems, we have identified the essential components that a successful application should possess. These components include a well-designed graphical user interface (GUI), quality content structure, usability, dynamic content, content management systems, security measures, third-party integration, accessible content and location, and registration forms. A well-designed GUI with a good UI, easy navigation, professional design, and responsiveness enhances the user experience and increases usage and satisfaction. Quality content structure ensures that information is presented logically, while usability and dynamic content enhance user engagement. A content management system (CMS) allows for efficient management of the application's content. Security measures, third-party integration, accessible content and location, and registration forms are also important considerations. By taking these factors into account, we can create an application that is secure, functional, accessible, and personalized, leading to increased user satisfaction and engagement.</w:t>
       </w:r>
     </w:p>
     <w:p>
@@ -8850,52 +9043,6 @@
     </w:p>
     <w:p>
       <w:pPr>
-        <w:jc w:val="both"/>
-      </w:pPr>
-    </w:p>
-    <w:p>
-      <w:pPr>
-        <w:jc w:val="both"/>
-      </w:pPr>
-    </w:p>
-    <w:p>
-      <w:pPr>
-        <w:jc w:val="both"/>
-      </w:pPr>
-    </w:p>
-    <w:p>
-      <w:pPr>
-        <w:jc w:val="both"/>
-      </w:pPr>
-    </w:p>
-    <w:p>
-      <w:pPr>
-        <w:jc w:val="both"/>
-      </w:pPr>
-    </w:p>
-    <w:p>
-      <w:pPr>
-        <w:jc w:val="both"/>
-      </w:pPr>
-    </w:p>
-    <w:p>
-      <w:pPr>
-        <w:jc w:val="both"/>
-      </w:pPr>
-    </w:p>
-    <w:p>
-      <w:pPr>
-        <w:jc w:val="both"/>
-      </w:pPr>
-    </w:p>
-    <w:p>
-      <w:pPr>
-        <w:jc w:val="both"/>
-      </w:pPr>
-    </w:p>
-    <w:p>
-      <w:pPr>
-        <w:spacing w:line="240" w:lineRule="auto"/>
         <w:rPr>
           <w:b/>
           <w:smallCaps/>
@@ -8904,8 +9051,25 @@
         </w:rPr>
       </w:pPr>
       <w:r>
+        <w:rPr>
+          <w:b/>
+          <w:smallCaps/>
+          <w:sz w:val="32"/>
+          <w:szCs w:val="32"/>
+        </w:rPr>
         <w:br w:type="page"/>
       </w:r>
+    </w:p>
+    <w:p>
+      <w:pPr>
+        <w:spacing w:line="240" w:lineRule="auto"/>
+        <w:rPr>
+          <w:b/>
+          <w:smallCaps/>
+          <w:sz w:val="32"/>
+          <w:szCs w:val="32"/>
+        </w:rPr>
+      </w:pPr>
     </w:p>
     <w:p>
       <w:pPr>
@@ -8918,7 +9082,6 @@
       <w:bookmarkStart w:id="29" w:name="_heading=h.qsh70q" w:colFirst="0" w:colLast="0"/>
       <w:bookmarkEnd w:id="29"/>
       <w:r>
-        <w:lastRenderedPageBreak/>
         <w:br/>
         <w:t>System Design</w:t>
       </w:r>
@@ -10738,7 +10901,7 @@
         <w:noProof/>
         <w:color w:val="000000"/>
       </w:rPr>
-      <w:t>18</w:t>
+      <w:t>19</w:t>
     </w:r>
     <w:r>
       <w:rPr>
@@ -14330,7 +14493,7 @@
 </file>
 
 <file path=customXml/itemProps2.xml><?xml version="1.0" encoding="utf-8"?>
-<ds:datastoreItem xmlns:ds="http://schemas.openxmlformats.org/officeDocument/2006/customXml" ds:itemID="{D8E74EEF-E2B1-4471-A9F1-22128FA5E548}">
+<ds:datastoreItem xmlns:ds="http://schemas.openxmlformats.org/officeDocument/2006/customXml" ds:itemID="{44B46BF1-1C30-4A4E-B094-E4A81DE7C322}">
   <ds:schemaRefs>
     <ds:schemaRef ds:uri="http://schemas.openxmlformats.org/officeDocument/2006/bibliography"/>
   </ds:schemaRefs>

</xml_diff>

<commit_message>
first steps into code
</commit_message>
<xml_diff>
--- a/CENG495_CCE_Final_Report_Antonio_Fawzy.docx
+++ b/CENG495_CCE_Final_Report_Antonio_Fawzy.docx
@@ -7000,14 +7000,12 @@
       <w:r>
         <w:t xml:space="preserve">This paragraph in meant to highlight the advantages and shortcomings of each of the previously stated methods </w:t>
       </w:r>
-      <w:bookmarkStart w:id="24" w:name="_GoBack"/>
       <w:r>
         <w:rPr>
           <w:bCs/>
         </w:rPr>
         <w:t>with respect to certain criteria</w:t>
       </w:r>
-      <w:bookmarkEnd w:id="24"/>
       <w:r>
         <w:t>.</w:t>
       </w:r>
@@ -7034,8 +7032,8 @@
           <w:color w:val="000000"/>
         </w:rPr>
       </w:pPr>
-      <w:bookmarkStart w:id="25" w:name="_heading=h.2xcytpi" w:colFirst="0" w:colLast="0"/>
-      <w:bookmarkEnd w:id="25"/>
+      <w:bookmarkStart w:id="24" w:name="_heading=h.2xcytpi" w:colFirst="0" w:colLast="0"/>
+      <w:bookmarkEnd w:id="24"/>
       <w:r>
         <w:rPr>
           <w:b/>
@@ -7682,8 +7680,8 @@
       <w:r>
         <w:t>A well-designed graphical user interface (GUI) is essential for the success of an application. A good user interface (UI), easy navigation, professional design, and responsiveness are crucial components. These features enhance the user experience and increase usage and satisfaction. A well-designed GUI with a good UI, easy navigation, professional design, and responsiveness improves the usability and appeal of an application.</w:t>
       </w:r>
-      <w:bookmarkStart w:id="26" w:name="_heading=h.1ci93xb" w:colFirst="0" w:colLast="0"/>
-      <w:bookmarkEnd w:id="26"/>
+      <w:bookmarkStart w:id="25" w:name="_heading=h.1ci93xb" w:colFirst="0" w:colLast="0"/>
+      <w:bookmarkEnd w:id="25"/>
     </w:p>
     <w:p>
       <w:pPr>
@@ -8359,8 +8357,8 @@
           <w:color w:val="000000"/>
         </w:rPr>
       </w:pPr>
-      <w:bookmarkStart w:id="27" w:name="_heading=h.3whwml4" w:colFirst="0" w:colLast="0"/>
-      <w:bookmarkEnd w:id="27"/>
+      <w:bookmarkStart w:id="26" w:name="_heading=h.3whwml4" w:colFirst="0" w:colLast="0"/>
+      <w:bookmarkEnd w:id="26"/>
       <w:r>
         <w:rPr>
           <w:b/>
@@ -9012,8 +9010,8 @@
         </w:numPr>
         <w:jc w:val="both"/>
       </w:pPr>
-      <w:bookmarkStart w:id="28" w:name="_heading=h.2bn6wsx" w:colFirst="0" w:colLast="0"/>
-      <w:bookmarkEnd w:id="28"/>
+      <w:bookmarkStart w:id="27" w:name="_heading=h.2bn6wsx" w:colFirst="0" w:colLast="0"/>
+      <w:bookmarkEnd w:id="27"/>
       <w:r>
         <w:t>Conclusion and Motivation</w:t>
       </w:r>
@@ -9079,8 +9077,8 @@
           <w:numId w:val="3"/>
         </w:numPr>
       </w:pPr>
-      <w:bookmarkStart w:id="29" w:name="_heading=h.qsh70q" w:colFirst="0" w:colLast="0"/>
-      <w:bookmarkEnd w:id="29"/>
+      <w:bookmarkStart w:id="28" w:name="_heading=h.qsh70q" w:colFirst="0" w:colLast="0"/>
+      <w:bookmarkEnd w:id="28"/>
       <w:r>
         <w:br/>
         <w:t>System Design</w:t>
@@ -9103,18 +9101,38 @@
         </w:numPr>
         <w:jc w:val="both"/>
       </w:pPr>
-      <w:bookmarkStart w:id="30" w:name="_heading=h.3as4poj" w:colFirst="0" w:colLast="0"/>
+      <w:bookmarkStart w:id="29" w:name="_heading=h.3as4poj" w:colFirst="0" w:colLast="0"/>
+      <w:bookmarkEnd w:id="29"/>
+      <w:r>
+        <w:t>Introduction</w:t>
+      </w:r>
+    </w:p>
+    <w:p>
+      <w:pPr>
+        <w:ind w:firstLine="576"/>
+      </w:pPr>
+      <w:r>
+        <w:t xml:space="preserve">The cargo/delivery application project involves developing a comprehensive platform for managing shipments and deliveries, using modern technologies and tools. To ensure that the final product meets the needs of all stakeholders and delivers the desired outcomes, several key phases will be undertaken, including requirements and specification analysis, functional requirements, use case diagrams, system architecture, class diagrams, sequence diagrams, activity diagrams, and financial viability. These phases </w:t>
+      </w:r>
+      <w:r>
+        <w:t xml:space="preserve">that normally </w:t>
+      </w:r>
+      <w:r>
+        <w:t>involve</w:t>
+      </w:r>
+      <w:r>
+        <w:t xml:space="preserve"> working closely with stakeholders, gathering feedback, and developing a comprehensive set of requirements that will guide the development of the application</w:t>
+      </w:r>
+      <w:r>
+        <w:t>, have been simulated via our own research</w:t>
+      </w:r>
+      <w:bookmarkStart w:id="30" w:name="_GoBack"/>
       <w:bookmarkEnd w:id="30"/>
       <w:r>
-        <w:t>Introduction</w:t>
-      </w:r>
-    </w:p>
-    <w:p>
-      <w:pPr>
-        <w:ind w:firstLine="576"/>
-      </w:pPr>
-      <w:r>
-        <w:t>This paragraph in meant to introduce the topics to be covered in this chapter.</w:t>
+        <w:t>. This will be followed by the design and development phases, where the project team will begin building the application based on the requirements identified in the earlier phases. Throughout the project, the team will conduct rigorous testing and quality assurance to ensure that the application is free of bugs, errors, and other issues that could affect the user experience or performance. The financial viability analysis will ensure that the project is feasible, economically viable, and sustainable in the long run</w:t>
+      </w:r>
+      <w:r>
+        <w:t>…</w:t>
       </w:r>
     </w:p>
     <w:p>
@@ -9165,6 +9183,7 @@
       <w:bookmarkStart w:id="32" w:name="_heading=h.49x2ik5" w:colFirst="0" w:colLast="0"/>
       <w:bookmarkEnd w:id="32"/>
       <w:r>
+        <w:lastRenderedPageBreak/>
         <w:t>Functional Requirements</w:t>
       </w:r>
     </w:p>
@@ -9333,7 +9352,6 @@
       <w:bookmarkStart w:id="34" w:name="_heading=h.147n2zr" w:colFirst="0" w:colLast="0"/>
       <w:bookmarkEnd w:id="34"/>
       <w:r>
-        <w:lastRenderedPageBreak/>
         <w:t>System Architecture</w:t>
       </w:r>
     </w:p>
@@ -9356,6 +9374,7 @@
           <w:noProof/>
           <w:lang w:val="en-GB"/>
         </w:rPr>
+        <w:lastRenderedPageBreak/>
         <w:drawing>
           <wp:inline distT="0" distB="0" distL="0" distR="0" wp14:anchorId="7180CA5D" wp14:editId="74E057E7">
             <wp:extent cx="5727700" cy="3784600"/>
@@ -9504,11 +9523,7 @@
         <w:jc w:val="both"/>
       </w:pPr>
       <w:r>
-        <w:t xml:space="preserve">Sequence Diagrams are interaction diagrams that detail how operations are carried out. They capture the interaction between objects in the context of a collaboration. Sequence </w:t>
-      </w:r>
-      <w:r>
-        <w:lastRenderedPageBreak/>
-        <w:t>Diagrams are time focus and they show the order of the interaction visually by using the vertical axis of the diagram to represent time what messages are sent and when.</w:t>
+        <w:t>Sequence Diagrams are interaction diagrams that detail how operations are carried out. They capture the interaction between objects in the context of a collaboration. Sequence Diagrams are time focus and they show the order of the interaction visually by using the vertical axis of the diagram to represent time what messages are sent and when.</w:t>
       </w:r>
     </w:p>
     <w:p>
@@ -9549,6 +9564,7 @@
       <w:bookmarkStart w:id="38" w:name="_heading=h.32hioqz" w:colFirst="0" w:colLast="0"/>
       <w:bookmarkEnd w:id="38"/>
       <w:r>
+        <w:lastRenderedPageBreak/>
         <w:t>Activity Diagrams</w:t>
       </w:r>
     </w:p>
@@ -10901,7 +10917,7 @@
         <w:noProof/>
         <w:color w:val="000000"/>
       </w:rPr>
-      <w:t>19</w:t>
+      <w:t>22</w:t>
     </w:r>
     <w:r>
       <w:rPr>
@@ -14493,7 +14509,7 @@
 </file>
 
 <file path=customXml/itemProps2.xml><?xml version="1.0" encoding="utf-8"?>
-<ds:datastoreItem xmlns:ds="http://schemas.openxmlformats.org/officeDocument/2006/customXml" ds:itemID="{44B46BF1-1C30-4A4E-B094-E4A81DE7C322}">
+<ds:datastoreItem xmlns:ds="http://schemas.openxmlformats.org/officeDocument/2006/customXml" ds:itemID="{9D329F9C-0C42-46F4-8300-6F3CF01A810B}">
   <ds:schemaRefs>
     <ds:schemaRef ds:uri="http://schemas.openxmlformats.org/officeDocument/2006/bibliography"/>
   </ds:schemaRefs>

</xml_diff>